<commit_message>
Gdzieś w środku (pół w dziczy)
</commit_message>
<xml_diff>
--- a/LessonsDoc/5 - Dzielenie.docx
+++ b/LessonsDoc/5 - Dzielenie.docx
@@ -1,6 +1,6 @@
 
 <file path=word/document.xml><?xml version="1.0" encoding="utf-8"?>
-<w:document xmlns:wpc="http://schemas.microsoft.com/office/word/2010/wordprocessingCanvas" xmlns:mc="http://schemas.openxmlformats.org/markup-compatibility/2006" xmlns:o="urn:schemas-microsoft-com:office:office" xmlns:r="http://schemas.openxmlformats.org/officeDocument/2006/relationships" xmlns:m="http://schemas.openxmlformats.org/officeDocument/2006/math" xmlns:v="urn:schemas-microsoft-com:vml" xmlns:wp14="http://schemas.microsoft.com/office/word/2010/wordprocessingDrawing" xmlns:wp="http://schemas.openxmlformats.org/drawingml/2006/wordprocessingDrawing" xmlns:w10="urn:schemas-microsoft-com:office:word" xmlns:w="http://schemas.openxmlformats.org/wordprocessingml/2006/main" xmlns:w14="http://schemas.microsoft.com/office/word/2010/wordml" xmlns:wpg="http://schemas.microsoft.com/office/word/2010/wordprocessingGroup" xmlns:wpi="http://schemas.microsoft.com/office/word/2010/wordprocessingInk" xmlns:wne="http://schemas.microsoft.com/office/word/2006/wordml" xmlns:wps="http://schemas.microsoft.com/office/word/2010/wordprocessingShape" mc:Ignorable="w14 wp14">
+<w:document xmlns:wpc="http://schemas.microsoft.com/office/word/2010/wordprocessingCanvas" xmlns:mc="http://schemas.openxmlformats.org/markup-compatibility/2006" xmlns:o="urn:schemas-microsoft-com:office:office" xmlns:r="http://schemas.openxmlformats.org/officeDocument/2006/relationships" xmlns:m="http://schemas.openxmlformats.org/officeDocument/2006/math" xmlns:v="urn:schemas-microsoft-com:vml" xmlns:wp14="http://schemas.microsoft.com/office/word/2010/wordprocessingDrawing" xmlns:wp="http://schemas.openxmlformats.org/drawingml/2006/wordprocessingDrawing" xmlns:w10="urn:schemas-microsoft-com:office:word" xmlns:w="http://schemas.openxmlformats.org/wordprocessingml/2006/main" xmlns:w14="http://schemas.microsoft.com/office/word/2010/wordml" xmlns:w15="http://schemas.microsoft.com/office/word/2012/wordml" xmlns:wpg="http://schemas.microsoft.com/office/word/2010/wordprocessingGroup" xmlns:wpi="http://schemas.microsoft.com/office/word/2010/wordprocessingInk" xmlns:wne="http://schemas.microsoft.com/office/word/2006/wordml" xmlns:wps="http://schemas.microsoft.com/office/word/2010/wordprocessingShape" mc:Ignorable="w14 w15 wp14">
   <w:body>
     <w:p>
       <w:pPr>
@@ -44,7 +44,7 @@
                     </pic:cNvPicPr>
                   </pic:nvPicPr>
                   <pic:blipFill rotWithShape="1">
-                    <a:blip r:embed="rId9">
+                    <a:blip r:embed="rId8">
                       <a:extLst>
                         <a:ext uri="{28A0092B-C50C-407E-A947-70E740481C1C}">
                           <a14:useLocalDpi xmlns:a14="http://schemas.microsoft.com/office/drawing/2010/main" val="0"/>
@@ -247,9 +247,9 @@
               </wp:anchor>
             </w:drawing>
           </mc:Choice>
-          <mc:Fallback xmlns:w15="http://schemas.microsoft.com/office/word/2012/wordml">
+          <mc:Fallback>
             <w:pict>
-              <v:shapetype w14:anchorId="2279ECE9" id="_x0000_t110" coordsize="21600,21600" o:spt="110" path="m10800,l,10800,10800,21600,21600,10800xe">
+              <v:shapetype w14:anchorId="3297660D" id="_x0000_t110" coordsize="21600,21600" o:spt="110" path="m10800,l,10800,10800,21600,21600,10800xe">
                 <v:stroke joinstyle="miter"/>
                 <v:path gradientshapeok="t" o:connecttype="rect" textboxrect="5400,5400,16200,16200"/>
               </v:shapetype>
@@ -433,9 +433,9 @@
               </wp:anchor>
             </w:drawing>
           </mc:Choice>
-          <mc:Fallback xmlns:w15="http://schemas.microsoft.com/office/word/2012/wordml">
+          <mc:Fallback>
             <w:pict>
-              <v:oval w14:anchorId="4C772A98" id="Elipsa 23" o:spid="_x0000_s1026" style="position:absolute;margin-left:422.25pt;margin-top:13.35pt;width:21pt;height:21pt;z-index:251703296;visibility:visible;mso-wrap-style:square;mso-wrap-distance-left:9pt;mso-wrap-distance-top:0;mso-wrap-distance-right:9pt;mso-wrap-distance-bottom:0;mso-position-horizontal:absolute;mso-position-horizontal-relative:text;mso-position-vertical:absolute;mso-position-vertical-relative:text;v-text-anchor:middle" o:gfxdata="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" fillcolor="#652523 [1637]" strokecolor="#bc4542 [3045]">
+              <v:oval w14:anchorId="7133A1B9" id="Elipsa 23" o:spid="_x0000_s1026" style="position:absolute;margin-left:422.25pt;margin-top:13.35pt;width:21pt;height:21pt;z-index:251703296;visibility:visible;mso-wrap-style:square;mso-wrap-distance-left:9pt;mso-wrap-distance-top:0;mso-wrap-distance-right:9pt;mso-wrap-distance-bottom:0;mso-position-horizontal:absolute;mso-position-horizontal-relative:text;mso-position-vertical:absolute;mso-position-vertical-relative:text;v-text-anchor:middle" o:gfxdata="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" fillcolor="#652523 [1637]" strokecolor="#bc4542 [3045]">
                 <v:fill color2="#ba4442 [3013]" rotate="t" angle="180" colors="0 #9b2d2a;52429f #cb3d3a;1 #ce3b37" focus="100%" type="gradient">
                   <o:fill v:ext="view" type="gradientUnscaled"/>
                 </v:fill>
@@ -508,9 +508,9 @@
               </wp:anchor>
             </w:drawing>
           </mc:Choice>
-          <mc:Fallback xmlns:w15="http://schemas.microsoft.com/office/word/2012/wordml">
+          <mc:Fallback>
             <w:pict>
-              <v:oval w14:anchorId="25138CE4" id="Elipsa 20" o:spid="_x0000_s1026" style="position:absolute;margin-left:392.25pt;margin-top:4.35pt;width:21pt;height:21pt;z-index:251697152;visibility:visible;mso-wrap-style:square;mso-wrap-distance-left:9pt;mso-wrap-distance-top:0;mso-wrap-distance-right:9pt;mso-wrap-distance-bottom:0;mso-position-horizontal:absolute;mso-position-horizontal-relative:text;mso-position-vertical:absolute;mso-position-vertical-relative:text;v-text-anchor:middle" o:gfxdata="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" fillcolor="#652523 [1637]" strokecolor="#bc4542 [3045]">
+              <v:oval w14:anchorId="6D7C9D2A" id="Elipsa 20" o:spid="_x0000_s1026" style="position:absolute;margin-left:392.25pt;margin-top:4.35pt;width:21pt;height:21pt;z-index:251697152;visibility:visible;mso-wrap-style:square;mso-wrap-distance-left:9pt;mso-wrap-distance-top:0;mso-wrap-distance-right:9pt;mso-wrap-distance-bottom:0;mso-position-horizontal:absolute;mso-position-horizontal-relative:text;mso-position-vertical:absolute;mso-position-vertical-relative:text;v-text-anchor:middle" o:gfxdata="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" fillcolor="#652523 [1637]" strokecolor="#bc4542 [3045]">
                 <v:fill color2="#ba4442 [3013]" rotate="t" angle="180" colors="0 #9b2d2a;52429f #cb3d3a;1 #ce3b37" focus="100%" type="gradient">
                   <o:fill v:ext="view" type="gradientUnscaled"/>
                 </v:fill>
@@ -583,9 +583,9 @@
               </wp:anchor>
             </w:drawing>
           </mc:Choice>
-          <mc:Fallback xmlns:w15="http://schemas.microsoft.com/office/word/2012/wordml">
+          <mc:Fallback>
             <w:pict>
-              <v:oval w14:anchorId="56EE6025" id="Elipsa 16" o:spid="_x0000_s1026" style="position:absolute;margin-left:341.25pt;margin-top:4.35pt;width:21pt;height:21pt;z-index:251688960;visibility:visible;mso-wrap-style:square;mso-wrap-distance-left:9pt;mso-wrap-distance-top:0;mso-wrap-distance-right:9pt;mso-wrap-distance-bottom:0;mso-position-horizontal:absolute;mso-position-horizontal-relative:text;mso-position-vertical:absolute;mso-position-vertical-relative:text;v-text-anchor:middle" o:gfxdata="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" fillcolor="#652523 [1637]" strokecolor="#bc4542 [3045]">
+              <v:oval w14:anchorId="2A501694" id="Elipsa 16" o:spid="_x0000_s1026" style="position:absolute;margin-left:341.25pt;margin-top:4.35pt;width:21pt;height:21pt;z-index:251688960;visibility:visible;mso-wrap-style:square;mso-wrap-distance-left:9pt;mso-wrap-distance-top:0;mso-wrap-distance-right:9pt;mso-wrap-distance-bottom:0;mso-position-horizontal:absolute;mso-position-horizontal-relative:text;mso-position-vertical:absolute;mso-position-vertical-relative:text;v-text-anchor:middle" o:gfxdata="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" fillcolor="#652523 [1637]" strokecolor="#bc4542 [3045]">
                 <v:fill color2="#ba4442 [3013]" rotate="t" angle="180" colors="0 #9b2d2a;52429f #cb3d3a;1 #ce3b37" focus="100%" type="gradient">
                   <o:fill v:ext="view" type="gradientUnscaled"/>
                 </v:fill>
@@ -658,9 +658,9 @@
               </wp:anchor>
             </w:drawing>
           </mc:Choice>
-          <mc:Fallback xmlns:w15="http://schemas.microsoft.com/office/word/2012/wordml">
+          <mc:Fallback>
             <w:pict>
-              <v:oval w14:anchorId="1B9998A3" id="Elipsa 14" o:spid="_x0000_s1026" style="position:absolute;margin-left:306.75pt;margin-top:13.35pt;width:21pt;height:21pt;z-index:251684864;visibility:visible;mso-wrap-style:square;mso-wrap-distance-left:9pt;mso-wrap-distance-top:0;mso-wrap-distance-right:9pt;mso-wrap-distance-bottom:0;mso-position-horizontal:absolute;mso-position-horizontal-relative:text;mso-position-vertical:absolute;mso-position-vertical-relative:text;v-text-anchor:middle" o:gfxdata="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" fillcolor="#652523 [1637]" strokecolor="#bc4542 [3045]">
+              <v:oval w14:anchorId="6CE70B41" id="Elipsa 14" o:spid="_x0000_s1026" style="position:absolute;margin-left:306.75pt;margin-top:13.35pt;width:21pt;height:21pt;z-index:251684864;visibility:visible;mso-wrap-style:square;mso-wrap-distance-left:9pt;mso-wrap-distance-top:0;mso-wrap-distance-right:9pt;mso-wrap-distance-bottom:0;mso-position-horizontal:absolute;mso-position-horizontal-relative:text;mso-position-vertical:absolute;mso-position-vertical-relative:text;v-text-anchor:middle" o:gfxdata="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" fillcolor="#652523 [1637]" strokecolor="#bc4542 [3045]">
                 <v:fill color2="#ba4442 [3013]" rotate="t" angle="180" colors="0 #9b2d2a;52429f #cb3d3a;1 #ce3b37" focus="100%" type="gradient">
                   <o:fill v:ext="view" type="gradientUnscaled"/>
                 </v:fill>
@@ -733,9 +733,9 @@
               </wp:anchor>
             </w:drawing>
           </mc:Choice>
-          <mc:Fallback xmlns:w15="http://schemas.microsoft.com/office/word/2012/wordml">
+          <mc:Fallback>
             <w:pict>
-              <v:oval w14:anchorId="19BB8707" id="Elipsa 12" o:spid="_x0000_s1026" style="position:absolute;margin-left:270.75pt;margin-top:8.1pt;width:21pt;height:21pt;z-index:251680768;visibility:visible;mso-wrap-style:square;mso-wrap-distance-left:9pt;mso-wrap-distance-top:0;mso-wrap-distance-right:9pt;mso-wrap-distance-bottom:0;mso-position-horizontal:absolute;mso-position-horizontal-relative:text;mso-position-vertical:absolute;mso-position-vertical-relative:text;v-text-anchor:middle" o:gfxdata="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" fillcolor="#652523 [1637]" strokecolor="#bc4542 [3045]">
+              <v:oval w14:anchorId="7BF82411" id="Elipsa 12" o:spid="_x0000_s1026" style="position:absolute;margin-left:270.75pt;margin-top:8.1pt;width:21pt;height:21pt;z-index:251680768;visibility:visible;mso-wrap-style:square;mso-wrap-distance-left:9pt;mso-wrap-distance-top:0;mso-wrap-distance-right:9pt;mso-wrap-distance-bottom:0;mso-position-horizontal:absolute;mso-position-horizontal-relative:text;mso-position-vertical:absolute;mso-position-vertical-relative:text;v-text-anchor:middle" o:gfxdata="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" fillcolor="#652523 [1637]" strokecolor="#bc4542 [3045]">
                 <v:fill color2="#ba4442 [3013]" rotate="t" angle="180" colors="0 #9b2d2a;52429f #cb3d3a;1 #ce3b37" focus="100%" type="gradient">
                   <o:fill v:ext="view" type="gradientUnscaled"/>
                 </v:fill>
@@ -808,9 +808,9 @@
               </wp:anchor>
             </w:drawing>
           </mc:Choice>
-          <mc:Fallback xmlns:w15="http://schemas.microsoft.com/office/word/2012/wordml">
+          <mc:Fallback>
             <w:pict>
-              <v:oval w14:anchorId="1A21D9CA" id="Elipsa 7" o:spid="_x0000_s1026" style="position:absolute;margin-left:221.25pt;margin-top:4.35pt;width:21pt;height:21pt;z-index:251672576;visibility:visible;mso-wrap-style:square;mso-wrap-distance-left:9pt;mso-wrap-distance-top:0;mso-wrap-distance-right:9pt;mso-wrap-distance-bottom:0;mso-position-horizontal:absolute;mso-position-horizontal-relative:text;mso-position-vertical:absolute;mso-position-vertical-relative:text;v-text-anchor:middle" o:gfxdata="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" fillcolor="#652523 [1637]" strokecolor="#bc4542 [3045]">
+              <v:oval w14:anchorId="7B46205C" id="Elipsa 7" o:spid="_x0000_s1026" style="position:absolute;margin-left:221.25pt;margin-top:4.35pt;width:21pt;height:21pt;z-index:251672576;visibility:visible;mso-wrap-style:square;mso-wrap-distance-left:9pt;mso-wrap-distance-top:0;mso-wrap-distance-right:9pt;mso-wrap-distance-bottom:0;mso-position-horizontal:absolute;mso-position-horizontal-relative:text;mso-position-vertical:absolute;mso-position-vertical-relative:text;v-text-anchor:middle" o:gfxdata="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" fillcolor="#652523 [1637]" strokecolor="#bc4542 [3045]">
                 <v:fill color2="#ba4442 [3013]" rotate="t" angle="180" colors="0 #9b2d2a;52429f #cb3d3a;1 #ce3b37" focus="100%" type="gradient">
                   <o:fill v:ext="view" type="gradientUnscaled"/>
                 </v:fill>
@@ -883,9 +883,9 @@
               </wp:anchor>
             </w:drawing>
           </mc:Choice>
-          <mc:Fallback xmlns:w15="http://schemas.microsoft.com/office/word/2012/wordml">
+          <mc:Fallback>
             <w:pict>
-              <v:oval w14:anchorId="0FF12082" id="Elipsa 3" o:spid="_x0000_s1026" style="position:absolute;margin-left:150pt;margin-top:4.35pt;width:21pt;height:21pt;z-index:251666432;visibility:visible;mso-wrap-style:square;mso-wrap-distance-left:9pt;mso-wrap-distance-top:0;mso-wrap-distance-right:9pt;mso-wrap-distance-bottom:0;mso-position-horizontal:absolute;mso-position-horizontal-relative:text;mso-position-vertical:absolute;mso-position-vertical-relative:text;v-text-anchor:middle" o:gfxdata="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" fillcolor="#652523 [1637]" strokecolor="#bc4542 [3045]">
+              <v:oval w14:anchorId="2638EF5A" id="Elipsa 3" o:spid="_x0000_s1026" style="position:absolute;margin-left:150pt;margin-top:4.35pt;width:21pt;height:21pt;z-index:251666432;visibility:visible;mso-wrap-style:square;mso-wrap-distance-left:9pt;mso-wrap-distance-top:0;mso-wrap-distance-right:9pt;mso-wrap-distance-bottom:0;mso-position-horizontal:absolute;mso-position-horizontal-relative:text;mso-position-vertical:absolute;mso-position-vertical-relative:text;v-text-anchor:middle" o:gfxdata="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" fillcolor="#652523 [1637]" strokecolor="#bc4542 [3045]">
                 <v:fill color2="#ba4442 [3013]" rotate="t" angle="180" colors="0 #9b2d2a;52429f #cb3d3a;1 #ce3b37" focus="100%" type="gradient">
                   <o:fill v:ext="view" type="gradientUnscaled"/>
                 </v:fill>
@@ -958,9 +958,9 @@
               </wp:anchor>
             </w:drawing>
           </mc:Choice>
-          <mc:Fallback xmlns:w15="http://schemas.microsoft.com/office/word/2012/wordml">
+          <mc:Fallback>
             <w:pict>
-              <v:oval w14:anchorId="4F8BAED3" id="Elipsa 9" o:spid="_x0000_s1026" style="position:absolute;margin-left:81.75pt;margin-top:4.35pt;width:21pt;height:21pt;z-index:251662336;visibility:visible;mso-wrap-style:square;mso-wrap-distance-left:9pt;mso-wrap-distance-top:0;mso-wrap-distance-right:9pt;mso-wrap-distance-bottom:0;mso-position-horizontal:absolute;mso-position-horizontal-relative:text;mso-position-vertical:absolute;mso-position-vertical-relative:text;v-text-anchor:middle" o:gfxdata="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" fillcolor="#652523 [1637]" strokecolor="#bc4542 [3045]">
+              <v:oval w14:anchorId="5E40866F" id="Elipsa 9" o:spid="_x0000_s1026" style="position:absolute;margin-left:81.75pt;margin-top:4.35pt;width:21pt;height:21pt;z-index:251662336;visibility:visible;mso-wrap-style:square;mso-wrap-distance-left:9pt;mso-wrap-distance-top:0;mso-wrap-distance-right:9pt;mso-wrap-distance-bottom:0;mso-position-horizontal:absolute;mso-position-horizontal-relative:text;mso-position-vertical:absolute;mso-position-vertical-relative:text;v-text-anchor:middle" o:gfxdata="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" fillcolor="#652523 [1637]" strokecolor="#bc4542 [3045]">
                 <v:fill color2="#ba4442 [3013]" rotate="t" angle="180" colors="0 #9b2d2a;52429f #cb3d3a;1 #ce3b37" focus="100%" type="gradient">
                   <o:fill v:ext="view" type="gradientUnscaled"/>
                 </v:fill>
@@ -1043,9 +1043,9 @@
               </wp:anchor>
             </w:drawing>
           </mc:Choice>
-          <mc:Fallback xmlns:w15="http://schemas.microsoft.com/office/word/2012/wordml">
+          <mc:Fallback>
             <w:pict>
-              <v:oval w14:anchorId="123D9568" id="Elipsa 10" o:spid="_x0000_s1026" style="position:absolute;margin-left:242.25pt;margin-top:2.7pt;width:21pt;height:21pt;z-index:251676672;visibility:visible;mso-wrap-style:square;mso-wrap-distance-left:9pt;mso-wrap-distance-top:0;mso-wrap-distance-right:9pt;mso-wrap-distance-bottom:0;mso-position-horizontal:absolute;mso-position-horizontal-relative:text;mso-position-vertical:absolute;mso-position-vertical-relative:text;v-text-anchor:middle" o:gfxdata="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" fillcolor="#652523 [1637]" strokecolor="#bc4542 [3045]">
+              <v:oval w14:anchorId="214931D1" id="Elipsa 10" o:spid="_x0000_s1026" style="position:absolute;margin-left:242.25pt;margin-top:2.7pt;width:21pt;height:21pt;z-index:251676672;visibility:visible;mso-wrap-style:square;mso-wrap-distance-left:9pt;mso-wrap-distance-top:0;mso-wrap-distance-right:9pt;mso-wrap-distance-bottom:0;mso-position-horizontal:absolute;mso-position-horizontal-relative:text;mso-position-vertical:absolute;mso-position-vertical-relative:text;v-text-anchor:middle" o:gfxdata="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" fillcolor="#652523 [1637]" strokecolor="#bc4542 [3045]">
                 <v:fill color2="#ba4442 [3013]" rotate="t" angle="180" colors="0 #9b2d2a;52429f #cb3d3a;1 #ce3b37" focus="100%" type="gradient">
                   <o:fill v:ext="view" type="gradientUnscaled"/>
                 </v:fill>
@@ -1118,9 +1118,9 @@
               </wp:anchor>
             </w:drawing>
           </mc:Choice>
-          <mc:Fallback xmlns:w15="http://schemas.microsoft.com/office/word/2012/wordml">
+          <mc:Fallback>
             <w:pict>
-              <v:oval w14:anchorId="5A3D44F7" id="Elipsa 5" o:spid="_x0000_s1026" style="position:absolute;margin-left:171pt;margin-top:18.45pt;width:21pt;height:21pt;z-index:251670528;visibility:visible;mso-wrap-style:square;mso-wrap-distance-left:9pt;mso-wrap-distance-top:0;mso-wrap-distance-right:9pt;mso-wrap-distance-bottom:0;mso-position-horizontal:absolute;mso-position-horizontal-relative:text;mso-position-vertical:absolute;mso-position-vertical-relative:text;v-text-anchor:middle" o:gfxdata="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" fillcolor="#652523 [1637]" strokecolor="#bc4542 [3045]">
+              <v:oval w14:anchorId="1F61DA26" id="Elipsa 5" o:spid="_x0000_s1026" style="position:absolute;margin-left:171pt;margin-top:18.45pt;width:21pt;height:21pt;z-index:251670528;visibility:visible;mso-wrap-style:square;mso-wrap-distance-left:9pt;mso-wrap-distance-top:0;mso-wrap-distance-right:9pt;mso-wrap-distance-bottom:0;mso-position-horizontal:absolute;mso-position-horizontal-relative:text;mso-position-vertical:absolute;mso-position-vertical-relative:text;v-text-anchor:middle" o:gfxdata="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" fillcolor="#652523 [1637]" strokecolor="#bc4542 [3045]">
                 <v:fill color2="#ba4442 [3013]" rotate="t" angle="180" colors="0 #9b2d2a;52429f #cb3d3a;1 #ce3b37" focus="100%" type="gradient">
                   <o:fill v:ext="view" type="gradientUnscaled"/>
                 </v:fill>
@@ -1203,9 +1203,9 @@
               </wp:anchor>
             </w:drawing>
           </mc:Choice>
-          <mc:Fallback xmlns:w15="http://schemas.microsoft.com/office/word/2012/wordml">
+          <mc:Fallback>
             <w:pict>
-              <v:oval w14:anchorId="26B626FA" id="Elipsa 22" o:spid="_x0000_s1026" style="position:absolute;margin-left:392.25pt;margin-top:1.05pt;width:21pt;height:21pt;z-index:251701248;visibility:visible;mso-wrap-style:square;mso-wrap-distance-left:9pt;mso-wrap-distance-top:0;mso-wrap-distance-right:9pt;mso-wrap-distance-bottom:0;mso-position-horizontal:absolute;mso-position-horizontal-relative:text;mso-position-vertical:absolute;mso-position-vertical-relative:text;v-text-anchor:middle" o:gfxdata="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" fillcolor="#652523 [1637]" strokecolor="#bc4542 [3045]">
+              <v:oval w14:anchorId="7239F3F3" id="Elipsa 22" o:spid="_x0000_s1026" style="position:absolute;margin-left:392.25pt;margin-top:1.05pt;width:21pt;height:21pt;z-index:251701248;visibility:visible;mso-wrap-style:square;mso-wrap-distance-left:9pt;mso-wrap-distance-top:0;mso-wrap-distance-right:9pt;mso-wrap-distance-bottom:0;mso-position-horizontal:absolute;mso-position-horizontal-relative:text;mso-position-vertical:absolute;mso-position-vertical-relative:text;v-text-anchor:middle" o:gfxdata="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" fillcolor="#652523 [1637]" strokecolor="#bc4542 [3045]">
                 <v:fill color2="#ba4442 [3013]" rotate="t" angle="180" colors="0 #9b2d2a;52429f #cb3d3a;1 #ce3b37" focus="100%" type="gradient">
                   <o:fill v:ext="view" type="gradientUnscaled"/>
                 </v:fill>
@@ -1278,9 +1278,9 @@
               </wp:anchor>
             </w:drawing>
           </mc:Choice>
-          <mc:Fallback xmlns:w15="http://schemas.microsoft.com/office/word/2012/wordml">
+          <mc:Fallback>
             <w:pict>
-              <v:oval w14:anchorId="14D644C9" id="Elipsa 15" o:spid="_x0000_s1026" style="position:absolute;margin-left:327.75pt;margin-top:12.3pt;width:21pt;height:21pt;z-index:251686912;visibility:visible;mso-wrap-style:square;mso-wrap-distance-left:9pt;mso-wrap-distance-top:0;mso-wrap-distance-right:9pt;mso-wrap-distance-bottom:0;mso-position-horizontal:absolute;mso-position-horizontal-relative:text;mso-position-vertical:absolute;mso-position-vertical-relative:text;v-text-anchor:middle" o:gfxdata="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" fillcolor="#652523 [1637]" strokecolor="#bc4542 [3045]">
+              <v:oval w14:anchorId="1666D151" id="Elipsa 15" o:spid="_x0000_s1026" style="position:absolute;margin-left:327.75pt;margin-top:12.3pt;width:21pt;height:21pt;z-index:251686912;visibility:visible;mso-wrap-style:square;mso-wrap-distance-left:9pt;mso-wrap-distance-top:0;mso-wrap-distance-right:9pt;mso-wrap-distance-bottom:0;mso-position-horizontal:absolute;mso-position-horizontal-relative:text;mso-position-vertical:absolute;mso-position-vertical-relative:text;v-text-anchor:middle" o:gfxdata="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" fillcolor="#652523 [1637]" strokecolor="#bc4542 [3045]">
                 <v:fill color2="#ba4442 [3013]" rotate="t" angle="180" colors="0 #9b2d2a;52429f #cb3d3a;1 #ce3b37" focus="100%" type="gradient">
                   <o:fill v:ext="view" type="gradientUnscaled"/>
                 </v:fill>
@@ -1353,9 +1353,9 @@
               </wp:anchor>
             </w:drawing>
           </mc:Choice>
-          <mc:Fallback xmlns:w15="http://schemas.microsoft.com/office/word/2012/wordml">
+          <mc:Fallback>
             <w:pict>
-              <v:oval w14:anchorId="2F329525" id="Elipsa 8" o:spid="_x0000_s1026" style="position:absolute;margin-left:228.75pt;margin-top:7.8pt;width:21pt;height:21pt;z-index:251674624;visibility:visible;mso-wrap-style:square;mso-wrap-distance-left:9pt;mso-wrap-distance-top:0;mso-wrap-distance-right:9pt;mso-wrap-distance-bottom:0;mso-position-horizontal:absolute;mso-position-horizontal-relative:text;mso-position-vertical:absolute;mso-position-vertical-relative:text;v-text-anchor:middle" o:gfxdata="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" fillcolor="#652523 [1637]" strokecolor="#bc4542 [3045]">
+              <v:oval w14:anchorId="3F7F81AE" id="Elipsa 8" o:spid="_x0000_s1026" style="position:absolute;margin-left:228.75pt;margin-top:7.8pt;width:21pt;height:21pt;z-index:251674624;visibility:visible;mso-wrap-style:square;mso-wrap-distance-left:9pt;mso-wrap-distance-top:0;mso-wrap-distance-right:9pt;mso-wrap-distance-bottom:0;mso-position-horizontal:absolute;mso-position-horizontal-relative:text;mso-position-vertical:absolute;mso-position-vertical-relative:text;v-text-anchor:middle" o:gfxdata="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" fillcolor="#652523 [1637]" strokecolor="#bc4542 [3045]">
                 <v:fill color2="#ba4442 [3013]" rotate="t" angle="180" colors="0 #9b2d2a;52429f #cb3d3a;1 #ce3b37" focus="100%" type="gradient">
                   <o:fill v:ext="view" type="gradientUnscaled"/>
                 </v:fill>
@@ -1428,9 +1428,9 @@
               </wp:anchor>
             </w:drawing>
           </mc:Choice>
-          <mc:Fallback xmlns:w15="http://schemas.microsoft.com/office/word/2012/wordml">
+          <mc:Fallback>
             <w:pict>
-              <v:oval w14:anchorId="6953B7C6" id="Elipsa 2" o:spid="_x0000_s1026" style="position:absolute;margin-left:129pt;margin-top:11.55pt;width:21pt;height:21pt;z-index:251664384;visibility:visible;mso-wrap-style:square;mso-wrap-distance-left:9pt;mso-wrap-distance-top:0;mso-wrap-distance-right:9pt;mso-wrap-distance-bottom:0;mso-position-horizontal:absolute;mso-position-horizontal-relative:text;mso-position-vertical:absolute;mso-position-vertical-relative:text;v-text-anchor:middle" o:gfxdata="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" fillcolor="#652523 [1637]" strokecolor="#bc4542 [3045]">
+              <v:oval w14:anchorId="7D321F60" id="Elipsa 2" o:spid="_x0000_s1026" style="position:absolute;margin-left:129pt;margin-top:11.55pt;width:21pt;height:21pt;z-index:251664384;visibility:visible;mso-wrap-style:square;mso-wrap-distance-left:9pt;mso-wrap-distance-top:0;mso-wrap-distance-right:9pt;mso-wrap-distance-bottom:0;mso-position-horizontal:absolute;mso-position-horizontal-relative:text;mso-position-vertical:absolute;mso-position-vertical-relative:text;v-text-anchor:middle" o:gfxdata="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" fillcolor="#652523 [1637]" strokecolor="#bc4542 [3045]">
                 <v:fill color2="#ba4442 [3013]" rotate="t" angle="180" colors="0 #9b2d2a;52429f #cb3d3a;1 #ce3b37" focus="100%" type="gradient">
                   <o:fill v:ext="view" type="gradientUnscaled"/>
                 </v:fill>
@@ -1513,9 +1513,9 @@
               </wp:anchor>
             </w:drawing>
           </mc:Choice>
-          <mc:Fallback xmlns:w15="http://schemas.microsoft.com/office/word/2012/wordml">
+          <mc:Fallback>
             <w:pict>
-              <v:oval w14:anchorId="2BB97FC2" id="Elipsa 21" o:spid="_x0000_s1026" style="position:absolute;margin-left:392.25pt;margin-top:13.65pt;width:21pt;height:21pt;z-index:251699200;visibility:visible;mso-wrap-style:square;mso-wrap-distance-left:9pt;mso-wrap-distance-top:0;mso-wrap-distance-right:9pt;mso-wrap-distance-bottom:0;mso-position-horizontal:absolute;mso-position-horizontal-relative:text;mso-position-vertical:absolute;mso-position-vertical-relative:text;v-text-anchor:middle" o:gfxdata="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" fillcolor="#652523 [1637]" strokecolor="#bc4542 [3045]">
+              <v:oval w14:anchorId="513EB311" id="Elipsa 21" o:spid="_x0000_s1026" style="position:absolute;margin-left:392.25pt;margin-top:13.65pt;width:21pt;height:21pt;z-index:251699200;visibility:visible;mso-wrap-style:square;mso-wrap-distance-left:9pt;mso-wrap-distance-top:0;mso-wrap-distance-right:9pt;mso-wrap-distance-bottom:0;mso-position-horizontal:absolute;mso-position-horizontal-relative:text;mso-position-vertical:absolute;mso-position-vertical-relative:text;v-text-anchor:middle" o:gfxdata="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" fillcolor="#652523 [1637]" strokecolor="#bc4542 [3045]">
                 <v:fill color2="#ba4442 [3013]" rotate="t" angle="180" colors="0 #9b2d2a;52429f #cb3d3a;1 #ce3b37" focus="100%" type="gradient">
                   <o:fill v:ext="view" type="gradientUnscaled"/>
                 </v:fill>
@@ -1588,9 +1588,9 @@
               </wp:anchor>
             </w:drawing>
           </mc:Choice>
-          <mc:Fallback xmlns:w15="http://schemas.microsoft.com/office/word/2012/wordml">
+          <mc:Fallback>
             <w:pict>
-              <v:oval w14:anchorId="66CE6224" id="Elipsa 19" o:spid="_x0000_s1026" style="position:absolute;margin-left:358.5pt;margin-top:2.4pt;width:21pt;height:21pt;z-index:251695104;visibility:visible;mso-wrap-style:square;mso-wrap-distance-left:9pt;mso-wrap-distance-top:0;mso-wrap-distance-right:9pt;mso-wrap-distance-bottom:0;mso-position-horizontal:absolute;mso-position-horizontal-relative:text;mso-position-vertical:absolute;mso-position-vertical-relative:text;v-text-anchor:middle" o:gfxdata="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" fillcolor="#652523 [1637]" strokecolor="#bc4542 [3045]">
+              <v:oval w14:anchorId="713BE16C" id="Elipsa 19" o:spid="_x0000_s1026" style="position:absolute;margin-left:358.5pt;margin-top:2.4pt;width:21pt;height:21pt;z-index:251695104;visibility:visible;mso-wrap-style:square;mso-wrap-distance-left:9pt;mso-wrap-distance-top:0;mso-wrap-distance-right:9pt;mso-wrap-distance-bottom:0;mso-position-horizontal:absolute;mso-position-horizontal-relative:text;mso-position-vertical:absolute;mso-position-vertical-relative:text;v-text-anchor:middle" o:gfxdata="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" fillcolor="#652523 [1637]" strokecolor="#bc4542 [3045]">
                 <v:fill color2="#ba4442 [3013]" rotate="t" angle="180" colors="0 #9b2d2a;52429f #cb3d3a;1 #ce3b37" focus="100%" type="gradient">
                   <o:fill v:ext="view" type="gradientUnscaled"/>
                 </v:fill>
@@ -1663,9 +1663,9 @@
               </wp:anchor>
             </w:drawing>
           </mc:Choice>
-          <mc:Fallback xmlns:w15="http://schemas.microsoft.com/office/word/2012/wordml">
+          <mc:Fallback>
             <w:pict>
-              <v:oval w14:anchorId="351507ED" id="Elipsa 13" o:spid="_x0000_s1026" style="position:absolute;margin-left:294.75pt;margin-top:12.9pt;width:21pt;height:21pt;z-index:251682816;visibility:visible;mso-wrap-style:square;mso-wrap-distance-left:9pt;mso-wrap-distance-top:0;mso-wrap-distance-right:9pt;mso-wrap-distance-bottom:0;mso-position-horizontal:absolute;mso-position-horizontal-relative:text;mso-position-vertical:absolute;mso-position-vertical-relative:text;v-text-anchor:middle" o:gfxdata="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" fillcolor="#652523 [1637]" strokecolor="#bc4542 [3045]">
+              <v:oval w14:anchorId="3E9A0E79" id="Elipsa 13" o:spid="_x0000_s1026" style="position:absolute;margin-left:294.75pt;margin-top:12.9pt;width:21pt;height:21pt;z-index:251682816;visibility:visible;mso-wrap-style:square;mso-wrap-distance-left:9pt;mso-wrap-distance-top:0;mso-wrap-distance-right:9pt;mso-wrap-distance-bottom:0;mso-position-horizontal:absolute;mso-position-horizontal-relative:text;mso-position-vertical:absolute;mso-position-vertical-relative:text;v-text-anchor:middle" o:gfxdata="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" fillcolor="#652523 [1637]" strokecolor="#bc4542 [3045]">
                 <v:fill color2="#ba4442 [3013]" rotate="t" angle="180" colors="0 #9b2d2a;52429f #cb3d3a;1 #ce3b37" focus="100%" type="gradient">
                   <o:fill v:ext="view" type="gradientUnscaled"/>
                 </v:fill>
@@ -1738,9 +1738,9 @@
               </wp:anchor>
             </w:drawing>
           </mc:Choice>
-          <mc:Fallback xmlns:w15="http://schemas.microsoft.com/office/word/2012/wordml">
+          <mc:Fallback>
             <w:pict>
-              <v:oval w14:anchorId="1A7351C4" id="Elipsa 11" o:spid="_x0000_s1026" style="position:absolute;margin-left:249.75pt;margin-top:7.65pt;width:21pt;height:21pt;z-index:251678720;visibility:visible;mso-wrap-style:square;mso-wrap-distance-left:9pt;mso-wrap-distance-top:0;mso-wrap-distance-right:9pt;mso-wrap-distance-bottom:0;mso-position-horizontal:absolute;mso-position-horizontal-relative:text;mso-position-vertical:absolute;mso-position-vertical-relative:text;v-text-anchor:middle" o:gfxdata="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" fillcolor="#652523 [1637]" strokecolor="#bc4542 [3045]">
+              <v:oval w14:anchorId="07DC03C4" id="Elipsa 11" o:spid="_x0000_s1026" style="position:absolute;margin-left:249.75pt;margin-top:7.65pt;width:21pt;height:21pt;z-index:251678720;visibility:visible;mso-wrap-style:square;mso-wrap-distance-left:9pt;mso-wrap-distance-top:0;mso-wrap-distance-right:9pt;mso-wrap-distance-bottom:0;mso-position-horizontal:absolute;mso-position-horizontal-relative:text;mso-position-vertical:absolute;mso-position-vertical-relative:text;v-text-anchor:middle" o:gfxdata="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" fillcolor="#652523 [1637]" strokecolor="#bc4542 [3045]">
                 <v:fill color2="#ba4442 [3013]" rotate="t" angle="180" colors="0 #9b2d2a;52429f #cb3d3a;1 #ce3b37" focus="100%" type="gradient">
                   <o:fill v:ext="view" type="gradientUnscaled"/>
                 </v:fill>
@@ -1813,9 +1813,9 @@
               </wp:anchor>
             </w:drawing>
           </mc:Choice>
-          <mc:Fallback xmlns:w15="http://schemas.microsoft.com/office/word/2012/wordml">
+          <mc:Fallback>
             <w:pict>
-              <v:oval w14:anchorId="4CF9852A" id="Elipsa 4" o:spid="_x0000_s1026" style="position:absolute;margin-left:108pt;margin-top:12.9pt;width:21pt;height:21pt;z-index:251668480;visibility:visible;mso-wrap-style:square;mso-wrap-distance-left:9pt;mso-wrap-distance-top:0;mso-wrap-distance-right:9pt;mso-wrap-distance-bottom:0;mso-position-horizontal:absolute;mso-position-horizontal-relative:text;mso-position-vertical:absolute;mso-position-vertical-relative:text;v-text-anchor:middle" o:gfxdata="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" fillcolor="#652523 [1637]" strokecolor="#bc4542 [3045]">
+              <v:oval w14:anchorId="3632EF25" id="Elipsa 4" o:spid="_x0000_s1026" style="position:absolute;margin-left:108pt;margin-top:12.9pt;width:21pt;height:21pt;z-index:251668480;visibility:visible;mso-wrap-style:square;mso-wrap-distance-left:9pt;mso-wrap-distance-top:0;mso-wrap-distance-right:9pt;mso-wrap-distance-bottom:0;mso-position-horizontal:absolute;mso-position-horizontal-relative:text;mso-position-vertical:absolute;mso-position-vertical-relative:text;v-text-anchor:middle" o:gfxdata="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" fillcolor="#652523 [1637]" strokecolor="#bc4542 [3045]">
                 <v:fill color2="#ba4442 [3013]" rotate="t" angle="180" colors="0 #9b2d2a;52429f #cb3d3a;1 #ce3b37" focus="100%" type="gradient">
                   <o:fill v:ext="view" type="gradientUnscaled"/>
                 </v:fill>
@@ -1898,9 +1898,9 @@
               </wp:anchor>
             </w:drawing>
           </mc:Choice>
-          <mc:Fallback xmlns:w15="http://schemas.microsoft.com/office/word/2012/wordml">
+          <mc:Fallback>
             <w:pict>
-              <v:oval w14:anchorId="21AFAF34" id="Elipsa 17" o:spid="_x0000_s1026" style="position:absolute;margin-left:320.25pt;margin-top:3.75pt;width:21pt;height:21pt;z-index:251691008;visibility:visible;mso-wrap-style:square;mso-wrap-distance-left:9pt;mso-wrap-distance-top:0;mso-wrap-distance-right:9pt;mso-wrap-distance-bottom:0;mso-position-horizontal:absolute;mso-position-horizontal-relative:text;mso-position-vertical:absolute;mso-position-vertical-relative:text;v-text-anchor:middle" o:gfxdata="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" fillcolor="#652523 [1637]" strokecolor="#bc4542 [3045]">
+              <v:oval w14:anchorId="65998928" id="Elipsa 17" o:spid="_x0000_s1026" style="position:absolute;margin-left:320.25pt;margin-top:3.75pt;width:21pt;height:21pt;z-index:251691008;visibility:visible;mso-wrap-style:square;mso-wrap-distance-left:9pt;mso-wrap-distance-top:0;mso-wrap-distance-right:9pt;mso-wrap-distance-bottom:0;mso-position-horizontal:absolute;mso-position-horizontal-relative:text;mso-position-vertical:absolute;mso-position-vertical-relative:text;v-text-anchor:middle" o:gfxdata="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" fillcolor="#652523 [1637]" strokecolor="#bc4542 [3045]">
                 <v:fill color2="#ba4442 [3013]" rotate="t" angle="180" colors="0 #9b2d2a;52429f #cb3d3a;1 #ce3b37" focus="100%" type="gradient">
                   <o:fill v:ext="view" type="gradientUnscaled"/>
                 </v:fill>
@@ -2097,9 +2097,9 @@
               </wp:anchor>
             </w:drawing>
           </mc:Choice>
-          <mc:Fallback xmlns:w15="http://schemas.microsoft.com/office/word/2012/wordml">
+          <mc:Fallback>
             <w:pict>
-              <v:oval w14:anchorId="7933F185" id="Elipsa 29" o:spid="_x0000_s1026" style="position:absolute;margin-left:102.75pt;margin-top:94.45pt;width:21pt;height:21pt;z-index:251715584;visibility:visible;mso-wrap-style:square;mso-wrap-distance-left:9pt;mso-wrap-distance-top:0;mso-wrap-distance-right:9pt;mso-wrap-distance-bottom:0;mso-position-horizontal:absolute;mso-position-horizontal-relative:text;mso-position-vertical:absolute;mso-position-vertical-relative:text;v-text-anchor:middle" o:gfxdata="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" fillcolor="#652523 [1637]" strokecolor="#bc4542 [3045]">
+              <v:oval w14:anchorId="64F24A4E" id="Elipsa 29" o:spid="_x0000_s1026" style="position:absolute;margin-left:102.75pt;margin-top:94.45pt;width:21pt;height:21pt;z-index:251715584;visibility:visible;mso-wrap-style:square;mso-wrap-distance-left:9pt;mso-wrap-distance-top:0;mso-wrap-distance-right:9pt;mso-wrap-distance-bottom:0;mso-position-horizontal:absolute;mso-position-horizontal-relative:text;mso-position-vertical:absolute;mso-position-vertical-relative:text;v-text-anchor:middle" o:gfxdata="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" fillcolor="#652523 [1637]" strokecolor="#bc4542 [3045]">
                 <v:fill color2="#ba4442 [3013]" rotate="t" angle="180" colors="0 #9b2d2a;52429f #cb3d3a;1 #ce3b37" focus="100%" type="gradient">
                   <o:fill v:ext="view" type="gradientUnscaled"/>
                 </v:fill>
@@ -2172,9 +2172,9 @@
               </wp:anchor>
             </w:drawing>
           </mc:Choice>
-          <mc:Fallback xmlns:w15="http://schemas.microsoft.com/office/word/2012/wordml">
+          <mc:Fallback>
             <w:pict>
-              <v:oval w14:anchorId="5DB525CB" id="Elipsa 28" o:spid="_x0000_s1026" style="position:absolute;margin-left:67.5pt;margin-top:94.45pt;width:21pt;height:21pt;z-index:251713536;visibility:visible;mso-wrap-style:square;mso-wrap-distance-left:9pt;mso-wrap-distance-top:0;mso-wrap-distance-right:9pt;mso-wrap-distance-bottom:0;mso-position-horizontal:absolute;mso-position-horizontal-relative:text;mso-position-vertical:absolute;mso-position-vertical-relative:text;v-text-anchor:middle" o:gfxdata="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" fillcolor="#652523 [1637]" strokecolor="#bc4542 [3045]">
+              <v:oval w14:anchorId="3FAC0C19" id="Elipsa 28" o:spid="_x0000_s1026" style="position:absolute;margin-left:67.5pt;margin-top:94.45pt;width:21pt;height:21pt;z-index:251713536;visibility:visible;mso-wrap-style:square;mso-wrap-distance-left:9pt;mso-wrap-distance-top:0;mso-wrap-distance-right:9pt;mso-wrap-distance-bottom:0;mso-position-horizontal:absolute;mso-position-horizontal-relative:text;mso-position-vertical:absolute;mso-position-vertical-relative:text;v-text-anchor:middle" o:gfxdata="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" fillcolor="#652523 [1637]" strokecolor="#bc4542 [3045]">
                 <v:fill color2="#ba4442 [3013]" rotate="t" angle="180" colors="0 #9b2d2a;52429f #cb3d3a;1 #ce3b37" focus="100%" type="gradient">
                   <o:fill v:ext="view" type="gradientUnscaled"/>
                 </v:fill>
@@ -2247,9 +2247,9 @@
               </wp:anchor>
             </w:drawing>
           </mc:Choice>
-          <mc:Fallback xmlns:w15="http://schemas.microsoft.com/office/word/2012/wordml">
+          <mc:Fallback>
             <w:pict>
-              <v:oval w14:anchorId="3E3F7317" id="Elipsa 27" o:spid="_x0000_s1026" style="position:absolute;margin-left:98.25pt;margin-top:59.95pt;width:21pt;height:21pt;z-index:251711488;visibility:visible;mso-wrap-style:square;mso-wrap-distance-left:9pt;mso-wrap-distance-top:0;mso-wrap-distance-right:9pt;mso-wrap-distance-bottom:0;mso-position-horizontal:absolute;mso-position-horizontal-relative:text;mso-position-vertical:absolute;mso-position-vertical-relative:text;v-text-anchor:middle" o:gfxdata="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" fillcolor="#652523 [1637]" strokecolor="#bc4542 [3045]">
+              <v:oval w14:anchorId="74C568F4" id="Elipsa 27" o:spid="_x0000_s1026" style="position:absolute;margin-left:98.25pt;margin-top:59.95pt;width:21pt;height:21pt;z-index:251711488;visibility:visible;mso-wrap-style:square;mso-wrap-distance-left:9pt;mso-wrap-distance-top:0;mso-wrap-distance-right:9pt;mso-wrap-distance-bottom:0;mso-position-horizontal:absolute;mso-position-horizontal-relative:text;mso-position-vertical:absolute;mso-position-vertical-relative:text;v-text-anchor:middle" o:gfxdata="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" fillcolor="#652523 [1637]" strokecolor="#bc4542 [3045]">
                 <v:fill color2="#ba4442 [3013]" rotate="t" angle="180" colors="0 #9b2d2a;52429f #cb3d3a;1 #ce3b37" focus="100%" type="gradient">
                   <o:fill v:ext="view" type="gradientUnscaled"/>
                 </v:fill>
@@ -2322,9 +2322,9 @@
               </wp:anchor>
             </w:drawing>
           </mc:Choice>
-          <mc:Fallback xmlns:w15="http://schemas.microsoft.com/office/word/2012/wordml">
+          <mc:Fallback>
             <w:pict>
-              <v:oval w14:anchorId="0D04EE13" id="Elipsa 26" o:spid="_x0000_s1026" style="position:absolute;margin-left:66pt;margin-top:59.95pt;width:21pt;height:21pt;z-index:251709440;visibility:visible;mso-wrap-style:square;mso-wrap-distance-left:9pt;mso-wrap-distance-top:0;mso-wrap-distance-right:9pt;mso-wrap-distance-bottom:0;mso-position-horizontal:absolute;mso-position-horizontal-relative:text;mso-position-vertical:absolute;mso-position-vertical-relative:text;v-text-anchor:middle" o:gfxdata="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" fillcolor="#652523 [1637]" strokecolor="#bc4542 [3045]">
+              <v:oval w14:anchorId="388915D2" id="Elipsa 26" o:spid="_x0000_s1026" style="position:absolute;margin-left:66pt;margin-top:59.95pt;width:21pt;height:21pt;z-index:251709440;visibility:visible;mso-wrap-style:square;mso-wrap-distance-left:9pt;mso-wrap-distance-top:0;mso-wrap-distance-right:9pt;mso-wrap-distance-bottom:0;mso-position-horizontal:absolute;mso-position-horizontal-relative:text;mso-position-vertical:absolute;mso-position-vertical-relative:text;v-text-anchor:middle" o:gfxdata="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" fillcolor="#652523 [1637]" strokecolor="#bc4542 [3045]">
                 <v:fill color2="#ba4442 [3013]" rotate="t" angle="180" colors="0 #9b2d2a;52429f #cb3d3a;1 #ce3b37" focus="100%" type="gradient">
                   <o:fill v:ext="view" type="gradientUnscaled"/>
                 </v:fill>
@@ -2397,9 +2397,9 @@
               </wp:anchor>
             </w:drawing>
           </mc:Choice>
-          <mc:Fallback xmlns:w15="http://schemas.microsoft.com/office/word/2012/wordml">
+          <mc:Fallback>
             <w:pict>
-              <v:oval w14:anchorId="3C86448F" id="Elipsa 25" o:spid="_x0000_s1026" style="position:absolute;margin-left:99pt;margin-top:24.7pt;width:21pt;height:21pt;z-index:251707392;visibility:visible;mso-wrap-style:square;mso-wrap-distance-left:9pt;mso-wrap-distance-top:0;mso-wrap-distance-right:9pt;mso-wrap-distance-bottom:0;mso-position-horizontal:absolute;mso-position-horizontal-relative:text;mso-position-vertical:absolute;mso-position-vertical-relative:text;v-text-anchor:middle" o:gfxdata="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" fillcolor="#652523 [1637]" strokecolor="#bc4542 [3045]">
+              <v:oval w14:anchorId="29B30030" id="Elipsa 25" o:spid="_x0000_s1026" style="position:absolute;margin-left:99pt;margin-top:24.7pt;width:21pt;height:21pt;z-index:251707392;visibility:visible;mso-wrap-style:square;mso-wrap-distance-left:9pt;mso-wrap-distance-top:0;mso-wrap-distance-right:9pt;mso-wrap-distance-bottom:0;mso-position-horizontal:absolute;mso-position-horizontal-relative:text;mso-position-vertical:absolute;mso-position-vertical-relative:text;v-text-anchor:middle" o:gfxdata="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" fillcolor="#652523 [1637]" strokecolor="#bc4542 [3045]">
                 <v:fill color2="#ba4442 [3013]" rotate="t" angle="180" colors="0 #9b2d2a;52429f #cb3d3a;1 #ce3b37" focus="100%" type="gradient">
                   <o:fill v:ext="view" type="gradientUnscaled"/>
                 </v:fill>
@@ -2472,9 +2472,9 @@
               </wp:anchor>
             </w:drawing>
           </mc:Choice>
-          <mc:Fallback xmlns:w15="http://schemas.microsoft.com/office/word/2012/wordml">
+          <mc:Fallback>
             <w:pict>
-              <v:oval w14:anchorId="37C76422" id="Elipsa 24" o:spid="_x0000_s1026" style="position:absolute;margin-left:66pt;margin-top:26.2pt;width:21pt;height:21pt;z-index:251705344;visibility:visible;mso-wrap-style:square;mso-wrap-distance-left:9pt;mso-wrap-distance-top:0;mso-wrap-distance-right:9pt;mso-wrap-distance-bottom:0;mso-position-horizontal:absolute;mso-position-horizontal-relative:text;mso-position-vertical:absolute;mso-position-vertical-relative:text;v-text-anchor:middle" o:gfxdata="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" fillcolor="#652523 [1637]" strokecolor="#bc4542 [3045]">
+              <v:oval w14:anchorId="333DE7C8" id="Elipsa 24" o:spid="_x0000_s1026" style="position:absolute;margin-left:66pt;margin-top:26.2pt;width:21pt;height:21pt;z-index:251705344;visibility:visible;mso-wrap-style:square;mso-wrap-distance-left:9pt;mso-wrap-distance-top:0;mso-wrap-distance-right:9pt;mso-wrap-distance-bottom:0;mso-position-horizontal:absolute;mso-position-horizontal-relative:text;mso-position-vertical:absolute;mso-position-vertical-relative:text;v-text-anchor:middle" o:gfxdata="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" fillcolor="#652523 [1637]" strokecolor="#bc4542 [3045]">
                 <v:fill color2="#ba4442 [3013]" rotate="t" angle="180" colors="0 #9b2d2a;52429f #cb3d3a;1 #ce3b37" focus="100%" type="gradient">
                   <o:fill v:ext="view" type="gradientUnscaled"/>
                 </v:fill>
@@ -2624,9 +2624,9 @@
               </wp:anchor>
             </w:drawing>
           </mc:Choice>
-          <mc:Fallback xmlns:w15="http://schemas.microsoft.com/office/word/2012/wordml">
+          <mc:Fallback>
             <w:pict>
-              <v:oval w14:anchorId="084D0ED4" id="Elipsa 40" o:spid="_x0000_s1026" style="position:absolute;margin-left:287.25pt;margin-top:77.8pt;width:21pt;height:21pt;z-index:251728896;visibility:visible;mso-wrap-style:square;mso-wrap-distance-left:9pt;mso-wrap-distance-top:0;mso-wrap-distance-right:9pt;mso-wrap-distance-bottom:0;mso-position-horizontal:absolute;mso-position-horizontal-relative:text;mso-position-vertical:absolute;mso-position-vertical-relative:text;v-text-anchor:middle" o:gfxdata="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" fillcolor="#652523 [1637]" strokecolor="#bc4542 [3045]">
+              <v:oval w14:anchorId="7BA3A2B1" id="Elipsa 40" o:spid="_x0000_s1026" style="position:absolute;margin-left:287.25pt;margin-top:77.8pt;width:21pt;height:21pt;z-index:251728896;visibility:visible;mso-wrap-style:square;mso-wrap-distance-left:9pt;mso-wrap-distance-top:0;mso-wrap-distance-right:9pt;mso-wrap-distance-bottom:0;mso-position-horizontal:absolute;mso-position-horizontal-relative:text;mso-position-vertical:absolute;mso-position-vertical-relative:text;v-text-anchor:middle" o:gfxdata="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" fillcolor="#652523 [1637]" strokecolor="#bc4542 [3045]">
                 <v:fill color2="#ba4442 [3013]" rotate="t" angle="180" colors="0 #9b2d2a;52429f #cb3d3a;1 #ce3b37" focus="100%" type="gradient">
                   <o:fill v:ext="view" type="gradientUnscaled"/>
                 </v:fill>
@@ -2696,9 +2696,9 @@
               </wp:anchor>
             </w:drawing>
           </mc:Choice>
-          <mc:Fallback xmlns:w15="http://schemas.microsoft.com/office/word/2012/wordml">
+          <mc:Fallback>
             <w:pict>
-              <v:oval w14:anchorId="2EFD5673" id="Elipsa 38" o:spid="_x0000_s1026" style="position:absolute;margin-left:285pt;margin-top:44.05pt;width:21pt;height:21pt;z-index:251726848;visibility:visible;mso-wrap-style:square;mso-wrap-distance-left:9pt;mso-wrap-distance-top:0;mso-wrap-distance-right:9pt;mso-wrap-distance-bottom:0;mso-position-horizontal:absolute;mso-position-horizontal-relative:text;mso-position-vertical:absolute;mso-position-vertical-relative:text;v-text-anchor:middle" o:gfxdata="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" fillcolor="#652523 [1637]" strokecolor="#bc4542 [3045]">
+              <v:oval w14:anchorId="0ED0CD25" id="Elipsa 38" o:spid="_x0000_s1026" style="position:absolute;margin-left:285pt;margin-top:44.05pt;width:21pt;height:21pt;z-index:251726848;visibility:visible;mso-wrap-style:square;mso-wrap-distance-left:9pt;mso-wrap-distance-top:0;mso-wrap-distance-right:9pt;mso-wrap-distance-bottom:0;mso-position-horizontal:absolute;mso-position-horizontal-relative:text;mso-position-vertical:absolute;mso-position-vertical-relative:text;v-text-anchor:middle" o:gfxdata="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" fillcolor="#652523 [1637]" strokecolor="#bc4542 [3045]">
                 <v:fill color2="#ba4442 [3013]" rotate="t" angle="180" colors="0 #9b2d2a;52429f #cb3d3a;1 #ce3b37" focus="100%" type="gradient">
                   <o:fill v:ext="view" type="gradientUnscaled"/>
                 </v:fill>
@@ -2768,9 +2768,9 @@
               </wp:anchor>
             </w:drawing>
           </mc:Choice>
-          <mc:Fallback xmlns:w15="http://schemas.microsoft.com/office/word/2012/wordml">
+          <mc:Fallback>
             <w:pict>
-              <v:oval w14:anchorId="3FE7E486" id="Elipsa 39" o:spid="_x0000_s1026" style="position:absolute;margin-left:318pt;margin-top:42.55pt;width:21pt;height:21pt;z-index:251727872;visibility:visible;mso-wrap-style:square;mso-wrap-distance-left:9pt;mso-wrap-distance-top:0;mso-wrap-distance-right:9pt;mso-wrap-distance-bottom:0;mso-position-horizontal:absolute;mso-position-horizontal-relative:text;mso-position-vertical:absolute;mso-position-vertical-relative:text;v-text-anchor:middle" o:gfxdata="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" fillcolor="#652523 [1637]" strokecolor="#bc4542 [3045]">
+              <v:oval w14:anchorId="4D82577A" id="Elipsa 39" o:spid="_x0000_s1026" style="position:absolute;margin-left:318pt;margin-top:42.55pt;width:21pt;height:21pt;z-index:251727872;visibility:visible;mso-wrap-style:square;mso-wrap-distance-left:9pt;mso-wrap-distance-top:0;mso-wrap-distance-right:9pt;mso-wrap-distance-bottom:0;mso-position-horizontal:absolute;mso-position-horizontal-relative:text;mso-position-vertical:absolute;mso-position-vertical-relative:text;v-text-anchor:middle" o:gfxdata="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" fillcolor="#652523 [1637]" strokecolor="#bc4542 [3045]">
                 <v:fill color2="#ba4442 [3013]" rotate="t" angle="180" colors="0 #9b2d2a;52429f #cb3d3a;1 #ce3b37" focus="100%" type="gradient">
                   <o:fill v:ext="view" type="gradientUnscaled"/>
                 </v:fill>
@@ -2840,9 +2840,9 @@
               </wp:anchor>
             </w:drawing>
           </mc:Choice>
-          <mc:Fallback xmlns:w15="http://schemas.microsoft.com/office/word/2012/wordml">
+          <mc:Fallback>
             <w:pict>
-              <v:oval w14:anchorId="09090C44" id="Elipsa 36" o:spid="_x0000_s1026" style="position:absolute;margin-left:285pt;margin-top:8.8pt;width:21pt;height:21pt;z-index:251724800;visibility:visible;mso-wrap-style:square;mso-wrap-distance-left:9pt;mso-wrap-distance-top:0;mso-wrap-distance-right:9pt;mso-wrap-distance-bottom:0;mso-position-horizontal:absolute;mso-position-horizontal-relative:text;mso-position-vertical:absolute;mso-position-vertical-relative:text;v-text-anchor:middle" o:gfxdata="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" fillcolor="#652523 [1637]" strokecolor="#bc4542 [3045]">
+              <v:oval w14:anchorId="0267F979" id="Elipsa 36" o:spid="_x0000_s1026" style="position:absolute;margin-left:285pt;margin-top:8.8pt;width:21pt;height:21pt;z-index:251724800;visibility:visible;mso-wrap-style:square;mso-wrap-distance-left:9pt;mso-wrap-distance-top:0;mso-wrap-distance-right:9pt;mso-wrap-distance-bottom:0;mso-position-horizontal:absolute;mso-position-horizontal-relative:text;mso-position-vertical:absolute;mso-position-vertical-relative:text;v-text-anchor:middle" o:gfxdata="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" fillcolor="#652523 [1637]" strokecolor="#bc4542 [3045]">
                 <v:fill color2="#ba4442 [3013]" rotate="t" angle="180" colors="0 #9b2d2a;52429f #cb3d3a;1 #ce3b37" focus="100%" type="gradient">
                   <o:fill v:ext="view" type="gradientUnscaled"/>
                 </v:fill>
@@ -2912,9 +2912,9 @@
               </wp:anchor>
             </w:drawing>
           </mc:Choice>
-          <mc:Fallback xmlns:w15="http://schemas.microsoft.com/office/word/2012/wordml">
+          <mc:Fallback>
             <w:pict>
-              <v:oval w14:anchorId="1FC22F70" id="Elipsa 37" o:spid="_x0000_s1026" style="position:absolute;margin-left:315.75pt;margin-top:8.8pt;width:21pt;height:21pt;z-index:251725824;visibility:visible;mso-wrap-style:square;mso-wrap-distance-left:9pt;mso-wrap-distance-top:0;mso-wrap-distance-right:9pt;mso-wrap-distance-bottom:0;mso-position-horizontal:absolute;mso-position-horizontal-relative:text;mso-position-vertical:absolute;mso-position-vertical-relative:text;v-text-anchor:middle" o:gfxdata="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" fillcolor="#652523 [1637]" strokecolor="#bc4542 [3045]">
+              <v:oval w14:anchorId="31BABE09" id="Elipsa 37" o:spid="_x0000_s1026" style="position:absolute;margin-left:315.75pt;margin-top:8.8pt;width:21pt;height:21pt;z-index:251725824;visibility:visible;mso-wrap-style:square;mso-wrap-distance-left:9pt;mso-wrap-distance-top:0;mso-wrap-distance-right:9pt;mso-wrap-distance-bottom:0;mso-position-horizontal:absolute;mso-position-horizontal-relative:text;mso-position-vertical:absolute;mso-position-vertical-relative:text;v-text-anchor:middle" o:gfxdata="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" fillcolor="#652523 [1637]" strokecolor="#bc4542 [3045]">
                 <v:fill color2="#ba4442 [3013]" rotate="t" angle="180" colors="0 #9b2d2a;52429f #cb3d3a;1 #ce3b37" focus="100%" type="gradient">
                   <o:fill v:ext="view" type="gradientUnscaled"/>
                 </v:fill>
@@ -2984,9 +2984,9 @@
               </wp:anchor>
             </w:drawing>
           </mc:Choice>
-          <mc:Fallback xmlns:w15="http://schemas.microsoft.com/office/word/2012/wordml">
+          <mc:Fallback>
             <w:pict>
-              <v:oval w14:anchorId="2B87B740" id="Elipsa 43" o:spid="_x0000_s1026" style="position:absolute;margin-left:435pt;margin-top:15.55pt;width:21pt;height:21pt;z-index:251734016;visibility:visible;mso-wrap-style:square;mso-wrap-distance-left:9pt;mso-wrap-distance-top:0;mso-wrap-distance-right:9pt;mso-wrap-distance-bottom:0;mso-position-horizontal:absolute;mso-position-horizontal-relative:text;mso-position-vertical:absolute;mso-position-vertical-relative:text;v-text-anchor:middle" o:gfxdata="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" fillcolor="#652523 [1637]" strokecolor="#bc4542 [3045]">
+              <v:oval w14:anchorId="1AAF62DD" id="Elipsa 43" o:spid="_x0000_s1026" style="position:absolute;margin-left:435pt;margin-top:15.55pt;width:21pt;height:21pt;z-index:251734016;visibility:visible;mso-wrap-style:square;mso-wrap-distance-left:9pt;mso-wrap-distance-top:0;mso-wrap-distance-right:9pt;mso-wrap-distance-bottom:0;mso-position-horizontal:absolute;mso-position-horizontal-relative:text;mso-position-vertical:absolute;mso-position-vertical-relative:text;v-text-anchor:middle" o:gfxdata="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" fillcolor="#652523 [1637]" strokecolor="#bc4542 [3045]">
                 <v:fill color2="#ba4442 [3013]" rotate="t" angle="180" colors="0 #9b2d2a;52429f #cb3d3a;1 #ce3b37" focus="100%" type="gradient">
                   <o:fill v:ext="view" type="gradientUnscaled"/>
                 </v:fill>
@@ -3056,9 +3056,9 @@
               </wp:anchor>
             </w:drawing>
           </mc:Choice>
-          <mc:Fallback xmlns:w15="http://schemas.microsoft.com/office/word/2012/wordml">
+          <mc:Fallback>
             <w:pict>
-              <v:oval w14:anchorId="4F290B3C" id="Elipsa 42" o:spid="_x0000_s1026" style="position:absolute;margin-left:401.25pt;margin-top:15.55pt;width:21pt;height:21pt;z-index:251731968;visibility:visible;mso-wrap-style:square;mso-wrap-distance-left:9pt;mso-wrap-distance-top:0;mso-wrap-distance-right:9pt;mso-wrap-distance-bottom:0;mso-position-horizontal:absolute;mso-position-horizontal-relative:text;mso-position-vertical:absolute;mso-position-vertical-relative:text;v-text-anchor:middle" o:gfxdata="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" fillcolor="#652523 [1637]" strokecolor="#bc4542 [3045]">
+              <v:oval w14:anchorId="05B69046" id="Elipsa 42" o:spid="_x0000_s1026" style="position:absolute;margin-left:401.25pt;margin-top:15.55pt;width:21pt;height:21pt;z-index:251731968;visibility:visible;mso-wrap-style:square;mso-wrap-distance-left:9pt;mso-wrap-distance-top:0;mso-wrap-distance-right:9pt;mso-wrap-distance-bottom:0;mso-position-horizontal:absolute;mso-position-horizontal-relative:text;mso-position-vertical:absolute;mso-position-vertical-relative:text;v-text-anchor:middle" o:gfxdata="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" fillcolor="#652523 [1637]" strokecolor="#bc4542 [3045]">
                 <v:fill color2="#ba4442 [3013]" rotate="t" angle="180" colors="0 #9b2d2a;52429f #cb3d3a;1 #ce3b37" focus="100%" type="gradient">
                   <o:fill v:ext="view" type="gradientUnscaled"/>
                 </v:fill>
@@ -3131,9 +3131,9 @@
               </wp:anchor>
             </w:drawing>
           </mc:Choice>
-          <mc:Fallback xmlns:w15="http://schemas.microsoft.com/office/word/2012/wordml">
+          <mc:Fallback>
             <w:pict>
-              <v:oval w14:anchorId="7C104431" id="Elipsa 35" o:spid="_x0000_s1026" style="position:absolute;margin-left:215.25pt;margin-top:77.05pt;width:21pt;height:21pt;z-index:251722752;visibility:visible;mso-wrap-style:square;mso-wrap-distance-left:9pt;mso-wrap-distance-top:0;mso-wrap-distance-right:9pt;mso-wrap-distance-bottom:0;mso-position-horizontal:absolute;mso-position-horizontal-relative:text;mso-position-vertical:absolute;mso-position-vertical-relative:text;v-text-anchor:middle" o:gfxdata="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" fillcolor="#652523 [1637]" strokecolor="#bc4542 [3045]">
+              <v:oval w14:anchorId="7B35892A" id="Elipsa 35" o:spid="_x0000_s1026" style="position:absolute;margin-left:215.25pt;margin-top:77.05pt;width:21pt;height:21pt;z-index:251722752;visibility:visible;mso-wrap-style:square;mso-wrap-distance-left:9pt;mso-wrap-distance-top:0;mso-wrap-distance-right:9pt;mso-wrap-distance-bottom:0;mso-position-horizontal:absolute;mso-position-horizontal-relative:text;mso-position-vertical:absolute;mso-position-vertical-relative:text;v-text-anchor:middle" o:gfxdata="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" fillcolor="#652523 [1637]" strokecolor="#bc4542 [3045]">
                 <v:fill color2="#ba4442 [3013]" rotate="t" angle="180" colors="0 #9b2d2a;52429f #cb3d3a;1 #ce3b37" focus="100%" type="gradient">
                   <o:fill v:ext="view" type="gradientUnscaled"/>
                 </v:fill>
@@ -3206,9 +3206,9 @@
               </wp:anchor>
             </w:drawing>
           </mc:Choice>
-          <mc:Fallback xmlns:w15="http://schemas.microsoft.com/office/word/2012/wordml">
+          <mc:Fallback>
             <w:pict>
-              <v:oval w14:anchorId="6C612698" id="Elipsa 34" o:spid="_x0000_s1026" style="position:absolute;margin-left:180pt;margin-top:77.05pt;width:21pt;height:21pt;z-index:251721728;visibility:visible;mso-wrap-style:square;mso-wrap-distance-left:9pt;mso-wrap-distance-top:0;mso-wrap-distance-right:9pt;mso-wrap-distance-bottom:0;mso-position-horizontal:absolute;mso-position-horizontal-relative:text;mso-position-vertical:absolute;mso-position-vertical-relative:text;v-text-anchor:middle" o:gfxdata="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" fillcolor="#652523 [1637]" strokecolor="#bc4542 [3045]">
+              <v:oval w14:anchorId="5BE9930C" id="Elipsa 34" o:spid="_x0000_s1026" style="position:absolute;margin-left:180pt;margin-top:77.05pt;width:21pt;height:21pt;z-index:251721728;visibility:visible;mso-wrap-style:square;mso-wrap-distance-left:9pt;mso-wrap-distance-top:0;mso-wrap-distance-right:9pt;mso-wrap-distance-bottom:0;mso-position-horizontal:absolute;mso-position-horizontal-relative:text;mso-position-vertical:absolute;mso-position-vertical-relative:text;v-text-anchor:middle" o:gfxdata="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" fillcolor="#652523 [1637]" strokecolor="#bc4542 [3045]">
                 <v:fill color2="#ba4442 [3013]" rotate="t" angle="180" colors="0 #9b2d2a;52429f #cb3d3a;1 #ce3b37" focus="100%" type="gradient">
                   <o:fill v:ext="view" type="gradientUnscaled"/>
                 </v:fill>
@@ -3281,9 +3281,9 @@
               </wp:anchor>
             </w:drawing>
           </mc:Choice>
-          <mc:Fallback xmlns:w15="http://schemas.microsoft.com/office/word/2012/wordml">
+          <mc:Fallback>
             <w:pict>
-              <v:oval w14:anchorId="6744AEBB" id="Elipsa 33" o:spid="_x0000_s1026" style="position:absolute;margin-left:210.75pt;margin-top:42.55pt;width:21pt;height:21pt;z-index:251720704;visibility:visible;mso-wrap-style:square;mso-wrap-distance-left:9pt;mso-wrap-distance-top:0;mso-wrap-distance-right:9pt;mso-wrap-distance-bottom:0;mso-position-horizontal:absolute;mso-position-horizontal-relative:text;mso-position-vertical:absolute;mso-position-vertical-relative:text;v-text-anchor:middle" o:gfxdata="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" fillcolor="#652523 [1637]" strokecolor="#bc4542 [3045]">
+              <v:oval w14:anchorId="2C12BC48" id="Elipsa 33" o:spid="_x0000_s1026" style="position:absolute;margin-left:210.75pt;margin-top:42.55pt;width:21pt;height:21pt;z-index:251720704;visibility:visible;mso-wrap-style:square;mso-wrap-distance-left:9pt;mso-wrap-distance-top:0;mso-wrap-distance-right:9pt;mso-wrap-distance-bottom:0;mso-position-horizontal:absolute;mso-position-horizontal-relative:text;mso-position-vertical:absolute;mso-position-vertical-relative:text;v-text-anchor:middle" o:gfxdata="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" fillcolor="#652523 [1637]" strokecolor="#bc4542 [3045]">
                 <v:fill color2="#ba4442 [3013]" rotate="t" angle="180" colors="0 #9b2d2a;52429f #cb3d3a;1 #ce3b37" focus="100%" type="gradient">
                   <o:fill v:ext="view" type="gradientUnscaled"/>
                 </v:fill>
@@ -3356,9 +3356,9 @@
               </wp:anchor>
             </w:drawing>
           </mc:Choice>
-          <mc:Fallback xmlns:w15="http://schemas.microsoft.com/office/word/2012/wordml">
+          <mc:Fallback>
             <w:pict>
-              <v:oval w14:anchorId="45E18044" id="Elipsa 32" o:spid="_x0000_s1026" style="position:absolute;margin-left:178.5pt;margin-top:42.55pt;width:21pt;height:21pt;z-index:251719680;visibility:visible;mso-wrap-style:square;mso-wrap-distance-left:9pt;mso-wrap-distance-top:0;mso-wrap-distance-right:9pt;mso-wrap-distance-bottom:0;mso-position-horizontal:absolute;mso-position-horizontal-relative:text;mso-position-vertical:absolute;mso-position-vertical-relative:text;v-text-anchor:middle" o:gfxdata="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" fillcolor="#652523 [1637]" strokecolor="#bc4542 [3045]">
+              <v:oval w14:anchorId="42035CAD" id="Elipsa 32" o:spid="_x0000_s1026" style="position:absolute;margin-left:178.5pt;margin-top:42.55pt;width:21pt;height:21pt;z-index:251719680;visibility:visible;mso-wrap-style:square;mso-wrap-distance-left:9pt;mso-wrap-distance-top:0;mso-wrap-distance-right:9pt;mso-wrap-distance-bottom:0;mso-position-horizontal:absolute;mso-position-horizontal-relative:text;mso-position-vertical:absolute;mso-position-vertical-relative:text;v-text-anchor:middle" o:gfxdata="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" fillcolor="#652523 [1637]" strokecolor="#bc4542 [3045]">
                 <v:fill color2="#ba4442 [3013]" rotate="t" angle="180" colors="0 #9b2d2a;52429f #cb3d3a;1 #ce3b37" focus="100%" type="gradient">
                   <o:fill v:ext="view" type="gradientUnscaled"/>
                 </v:fill>
@@ -3431,9 +3431,9 @@
               </wp:anchor>
             </w:drawing>
           </mc:Choice>
-          <mc:Fallback xmlns:w15="http://schemas.microsoft.com/office/word/2012/wordml">
+          <mc:Fallback>
             <w:pict>
-              <v:oval w14:anchorId="3C5EF5FD" id="Elipsa 31" o:spid="_x0000_s1026" style="position:absolute;margin-left:211.5pt;margin-top:7.3pt;width:21pt;height:21pt;z-index:251718656;visibility:visible;mso-wrap-style:square;mso-wrap-distance-left:9pt;mso-wrap-distance-top:0;mso-wrap-distance-right:9pt;mso-wrap-distance-bottom:0;mso-position-horizontal:absolute;mso-position-horizontal-relative:text;mso-position-vertical:absolute;mso-position-vertical-relative:text;v-text-anchor:middle" o:gfxdata="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" fillcolor="#652523 [1637]" strokecolor="#bc4542 [3045]">
+              <v:oval w14:anchorId="063746A0" id="Elipsa 31" o:spid="_x0000_s1026" style="position:absolute;margin-left:211.5pt;margin-top:7.3pt;width:21pt;height:21pt;z-index:251718656;visibility:visible;mso-wrap-style:square;mso-wrap-distance-left:9pt;mso-wrap-distance-top:0;mso-wrap-distance-right:9pt;mso-wrap-distance-bottom:0;mso-position-horizontal:absolute;mso-position-horizontal-relative:text;mso-position-vertical:absolute;mso-position-vertical-relative:text;v-text-anchor:middle" o:gfxdata="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" fillcolor="#652523 [1637]" strokecolor="#bc4542 [3045]">
                 <v:fill color2="#ba4442 [3013]" rotate="t" angle="180" colors="0 #9b2d2a;52429f #cb3d3a;1 #ce3b37" focus="100%" type="gradient">
                   <o:fill v:ext="view" type="gradientUnscaled"/>
                 </v:fill>
@@ -3506,9 +3506,9 @@
               </wp:anchor>
             </w:drawing>
           </mc:Choice>
-          <mc:Fallback xmlns:w15="http://schemas.microsoft.com/office/word/2012/wordml">
+          <mc:Fallback>
             <w:pict>
-              <v:oval w14:anchorId="73843965" id="Elipsa 30" o:spid="_x0000_s1026" style="position:absolute;margin-left:178.5pt;margin-top:8.8pt;width:21pt;height:21pt;z-index:251717632;visibility:visible;mso-wrap-style:square;mso-wrap-distance-left:9pt;mso-wrap-distance-top:0;mso-wrap-distance-right:9pt;mso-wrap-distance-bottom:0;mso-position-horizontal:absolute;mso-position-horizontal-relative:text;mso-position-vertical:absolute;mso-position-vertical-relative:text;v-text-anchor:middle" o:gfxdata="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" fillcolor="#652523 [1637]" strokecolor="#bc4542 [3045]">
+              <v:oval w14:anchorId="73E777BC" id="Elipsa 30" o:spid="_x0000_s1026" style="position:absolute;margin-left:178.5pt;margin-top:8.8pt;width:21pt;height:21pt;z-index:251717632;visibility:visible;mso-wrap-style:square;mso-wrap-distance-left:9pt;mso-wrap-distance-top:0;mso-wrap-distance-right:9pt;mso-wrap-distance-bottom:0;mso-position-horizontal:absolute;mso-position-horizontal-relative:text;mso-position-vertical:absolute;mso-position-vertical-relative:text;v-text-anchor:middle" o:gfxdata="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" fillcolor="#652523 [1637]" strokecolor="#bc4542 [3045]">
                 <v:fill color2="#ba4442 [3013]" rotate="t" angle="180" colors="0 #9b2d2a;52429f #cb3d3a;1 #ce3b37" focus="100%" type="gradient">
                   <o:fill v:ext="view" type="gradientUnscaled"/>
                 </v:fill>
@@ -3598,9 +3598,9 @@
               </wp:anchor>
             </w:drawing>
           </mc:Choice>
-          <mc:Fallback xmlns:w15="http://schemas.microsoft.com/office/word/2012/wordml">
+          <mc:Fallback>
             <w:pict>
-              <v:oval w14:anchorId="5AE079E2" id="Elipsa 41" o:spid="_x0000_s1026" style="position:absolute;margin-left:318.75pt;margin-top:13.05pt;width:21pt;height:21pt;z-index:251729920;visibility:visible;mso-wrap-style:square;mso-wrap-distance-left:9pt;mso-wrap-distance-top:0;mso-wrap-distance-right:9pt;mso-wrap-distance-bottom:0;mso-position-horizontal:absolute;mso-position-horizontal-relative:text;mso-position-vertical:absolute;mso-position-vertical-relative:text;v-text-anchor:middle" o:gfxdata="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" fillcolor="#652523 [1637]" strokecolor="#bc4542 [3045]">
+              <v:oval w14:anchorId="6ABDE640" id="Elipsa 41" o:spid="_x0000_s1026" style="position:absolute;margin-left:318.75pt;margin-top:13.05pt;width:21pt;height:21pt;z-index:251729920;visibility:visible;mso-wrap-style:square;mso-wrap-distance-left:9pt;mso-wrap-distance-top:0;mso-wrap-distance-right:9pt;mso-wrap-distance-bottom:0;mso-position-horizontal:absolute;mso-position-horizontal-relative:text;mso-position-vertical:absolute;mso-position-vertical-relative:text;v-text-anchor:middle" o:gfxdata="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" fillcolor="#652523 [1637]" strokecolor="#bc4542 [3045]">
                 <v:fill color2="#ba4442 [3013]" rotate="t" angle="180" colors="0 #9b2d2a;52429f #cb3d3a;1 #ce3b37" focus="100%" type="gradient">
                   <o:fill v:ext="view" type="gradientUnscaled"/>
                 </v:fill>
@@ -3787,9 +3787,9 @@
               </wp:anchor>
             </w:drawing>
           </mc:Choice>
-          <mc:Fallback xmlns:w15="http://schemas.microsoft.com/office/word/2012/wordml">
+          <mc:Fallback>
             <w:pict>
-              <v:oval w14:anchorId="0849DEB3" id="Elipsa 45" o:spid="_x0000_s1026" style="position:absolute;margin-left:67.5pt;margin-top:94.45pt;width:21pt;height:21pt;z-index:251740160;visibility:visible;mso-wrap-style:square;mso-wrap-distance-left:9pt;mso-wrap-distance-top:0;mso-wrap-distance-right:9pt;mso-wrap-distance-bottom:0;mso-position-horizontal:absolute;mso-position-horizontal-relative:text;mso-position-vertical:absolute;mso-position-vertical-relative:text;v-text-anchor:middle" o:gfxdata="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" fillcolor="#652523 [1637]" strokecolor="#bc4542 [3045]">
+              <v:oval w14:anchorId="2AD4A3B1" id="Elipsa 45" o:spid="_x0000_s1026" style="position:absolute;margin-left:67.5pt;margin-top:94.45pt;width:21pt;height:21pt;z-index:251740160;visibility:visible;mso-wrap-style:square;mso-wrap-distance-left:9pt;mso-wrap-distance-top:0;mso-wrap-distance-right:9pt;mso-wrap-distance-bottom:0;mso-position-horizontal:absolute;mso-position-horizontal-relative:text;mso-position-vertical:absolute;mso-position-vertical-relative:text;v-text-anchor:middle" o:gfxdata="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" fillcolor="#652523 [1637]" strokecolor="#bc4542 [3045]">
                 <v:fill color2="#ba4442 [3013]" rotate="t" angle="180" colors="0 #9b2d2a;52429f #cb3d3a;1 #ce3b37" focus="100%" type="gradient">
                   <o:fill v:ext="view" type="gradientUnscaled"/>
                 </v:fill>
@@ -3862,9 +3862,9 @@
               </wp:anchor>
             </w:drawing>
           </mc:Choice>
-          <mc:Fallback xmlns:w15="http://schemas.microsoft.com/office/word/2012/wordml">
+          <mc:Fallback>
             <w:pict>
-              <v:oval w14:anchorId="2829158D" id="Elipsa 47" o:spid="_x0000_s1026" style="position:absolute;margin-left:66pt;margin-top:59.95pt;width:21pt;height:21pt;z-index:251738112;visibility:visible;mso-wrap-style:square;mso-wrap-distance-left:9pt;mso-wrap-distance-top:0;mso-wrap-distance-right:9pt;mso-wrap-distance-bottom:0;mso-position-horizontal:absolute;mso-position-horizontal-relative:text;mso-position-vertical:absolute;mso-position-vertical-relative:text;v-text-anchor:middle" o:gfxdata="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" fillcolor="#652523 [1637]" strokecolor="#bc4542 [3045]">
+              <v:oval w14:anchorId="53E01802" id="Elipsa 47" o:spid="_x0000_s1026" style="position:absolute;margin-left:66pt;margin-top:59.95pt;width:21pt;height:21pt;z-index:251738112;visibility:visible;mso-wrap-style:square;mso-wrap-distance-left:9pt;mso-wrap-distance-top:0;mso-wrap-distance-right:9pt;mso-wrap-distance-bottom:0;mso-position-horizontal:absolute;mso-position-horizontal-relative:text;mso-position-vertical:absolute;mso-position-vertical-relative:text;v-text-anchor:middle" o:gfxdata="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" fillcolor="#652523 [1637]" strokecolor="#bc4542 [3045]">
                 <v:fill color2="#ba4442 [3013]" rotate="t" angle="180" colors="0 #9b2d2a;52429f #cb3d3a;1 #ce3b37" focus="100%" type="gradient">
                   <o:fill v:ext="view" type="gradientUnscaled"/>
                 </v:fill>
@@ -3937,9 +3937,9 @@
               </wp:anchor>
             </w:drawing>
           </mc:Choice>
-          <mc:Fallback xmlns:w15="http://schemas.microsoft.com/office/word/2012/wordml">
+          <mc:Fallback>
             <w:pict>
-              <v:oval w14:anchorId="0B3EB1DA" id="Elipsa 49" o:spid="_x0000_s1026" style="position:absolute;margin-left:66pt;margin-top:26.2pt;width:21pt;height:21pt;z-index:251736064;visibility:visible;mso-wrap-style:square;mso-wrap-distance-left:9pt;mso-wrap-distance-top:0;mso-wrap-distance-right:9pt;mso-wrap-distance-bottom:0;mso-position-horizontal:absolute;mso-position-horizontal-relative:text;mso-position-vertical:absolute;mso-position-vertical-relative:text;v-text-anchor:middle" o:gfxdata="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" fillcolor="#652523 [1637]" strokecolor="#bc4542 [3045]">
+              <v:oval w14:anchorId="5FFCDECE" id="Elipsa 49" o:spid="_x0000_s1026" style="position:absolute;margin-left:66pt;margin-top:26.2pt;width:21pt;height:21pt;z-index:251736064;visibility:visible;mso-wrap-style:square;mso-wrap-distance-left:9pt;mso-wrap-distance-top:0;mso-wrap-distance-right:9pt;mso-wrap-distance-bottom:0;mso-position-horizontal:absolute;mso-position-horizontal-relative:text;mso-position-vertical:absolute;mso-position-vertical-relative:text;v-text-anchor:middle" o:gfxdata="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" fillcolor="#652523 [1637]" strokecolor="#bc4542 [3045]">
                 <v:fill color2="#ba4442 [3013]" rotate="t" angle="180" colors="0 #9b2d2a;52429f #cb3d3a;1 #ce3b37" focus="100%" type="gradient">
                   <o:fill v:ext="view" type="gradientUnscaled"/>
                 </v:fill>
@@ -4082,9 +4082,9 @@
               </wp:anchor>
             </w:drawing>
           </mc:Choice>
-          <mc:Fallback xmlns:w15="http://schemas.microsoft.com/office/word/2012/wordml">
+          <mc:Fallback>
             <w:pict>
-              <v:oval w14:anchorId="666321F2" id="Elipsa 52" o:spid="_x0000_s1026" style="position:absolute;margin-left:285pt;margin-top:44.05pt;width:21pt;height:21pt;z-index:251750400;visibility:visible;mso-wrap-style:square;mso-wrap-distance-left:9pt;mso-wrap-distance-top:0;mso-wrap-distance-right:9pt;mso-wrap-distance-bottom:0;mso-position-horizontal:absolute;mso-position-horizontal-relative:text;mso-position-vertical:absolute;mso-position-vertical-relative:text;v-text-anchor:middle" o:gfxdata="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" fillcolor="#652523 [1637]" strokecolor="#bc4542 [3045]">
+              <v:oval w14:anchorId="13477EB6" id="Elipsa 52" o:spid="_x0000_s1026" style="position:absolute;margin-left:285pt;margin-top:44.05pt;width:21pt;height:21pt;z-index:251750400;visibility:visible;mso-wrap-style:square;mso-wrap-distance-left:9pt;mso-wrap-distance-top:0;mso-wrap-distance-right:9pt;mso-wrap-distance-bottom:0;mso-position-horizontal:absolute;mso-position-horizontal-relative:text;mso-position-vertical:absolute;mso-position-vertical-relative:text;v-text-anchor:middle" o:gfxdata="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" fillcolor="#652523 [1637]" strokecolor="#bc4542 [3045]">
                 <v:fill color2="#ba4442 [3013]" rotate="t" angle="180" colors="0 #9b2d2a;52429f #cb3d3a;1 #ce3b37" focus="100%" type="gradient">
                   <o:fill v:ext="view" type="gradientUnscaled"/>
                 </v:fill>
@@ -4154,9 +4154,9 @@
               </wp:anchor>
             </w:drawing>
           </mc:Choice>
-          <mc:Fallback xmlns:w15="http://schemas.microsoft.com/office/word/2012/wordml">
+          <mc:Fallback>
             <w:pict>
-              <v:oval w14:anchorId="5652A3F9" id="Elipsa 54" o:spid="_x0000_s1026" style="position:absolute;margin-left:285pt;margin-top:8.8pt;width:21pt;height:21pt;z-index:251748352;visibility:visible;mso-wrap-style:square;mso-wrap-distance-left:9pt;mso-wrap-distance-top:0;mso-wrap-distance-right:9pt;mso-wrap-distance-bottom:0;mso-position-horizontal:absolute;mso-position-horizontal-relative:text;mso-position-vertical:absolute;mso-position-vertical-relative:text;v-text-anchor:middle" o:gfxdata="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" fillcolor="#652523 [1637]" strokecolor="#bc4542 [3045]">
+              <v:oval w14:anchorId="57E387E9" id="Elipsa 54" o:spid="_x0000_s1026" style="position:absolute;margin-left:285pt;margin-top:8.8pt;width:21pt;height:21pt;z-index:251748352;visibility:visible;mso-wrap-style:square;mso-wrap-distance-left:9pt;mso-wrap-distance-top:0;mso-wrap-distance-right:9pt;mso-wrap-distance-bottom:0;mso-position-horizontal:absolute;mso-position-horizontal-relative:text;mso-position-vertical:absolute;mso-position-vertical-relative:text;v-text-anchor:middle" o:gfxdata="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" fillcolor="#652523 [1637]" strokecolor="#bc4542 [3045]">
                 <v:fill color2="#ba4442 [3013]" rotate="t" angle="180" colors="0 #9b2d2a;52429f #cb3d3a;1 #ce3b37" focus="100%" type="gradient">
                   <o:fill v:ext="view" type="gradientUnscaled"/>
                 </v:fill>
@@ -4226,9 +4226,9 @@
               </wp:anchor>
             </w:drawing>
           </mc:Choice>
-          <mc:Fallback xmlns:w15="http://schemas.microsoft.com/office/word/2012/wordml">
+          <mc:Fallback>
             <w:pict>
-              <v:oval w14:anchorId="28B19712" id="Elipsa 55" o:spid="_x0000_s1026" style="position:absolute;margin-left:315.75pt;margin-top:8.8pt;width:21pt;height:21pt;z-index:251749376;visibility:visible;mso-wrap-style:square;mso-wrap-distance-left:9pt;mso-wrap-distance-top:0;mso-wrap-distance-right:9pt;mso-wrap-distance-bottom:0;mso-position-horizontal:absolute;mso-position-horizontal-relative:text;mso-position-vertical:absolute;mso-position-vertical-relative:text;v-text-anchor:middle" o:gfxdata="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" fillcolor="#652523 [1637]" strokecolor="#bc4542 [3045]">
+              <v:oval w14:anchorId="02952FAE" id="Elipsa 55" o:spid="_x0000_s1026" style="position:absolute;margin-left:315.75pt;margin-top:8.8pt;width:21pt;height:21pt;z-index:251749376;visibility:visible;mso-wrap-style:square;mso-wrap-distance-left:9pt;mso-wrap-distance-top:0;mso-wrap-distance-right:9pt;mso-wrap-distance-bottom:0;mso-position-horizontal:absolute;mso-position-horizontal-relative:text;mso-position-vertical:absolute;mso-position-vertical-relative:text;v-text-anchor:middle" o:gfxdata="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" fillcolor="#652523 [1637]" strokecolor="#bc4542 [3045]">
                 <v:fill color2="#ba4442 [3013]" rotate="t" angle="180" colors="0 #9b2d2a;52429f #cb3d3a;1 #ce3b37" focus="100%" type="gradient">
                   <o:fill v:ext="view" type="gradientUnscaled"/>
                 </v:fill>
@@ -4298,9 +4298,9 @@
               </wp:anchor>
             </w:drawing>
           </mc:Choice>
-          <mc:Fallback xmlns:w15="http://schemas.microsoft.com/office/word/2012/wordml">
+          <mc:Fallback>
             <w:pict>
-              <v:oval w14:anchorId="7766CA8F" id="Elipsa 56" o:spid="_x0000_s1026" style="position:absolute;margin-left:435pt;margin-top:15.55pt;width:21pt;height:21pt;z-index:251755520;visibility:visible;mso-wrap-style:square;mso-wrap-distance-left:9pt;mso-wrap-distance-top:0;mso-wrap-distance-right:9pt;mso-wrap-distance-bottom:0;mso-position-horizontal:absolute;mso-position-horizontal-relative:text;mso-position-vertical:absolute;mso-position-vertical-relative:text;v-text-anchor:middle" o:gfxdata="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" fillcolor="#652523 [1637]" strokecolor="#bc4542 [3045]">
+              <v:oval w14:anchorId="137FEB54" id="Elipsa 56" o:spid="_x0000_s1026" style="position:absolute;margin-left:435pt;margin-top:15.55pt;width:21pt;height:21pt;z-index:251755520;visibility:visible;mso-wrap-style:square;mso-wrap-distance-left:9pt;mso-wrap-distance-top:0;mso-wrap-distance-right:9pt;mso-wrap-distance-bottom:0;mso-position-horizontal:absolute;mso-position-horizontal-relative:text;mso-position-vertical:absolute;mso-position-vertical-relative:text;v-text-anchor:middle" o:gfxdata="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" fillcolor="#652523 [1637]" strokecolor="#bc4542 [3045]">
                 <v:fill color2="#ba4442 [3013]" rotate="t" angle="180" colors="0 #9b2d2a;52429f #cb3d3a;1 #ce3b37" focus="100%" type="gradient">
                   <o:fill v:ext="view" type="gradientUnscaled"/>
                 </v:fill>
@@ -4370,9 +4370,9 @@
               </wp:anchor>
             </w:drawing>
           </mc:Choice>
-          <mc:Fallback xmlns:w15="http://schemas.microsoft.com/office/word/2012/wordml">
+          <mc:Fallback>
             <w:pict>
-              <v:oval w14:anchorId="0C0D55E9" id="Elipsa 57" o:spid="_x0000_s1026" style="position:absolute;margin-left:401.25pt;margin-top:15.55pt;width:21pt;height:21pt;z-index:251754496;visibility:visible;mso-wrap-style:square;mso-wrap-distance-left:9pt;mso-wrap-distance-top:0;mso-wrap-distance-right:9pt;mso-wrap-distance-bottom:0;mso-position-horizontal:absolute;mso-position-horizontal-relative:text;mso-position-vertical:absolute;mso-position-vertical-relative:text;v-text-anchor:middle" o:gfxdata="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" fillcolor="#652523 [1637]" strokecolor="#bc4542 [3045]">
+              <v:oval w14:anchorId="76D710FA" id="Elipsa 57" o:spid="_x0000_s1026" style="position:absolute;margin-left:401.25pt;margin-top:15.55pt;width:21pt;height:21pt;z-index:251754496;visibility:visible;mso-wrap-style:square;mso-wrap-distance-left:9pt;mso-wrap-distance-top:0;mso-wrap-distance-right:9pt;mso-wrap-distance-bottom:0;mso-position-horizontal:absolute;mso-position-horizontal-relative:text;mso-position-vertical:absolute;mso-position-vertical-relative:text;v-text-anchor:middle" o:gfxdata="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" fillcolor="#652523 [1637]" strokecolor="#bc4542 [3045]">
                 <v:fill color2="#ba4442 [3013]" rotate="t" angle="180" colors="0 #9b2d2a;52429f #cb3d3a;1 #ce3b37" focus="100%" type="gradient">
                   <o:fill v:ext="view" type="gradientUnscaled"/>
                 </v:fill>
@@ -4445,9 +4445,9 @@
               </wp:anchor>
             </w:drawing>
           </mc:Choice>
-          <mc:Fallback xmlns:w15="http://schemas.microsoft.com/office/word/2012/wordml">
+          <mc:Fallback>
             <w:pict>
-              <v:oval w14:anchorId="533DE75F" id="Elipsa 60" o:spid="_x0000_s1026" style="position:absolute;margin-left:210.75pt;margin-top:42.55pt;width:21pt;height:21pt;z-index:251745280;visibility:visible;mso-wrap-style:square;mso-wrap-distance-left:9pt;mso-wrap-distance-top:0;mso-wrap-distance-right:9pt;mso-wrap-distance-bottom:0;mso-position-horizontal:absolute;mso-position-horizontal-relative:text;mso-position-vertical:absolute;mso-position-vertical-relative:text;v-text-anchor:middle" o:gfxdata="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" fillcolor="#652523 [1637]" strokecolor="#bc4542 [3045]">
+              <v:oval w14:anchorId="437ED8D1" id="Elipsa 60" o:spid="_x0000_s1026" style="position:absolute;margin-left:210.75pt;margin-top:42.55pt;width:21pt;height:21pt;z-index:251745280;visibility:visible;mso-wrap-style:square;mso-wrap-distance-left:9pt;mso-wrap-distance-top:0;mso-wrap-distance-right:9pt;mso-wrap-distance-bottom:0;mso-position-horizontal:absolute;mso-position-horizontal-relative:text;mso-position-vertical:absolute;mso-position-vertical-relative:text;v-text-anchor:middle" o:gfxdata="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" fillcolor="#652523 [1637]" strokecolor="#bc4542 [3045]">
                 <v:fill color2="#ba4442 [3013]" rotate="t" angle="180" colors="0 #9b2d2a;52429f #cb3d3a;1 #ce3b37" focus="100%" type="gradient">
                   <o:fill v:ext="view" type="gradientUnscaled"/>
                 </v:fill>
@@ -4520,9 +4520,9 @@
               </wp:anchor>
             </w:drawing>
           </mc:Choice>
-          <mc:Fallback xmlns:w15="http://schemas.microsoft.com/office/word/2012/wordml">
+          <mc:Fallback>
             <w:pict>
-              <v:oval w14:anchorId="023E392D" id="Elipsa 62" o:spid="_x0000_s1026" style="position:absolute;margin-left:211.5pt;margin-top:7.3pt;width:21pt;height:21pt;z-index:251743232;visibility:visible;mso-wrap-style:square;mso-wrap-distance-left:9pt;mso-wrap-distance-top:0;mso-wrap-distance-right:9pt;mso-wrap-distance-bottom:0;mso-position-horizontal:absolute;mso-position-horizontal-relative:text;mso-position-vertical:absolute;mso-position-vertical-relative:text;v-text-anchor:middle" o:gfxdata="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" fillcolor="#652523 [1637]" strokecolor="#bc4542 [3045]">
+              <v:oval w14:anchorId="39596EF9" id="Elipsa 62" o:spid="_x0000_s1026" style="position:absolute;margin-left:211.5pt;margin-top:7.3pt;width:21pt;height:21pt;z-index:251743232;visibility:visible;mso-wrap-style:square;mso-wrap-distance-left:9pt;mso-wrap-distance-top:0;mso-wrap-distance-right:9pt;mso-wrap-distance-bottom:0;mso-position-horizontal:absolute;mso-position-horizontal-relative:text;mso-position-vertical:absolute;mso-position-vertical-relative:text;v-text-anchor:middle" o:gfxdata="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" fillcolor="#652523 [1637]" strokecolor="#bc4542 [3045]">
                 <v:fill color2="#ba4442 [3013]" rotate="t" angle="180" colors="0 #9b2d2a;52429f #cb3d3a;1 #ce3b37" focus="100%" type="gradient">
                   <o:fill v:ext="view" type="gradientUnscaled"/>
                 </v:fill>
@@ -4595,9 +4595,9 @@
               </wp:anchor>
             </w:drawing>
           </mc:Choice>
-          <mc:Fallback xmlns:w15="http://schemas.microsoft.com/office/word/2012/wordml">
+          <mc:Fallback>
             <w:pict>
-              <v:oval w14:anchorId="5C7660C5" id="Elipsa 63" o:spid="_x0000_s1026" style="position:absolute;margin-left:178.5pt;margin-top:8.8pt;width:21pt;height:21pt;z-index:251742208;visibility:visible;mso-wrap-style:square;mso-wrap-distance-left:9pt;mso-wrap-distance-top:0;mso-wrap-distance-right:9pt;mso-wrap-distance-bottom:0;mso-position-horizontal:absolute;mso-position-horizontal-relative:text;mso-position-vertical:absolute;mso-position-vertical-relative:text;v-text-anchor:middle" o:gfxdata="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" fillcolor="#652523 [1637]" strokecolor="#bc4542 [3045]">
+              <v:oval w14:anchorId="15444EAA" id="Elipsa 63" o:spid="_x0000_s1026" style="position:absolute;margin-left:178.5pt;margin-top:8.8pt;width:21pt;height:21pt;z-index:251742208;visibility:visible;mso-wrap-style:square;mso-wrap-distance-left:9pt;mso-wrap-distance-top:0;mso-wrap-distance-right:9pt;mso-wrap-distance-bottom:0;mso-position-horizontal:absolute;mso-position-horizontal-relative:text;mso-position-vertical:absolute;mso-position-vertical-relative:text;v-text-anchor:middle" o:gfxdata="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" fillcolor="#652523 [1637]" strokecolor="#bc4542 [3045]">
                 <v:fill color2="#ba4442 [3013]" rotate="t" angle="180" colors="0 #9b2d2a;52429f #cb3d3a;1 #ce3b37" focus="100%" type="gradient">
                   <o:fill v:ext="view" type="gradientUnscaled"/>
                 </v:fill>
@@ -4675,9 +4675,9 @@
               </wp:anchor>
             </w:drawing>
           </mc:Choice>
-          <mc:Fallback xmlns:w15="http://schemas.microsoft.com/office/word/2012/wordml">
+          <mc:Fallback>
             <w:pict>
-              <v:oval w14:anchorId="6D5DC54B" id="Elipsa 48" o:spid="_x0000_s1026" style="position:absolute;margin-left:93.75pt;margin-top:7.6pt;width:21pt;height:21pt;z-index:251737088;visibility:visible;mso-wrap-style:square;mso-wrap-distance-left:9pt;mso-wrap-distance-top:0;mso-wrap-distance-right:9pt;mso-wrap-distance-bottom:0;mso-position-horizontal:absolute;mso-position-horizontal-relative:text;mso-position-vertical:absolute;mso-position-vertical-relative:text;v-text-anchor:middle" o:gfxdata="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" fillcolor="#652523 [1637]" strokecolor="#bc4542 [3045]">
+              <v:oval w14:anchorId="085FE4E1" id="Elipsa 48" o:spid="_x0000_s1026" style="position:absolute;margin-left:93.75pt;margin-top:7.6pt;width:21pt;height:21pt;z-index:251737088;visibility:visible;mso-wrap-style:square;mso-wrap-distance-left:9pt;mso-wrap-distance-top:0;mso-wrap-distance-right:9pt;mso-wrap-distance-bottom:0;mso-position-horizontal:absolute;mso-position-horizontal-relative:text;mso-position-vertical:absolute;mso-position-vertical-relative:text;v-text-anchor:middle" o:gfxdata="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" fillcolor="#652523 [1637]" strokecolor="#bc4542 [3045]">
                 <v:fill color2="#ba4442 [3013]" rotate="t" angle="180" colors="0 #9b2d2a;52429f #cb3d3a;1 #ce3b37" focus="100%" type="gradient">
                   <o:fill v:ext="view" type="gradientUnscaled"/>
                 </v:fill>
@@ -4755,9 +4755,9 @@
               </wp:anchor>
             </w:drawing>
           </mc:Choice>
-          <mc:Fallback xmlns:w15="http://schemas.microsoft.com/office/word/2012/wordml">
+          <mc:Fallback>
             <w:pict>
-              <v:oval w14:anchorId="4EA82E3C" id="Elipsa 44" o:spid="_x0000_s1026" style="position:absolute;margin-left:411.75pt;margin-top:11.65pt;width:21pt;height:21pt;z-index:251741184;visibility:visible;mso-wrap-style:square;mso-wrap-distance-left:9pt;mso-wrap-distance-top:0;mso-wrap-distance-right:9pt;mso-wrap-distance-bottom:0;mso-position-horizontal:absolute;mso-position-horizontal-relative:text;mso-position-vertical:absolute;mso-position-vertical-relative:text;v-text-anchor:middle" o:gfxdata="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" fillcolor="#652523 [1637]" strokecolor="#bc4542 [3045]">
+              <v:oval w14:anchorId="276EB714" id="Elipsa 44" o:spid="_x0000_s1026" style="position:absolute;margin-left:411.75pt;margin-top:11.65pt;width:21pt;height:21pt;z-index:251741184;visibility:visible;mso-wrap-style:square;mso-wrap-distance-left:9pt;mso-wrap-distance-top:0;mso-wrap-distance-right:9pt;mso-wrap-distance-bottom:0;mso-position-horizontal:absolute;mso-position-horizontal-relative:text;mso-position-vertical:absolute;mso-position-vertical-relative:text;v-text-anchor:middle" o:gfxdata="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" fillcolor="#652523 [1637]" strokecolor="#bc4542 [3045]">
                 <v:fill color2="#ba4442 [3013]" rotate="t" angle="180" colors="0 #9b2d2a;52429f #cb3d3a;1 #ce3b37" focus="100%" type="gradient">
                   <o:fill v:ext="view" type="gradientUnscaled"/>
                 </v:fill>
@@ -4830,9 +4830,9 @@
               </wp:anchor>
             </w:drawing>
           </mc:Choice>
-          <mc:Fallback xmlns:w15="http://schemas.microsoft.com/office/word/2012/wordml">
+          <mc:Fallback>
             <w:pict>
-              <v:oval w14:anchorId="7A5489C1" id="Elipsa 58" o:spid="_x0000_s1026" style="position:absolute;margin-left:185.25pt;margin-top:9.4pt;width:21pt;height:21pt;z-index:251747328;visibility:visible;mso-wrap-style:square;mso-wrap-distance-left:9pt;mso-wrap-distance-top:0;mso-wrap-distance-right:9pt;mso-wrap-distance-bottom:0;mso-position-horizontal:absolute;mso-position-horizontal-relative:text;mso-position-vertical:absolute;mso-position-vertical-relative:text;v-text-anchor:middle" o:gfxdata="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" fillcolor="#652523 [1637]" strokecolor="#bc4542 [3045]">
+              <v:oval w14:anchorId="76311819" id="Elipsa 58" o:spid="_x0000_s1026" style="position:absolute;margin-left:185.25pt;margin-top:9.4pt;width:21pt;height:21pt;z-index:251747328;visibility:visible;mso-wrap-style:square;mso-wrap-distance-left:9pt;mso-wrap-distance-top:0;mso-wrap-distance-right:9pt;mso-wrap-distance-bottom:0;mso-position-horizontal:absolute;mso-position-horizontal-relative:text;mso-position-vertical:absolute;mso-position-vertical-relative:text;v-text-anchor:middle" o:gfxdata="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" fillcolor="#652523 [1637]" strokecolor="#bc4542 [3045]">
                 <v:fill color2="#ba4442 [3013]" rotate="t" angle="180" colors="0 #9b2d2a;52429f #cb3d3a;1 #ce3b37" focus="100%" type="gradient">
                   <o:fill v:ext="view" type="gradientUnscaled"/>
                 </v:fill>
@@ -4902,9 +4902,9 @@
               </wp:anchor>
             </w:drawing>
           </mc:Choice>
-          <mc:Fallback xmlns:w15="http://schemas.microsoft.com/office/word/2012/wordml">
+          <mc:Fallback>
             <w:pict>
-              <v:oval w14:anchorId="1FFE5245" id="Elipsa 50" o:spid="_x0000_s1026" style="position:absolute;margin-left:314.25pt;margin-top:11.65pt;width:21pt;height:21pt;z-index:251752448;visibility:visible;mso-wrap-style:square;mso-wrap-distance-left:9pt;mso-wrap-distance-top:0;mso-wrap-distance-right:9pt;mso-wrap-distance-bottom:0;mso-position-horizontal:absolute;mso-position-horizontal-relative:text;mso-position-vertical:absolute;mso-position-vertical-relative:text;v-text-anchor:middle" o:gfxdata="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" fillcolor="#652523 [1637]" strokecolor="#bc4542 [3045]">
+              <v:oval w14:anchorId="41A5B88F" id="Elipsa 50" o:spid="_x0000_s1026" style="position:absolute;margin-left:314.25pt;margin-top:11.65pt;width:21pt;height:21pt;z-index:251752448;visibility:visible;mso-wrap-style:square;mso-wrap-distance-left:9pt;mso-wrap-distance-top:0;mso-wrap-distance-right:9pt;mso-wrap-distance-bottom:0;mso-position-horizontal:absolute;mso-position-horizontal-relative:text;mso-position-vertical:absolute;mso-position-vertical-relative:text;v-text-anchor:middle" o:gfxdata="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" fillcolor="#652523 [1637]" strokecolor="#bc4542 [3045]">
                 <v:fill color2="#ba4442 [3013]" rotate="t" angle="180" colors="0 #9b2d2a;52429f #cb3d3a;1 #ce3b37" focus="100%" type="gradient">
                   <o:fill v:ext="view" type="gradientUnscaled"/>
                 </v:fill>
@@ -4982,9 +4982,9 @@
               </wp:anchor>
             </w:drawing>
           </mc:Choice>
-          <mc:Fallback xmlns:w15="http://schemas.microsoft.com/office/word/2012/wordml">
+          <mc:Fallback>
             <w:pict>
-              <v:oval w14:anchorId="2088627F" id="Elipsa 46" o:spid="_x0000_s1026" style="position:absolute;margin-left:93pt;margin-top:7.45pt;width:21pt;height:21pt;z-index:251739136;visibility:visible;mso-wrap-style:square;mso-wrap-distance-left:9pt;mso-wrap-distance-top:0;mso-wrap-distance-right:9pt;mso-wrap-distance-bottom:0;mso-position-horizontal:absolute;mso-position-horizontal-relative:text;mso-position-vertical:absolute;mso-position-vertical-relative:text;v-text-anchor:middle" o:gfxdata="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" fillcolor="#652523 [1637]" strokecolor="#bc4542 [3045]">
+              <v:oval w14:anchorId="3093E96A" id="Elipsa 46" o:spid="_x0000_s1026" style="position:absolute;margin-left:93pt;margin-top:7.45pt;width:21pt;height:21pt;z-index:251739136;visibility:visible;mso-wrap-style:square;mso-wrap-distance-left:9pt;mso-wrap-distance-top:0;mso-wrap-distance-right:9pt;mso-wrap-distance-bottom:0;mso-position-horizontal:absolute;mso-position-horizontal-relative:text;mso-position-vertical:absolute;mso-position-vertical-relative:text;v-text-anchor:middle" o:gfxdata="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" fillcolor="#652523 [1637]" strokecolor="#bc4542 [3045]">
                 <v:fill color2="#ba4442 [3013]" rotate="t" angle="180" colors="0 #9b2d2a;52429f #cb3d3a;1 #ce3b37" focus="100%" type="gradient">
                   <o:fill v:ext="view" type="gradientUnscaled"/>
                 </v:fill>
@@ -5054,9 +5054,9 @@
               </wp:anchor>
             </w:drawing>
           </mc:Choice>
-          <mc:Fallback xmlns:w15="http://schemas.microsoft.com/office/word/2012/wordml">
+          <mc:Fallback>
             <w:pict>
-              <v:oval w14:anchorId="19E75F81" id="Elipsa 53" o:spid="_x0000_s1026" style="position:absolute;margin-left:443.25pt;margin-top:3.7pt;width:21pt;height:21pt;z-index:251751424;visibility:visible;mso-wrap-style:square;mso-wrap-distance-left:9pt;mso-wrap-distance-top:0;mso-wrap-distance-right:9pt;mso-wrap-distance-bottom:0;mso-position-horizontal:absolute;mso-position-horizontal-relative:text;mso-position-vertical:absolute;mso-position-vertical-relative:text;v-text-anchor:middle" o:gfxdata="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" fillcolor="#652523 [1637]" strokecolor="#bc4542 [3045]">
+              <v:oval w14:anchorId="64CE906F" id="Elipsa 53" o:spid="_x0000_s1026" style="position:absolute;margin-left:443.25pt;margin-top:3.7pt;width:21pt;height:21pt;z-index:251751424;visibility:visible;mso-wrap-style:square;mso-wrap-distance-left:9pt;mso-wrap-distance-top:0;mso-wrap-distance-right:9pt;mso-wrap-distance-bottom:0;mso-position-horizontal:absolute;mso-position-horizontal-relative:text;mso-position-vertical:absolute;mso-position-vertical-relative:text;v-text-anchor:middle" o:gfxdata="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" fillcolor="#652523 [1637]" strokecolor="#bc4542 [3045]">
                 <v:fill color2="#ba4442 [3013]" rotate="t" angle="180" colors="0 #9b2d2a;52429f #cb3d3a;1 #ce3b37" focus="100%" type="gradient">
                   <o:fill v:ext="view" type="gradientUnscaled"/>
                 </v:fill>
@@ -5134,9 +5134,9 @@
               </wp:anchor>
             </w:drawing>
           </mc:Choice>
-          <mc:Fallback xmlns:w15="http://schemas.microsoft.com/office/word/2012/wordml">
+          <mc:Fallback>
             <w:pict>
-              <v:oval w14:anchorId="22A11BDD" id="Elipsa 51" o:spid="_x0000_s1026" style="position:absolute;margin-left:299.25pt;margin-top:13pt;width:21pt;height:21pt;z-index:251753472;visibility:visible;mso-wrap-style:square;mso-wrap-distance-left:9pt;mso-wrap-distance-top:0;mso-wrap-distance-right:9pt;mso-wrap-distance-bottom:0;mso-position-horizontal:absolute;mso-position-horizontal-relative:text;mso-position-vertical:absolute;mso-position-vertical-relative:text;v-text-anchor:middle" o:gfxdata="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" fillcolor="#652523 [1637]" strokecolor="#bc4542 [3045]">
+              <v:oval w14:anchorId="755FEDB1" id="Elipsa 51" o:spid="_x0000_s1026" style="position:absolute;margin-left:299.25pt;margin-top:13pt;width:21pt;height:21pt;z-index:251753472;visibility:visible;mso-wrap-style:square;mso-wrap-distance-left:9pt;mso-wrap-distance-top:0;mso-wrap-distance-right:9pt;mso-wrap-distance-bottom:0;mso-position-horizontal:absolute;mso-position-horizontal-relative:text;mso-position-vertical:absolute;mso-position-vertical-relative:text;v-text-anchor:middle" o:gfxdata="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" fillcolor="#652523 [1637]" strokecolor="#bc4542 [3045]">
                 <v:fill color2="#ba4442 [3013]" rotate="t" angle="180" colors="0 #9b2d2a;52429f #cb3d3a;1 #ce3b37" focus="100%" type="gradient">
                   <o:fill v:ext="view" type="gradientUnscaled"/>
                 </v:fill>
@@ -5209,9 +5209,9 @@
               </wp:anchor>
             </w:drawing>
           </mc:Choice>
-          <mc:Fallback xmlns:w15="http://schemas.microsoft.com/office/word/2012/wordml">
+          <mc:Fallback>
             <w:pict>
-              <v:oval w14:anchorId="37409696" id="Elipsa 59" o:spid="_x0000_s1026" style="position:absolute;margin-left:195pt;margin-top:7.75pt;width:21pt;height:21pt;z-index:251746304;visibility:visible;mso-wrap-style:square;mso-wrap-distance-left:9pt;mso-wrap-distance-top:0;mso-wrap-distance-right:9pt;mso-wrap-distance-bottom:0;mso-position-horizontal:absolute;mso-position-horizontal-relative:text;mso-position-vertical:absolute;mso-position-vertical-relative:text;v-text-anchor:middle" o:gfxdata="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" fillcolor="#652523 [1637]" strokecolor="#bc4542 [3045]">
+              <v:oval w14:anchorId="58CE4D12" id="Elipsa 59" o:spid="_x0000_s1026" style="position:absolute;margin-left:195pt;margin-top:7.75pt;width:21pt;height:21pt;z-index:251746304;visibility:visible;mso-wrap-style:square;mso-wrap-distance-left:9pt;mso-wrap-distance-top:0;mso-wrap-distance-right:9pt;mso-wrap-distance-bottom:0;mso-position-horizontal:absolute;mso-position-horizontal-relative:text;mso-position-vertical:absolute;mso-position-vertical-relative:text;v-text-anchor:middle" o:gfxdata="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" fillcolor="#652523 [1637]" strokecolor="#bc4542 [3045]">
                 <v:fill color2="#ba4442 [3013]" rotate="t" angle="180" colors="0 #9b2d2a;52429f #cb3d3a;1 #ce3b37" focus="100%" type="gradient">
                   <o:fill v:ext="view" type="gradientUnscaled"/>
                 </v:fill>
@@ -5292,9 +5292,9 @@
               </wp:anchor>
             </w:drawing>
           </mc:Choice>
-          <mc:Fallback xmlns:w15="http://schemas.microsoft.com/office/word/2012/wordml">
+          <mc:Fallback>
             <w:pict>
-              <v:oval w14:anchorId="6EB13AD9" id="Elipsa 61" o:spid="_x0000_s1026" style="position:absolute;margin-left:415.5pt;margin-top:1.35pt;width:21pt;height:21pt;z-index:251744256;visibility:visible;mso-wrap-style:square;mso-wrap-distance-left:9pt;mso-wrap-distance-top:0;mso-wrap-distance-right:9pt;mso-wrap-distance-bottom:0;mso-position-horizontal:absolute;mso-position-horizontal-relative:text;mso-position-vertical:absolute;mso-position-vertical-relative:text;v-text-anchor:middle" o:gfxdata="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" fillcolor="#652523 [1637]" strokecolor="#bc4542 [3045]">
+              <v:oval w14:anchorId="7E7A5DDF" id="Elipsa 61" o:spid="_x0000_s1026" style="position:absolute;margin-left:415.5pt;margin-top:1.35pt;width:21pt;height:21pt;z-index:251744256;visibility:visible;mso-wrap-style:square;mso-wrap-distance-left:9pt;mso-wrap-distance-top:0;mso-wrap-distance-right:9pt;mso-wrap-distance-bottom:0;mso-position-horizontal:absolute;mso-position-horizontal-relative:text;mso-position-vertical:absolute;mso-position-vertical-relative:text;v-text-anchor:middle" o:gfxdata="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" fillcolor="#652523 [1637]" strokecolor="#bc4542 [3045]">
                 <v:fill color2="#ba4442 [3013]" rotate="t" angle="180" colors="0 #9b2d2a;52429f #cb3d3a;1 #ce3b37" focus="100%" type="gradient">
                   <o:fill v:ext="view" type="gradientUnscaled"/>
                 </v:fill>
@@ -5452,23 +5452,7 @@
               <w:sz w:val="28"/>
               <w:szCs w:val="28"/>
             </w:rPr>
-            <m:t>20</m:t>
-          </m:r>
-          <m:r>
-            <w:rPr>
-              <w:rFonts w:ascii="Cambria Math" w:hAnsi="Cambria Math"/>
-              <w:sz w:val="28"/>
-              <w:szCs w:val="28"/>
-            </w:rPr>
-            <m:t xml:space="preserve"> :</m:t>
-          </m:r>
-          <m:r>
-            <w:rPr>
-              <w:rFonts w:ascii="Cambria Math" w:hAnsi="Cambria Math"/>
-              <w:sz w:val="28"/>
-              <w:szCs w:val="28"/>
-            </w:rPr>
-            <m:t>4 = 5</m:t>
+            <m:t>20 :4 = 5</m:t>
           </m:r>
         </m:oMath>
       </m:oMathPara>
@@ -5666,7 +5650,7 @@
       </w:r>
       <w:r>
         <w:rPr>
-          <w:rStyle w:val="Odwoanieprzypisudolnego"/>
+          <w:rStyle w:val="FootnoteReference"/>
           <w:rFonts w:ascii="Calibri Light" w:hAnsi="Calibri Light"/>
           <w:sz w:val="28"/>
           <w:szCs w:val="28"/>
@@ -5684,7 +5668,7 @@
     </w:p>
     <w:p>
       <w:pPr>
-        <w:pStyle w:val="Akapitzlist"/>
+        <w:pStyle w:val="ListParagraph"/>
         <w:numPr>
           <w:ilvl w:val="0"/>
           <w:numId w:val="2"/>
@@ -5866,9 +5850,9 @@
               </wp:anchor>
             </w:drawing>
           </mc:Choice>
-          <mc:Fallback xmlns:w15="http://schemas.microsoft.com/office/word/2012/wordml">
+          <mc:Fallback>
             <w:pict>
-              <v:oval w14:anchorId="30CAA7F5" id="Elipsa 65" o:spid="_x0000_s1026" style="position:absolute;margin-left:157.5pt;margin-top:31.85pt;width:21pt;height:21pt;z-index:251759616;visibility:visible;mso-wrap-style:square;mso-wrap-distance-left:9pt;mso-wrap-distance-top:0;mso-wrap-distance-right:9pt;mso-wrap-distance-bottom:0;mso-position-horizontal:absolute;mso-position-horizontal-relative:text;mso-position-vertical:absolute;mso-position-vertical-relative:text;v-text-anchor:middle" o:gfxdata="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" fillcolor="#652523 [1637]" strokecolor="#bc4542 [3045]">
+              <v:oval w14:anchorId="32B9C388" id="Elipsa 65" o:spid="_x0000_s1026" style="position:absolute;margin-left:157.5pt;margin-top:31.85pt;width:21pt;height:21pt;z-index:251759616;visibility:visible;mso-wrap-style:square;mso-wrap-distance-left:9pt;mso-wrap-distance-top:0;mso-wrap-distance-right:9pt;mso-wrap-distance-bottom:0;mso-position-horizontal:absolute;mso-position-horizontal-relative:text;mso-position-vertical:absolute;mso-position-vertical-relative:text;v-text-anchor:middle" o:gfxdata="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" fillcolor="#652523 [1637]" strokecolor="#bc4542 [3045]">
                 <v:fill color2="#ba4442 [3013]" rotate="t" angle="180" colors="0 #9b2d2a;52429f #cb3d3a;1 #ce3b37" focus="100%" type="gradient">
                   <o:fill v:ext="view" type="gradientUnscaled"/>
                 </v:fill>
@@ -5941,9 +5925,9 @@
               </wp:anchor>
             </w:drawing>
           </mc:Choice>
-          <mc:Fallback xmlns:w15="http://schemas.microsoft.com/office/word/2012/wordml">
+          <mc:Fallback>
             <w:pict>
-              <v:oval w14:anchorId="35F8EEE6" id="Elipsa 67" o:spid="_x0000_s1026" style="position:absolute;margin-left:183.75pt;margin-top:31.85pt;width:21pt;height:21pt;z-index:251763712;visibility:visible;mso-wrap-style:square;mso-wrap-distance-left:9pt;mso-wrap-distance-top:0;mso-wrap-distance-right:9pt;mso-wrap-distance-bottom:0;mso-position-horizontal:absolute;mso-position-horizontal-relative:text;mso-position-vertical:absolute;mso-position-vertical-relative:text;v-text-anchor:middle" o:gfxdata="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" fillcolor="#652523 [1637]" strokecolor="#bc4542 [3045]">
+              <v:oval w14:anchorId="4B2C9FBE" id="Elipsa 67" o:spid="_x0000_s1026" style="position:absolute;margin-left:183.75pt;margin-top:31.85pt;width:21pt;height:21pt;z-index:251763712;visibility:visible;mso-wrap-style:square;mso-wrap-distance-left:9pt;mso-wrap-distance-top:0;mso-wrap-distance-right:9pt;mso-wrap-distance-bottom:0;mso-position-horizontal:absolute;mso-position-horizontal-relative:text;mso-position-vertical:absolute;mso-position-vertical-relative:text;v-text-anchor:middle" o:gfxdata="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" fillcolor="#652523 [1637]" strokecolor="#bc4542 [3045]">
                 <v:fill color2="#ba4442 [3013]" rotate="t" angle="180" colors="0 #9b2d2a;52429f #cb3d3a;1 #ce3b37" focus="100%" type="gradient">
                   <o:fill v:ext="view" type="gradientUnscaled"/>
                 </v:fill>
@@ -6016,9 +6000,9 @@
               </wp:anchor>
             </w:drawing>
           </mc:Choice>
-          <mc:Fallback xmlns:w15="http://schemas.microsoft.com/office/word/2012/wordml">
+          <mc:Fallback>
             <w:pict>
-              <v:oval w14:anchorId="50637506" id="Elipsa 68" o:spid="_x0000_s1026" style="position:absolute;margin-left:210.75pt;margin-top:31.85pt;width:21pt;height:21pt;z-index:251765760;visibility:visible;mso-wrap-style:square;mso-wrap-distance-left:9pt;mso-wrap-distance-top:0;mso-wrap-distance-right:9pt;mso-wrap-distance-bottom:0;mso-position-horizontal:absolute;mso-position-horizontal-relative:text;mso-position-vertical:absolute;mso-position-vertical-relative:text;v-text-anchor:middle" o:gfxdata="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" fillcolor="#652523 [1637]" strokecolor="#bc4542 [3045]">
+              <v:oval w14:anchorId="01DC19FC" id="Elipsa 68" o:spid="_x0000_s1026" style="position:absolute;margin-left:210.75pt;margin-top:31.85pt;width:21pt;height:21pt;z-index:251765760;visibility:visible;mso-wrap-style:square;mso-wrap-distance-left:9pt;mso-wrap-distance-top:0;mso-wrap-distance-right:9pt;mso-wrap-distance-bottom:0;mso-position-horizontal:absolute;mso-position-horizontal-relative:text;mso-position-vertical:absolute;mso-position-vertical-relative:text;v-text-anchor:middle" o:gfxdata="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" fillcolor="#652523 [1637]" strokecolor="#bc4542 [3045]">
                 <v:fill color2="#ba4442 [3013]" rotate="t" angle="180" colors="0 #9b2d2a;52429f #cb3d3a;1 #ce3b37" focus="100%" type="gradient">
                   <o:fill v:ext="view" type="gradientUnscaled"/>
                 </v:fill>
@@ -6091,9 +6075,9 @@
               </wp:anchor>
             </w:drawing>
           </mc:Choice>
-          <mc:Fallback xmlns:w15="http://schemas.microsoft.com/office/word/2012/wordml">
+          <mc:Fallback>
             <w:pict>
-              <v:oval w14:anchorId="23532ED4" id="Elipsa 70" o:spid="_x0000_s1026" style="position:absolute;margin-left:280.5pt;margin-top:31.85pt;width:21pt;height:21pt;z-index:251769856;visibility:visible;mso-wrap-style:square;mso-wrap-distance-left:9pt;mso-wrap-distance-top:0;mso-wrap-distance-right:9pt;mso-wrap-distance-bottom:0;mso-position-horizontal:absolute;mso-position-horizontal-relative:text;mso-position-vertical:absolute;mso-position-vertical-relative:text;v-text-anchor:middle" o:gfxdata="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" fillcolor="#652523 [1637]" strokecolor="#bc4542 [3045]">
+              <v:oval w14:anchorId="7296F484" id="Elipsa 70" o:spid="_x0000_s1026" style="position:absolute;margin-left:280.5pt;margin-top:31.85pt;width:21pt;height:21pt;z-index:251769856;visibility:visible;mso-wrap-style:square;mso-wrap-distance-left:9pt;mso-wrap-distance-top:0;mso-wrap-distance-right:9pt;mso-wrap-distance-bottom:0;mso-position-horizontal:absolute;mso-position-horizontal-relative:text;mso-position-vertical:absolute;mso-position-vertical-relative:text;v-text-anchor:middle" o:gfxdata="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" fillcolor="#652523 [1637]" strokecolor="#bc4542 [3045]">
                 <v:fill color2="#ba4442 [3013]" rotate="t" angle="180" colors="0 #9b2d2a;52429f #cb3d3a;1 #ce3b37" focus="100%" type="gradient">
                   <o:fill v:ext="view" type="gradientUnscaled"/>
                 </v:fill>
@@ -6166,9 +6150,9 @@
               </wp:anchor>
             </w:drawing>
           </mc:Choice>
-          <mc:Fallback xmlns:w15="http://schemas.microsoft.com/office/word/2012/wordml">
+          <mc:Fallback>
             <w:pict>
-              <v:oval w14:anchorId="010AD732" id="Elipsa 73" o:spid="_x0000_s1026" style="position:absolute;margin-left:306.75pt;margin-top:31.1pt;width:21pt;height:21pt;z-index:251776000;visibility:visible;mso-wrap-style:square;mso-wrap-distance-left:9pt;mso-wrap-distance-top:0;mso-wrap-distance-right:9pt;mso-wrap-distance-bottom:0;mso-position-horizontal:absolute;mso-position-horizontal-relative:text;mso-position-vertical:absolute;mso-position-vertical-relative:text;v-text-anchor:middle" o:gfxdata="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" fillcolor="#652523 [1637]" strokecolor="#bc4542 [3045]">
+              <v:oval w14:anchorId="7147CA14" id="Elipsa 73" o:spid="_x0000_s1026" style="position:absolute;margin-left:306.75pt;margin-top:31.1pt;width:21pt;height:21pt;z-index:251776000;visibility:visible;mso-wrap-style:square;mso-wrap-distance-left:9pt;mso-wrap-distance-top:0;mso-wrap-distance-right:9pt;mso-wrap-distance-bottom:0;mso-position-horizontal:absolute;mso-position-horizontal-relative:text;mso-position-vertical:absolute;mso-position-vertical-relative:text;v-text-anchor:middle" o:gfxdata="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" fillcolor="#652523 [1637]" strokecolor="#bc4542 [3045]">
                 <v:fill color2="#ba4442 [3013]" rotate="t" angle="180" colors="0 #9b2d2a;52429f #cb3d3a;1 #ce3b37" focus="100%" type="gradient">
                   <o:fill v:ext="view" type="gradientUnscaled"/>
                 </v:fill>
@@ -6241,9 +6225,9 @@
               </wp:anchor>
             </w:drawing>
           </mc:Choice>
-          <mc:Fallback xmlns:w15="http://schemas.microsoft.com/office/word/2012/wordml">
+          <mc:Fallback>
             <w:pict>
-              <v:oval w14:anchorId="088F748B" id="Elipsa 64" o:spid="_x0000_s1026" style="position:absolute;margin-left:157.5pt;margin-top:6.35pt;width:21pt;height:21pt;z-index:251757568;visibility:visible;mso-wrap-style:square;mso-wrap-distance-left:9pt;mso-wrap-distance-top:0;mso-wrap-distance-right:9pt;mso-wrap-distance-bottom:0;mso-position-horizontal:absolute;mso-position-horizontal-relative:text;mso-position-vertical:absolute;mso-position-vertical-relative:text;v-text-anchor:middle" o:gfxdata="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" fillcolor="#652523 [1637]" strokecolor="#bc4542 [3045]">
+              <v:oval w14:anchorId="693873C8" id="Elipsa 64" o:spid="_x0000_s1026" style="position:absolute;margin-left:157.5pt;margin-top:6.35pt;width:21pt;height:21pt;z-index:251757568;visibility:visible;mso-wrap-style:square;mso-wrap-distance-left:9pt;mso-wrap-distance-top:0;mso-wrap-distance-right:9pt;mso-wrap-distance-bottom:0;mso-position-horizontal:absolute;mso-position-horizontal-relative:text;mso-position-vertical:absolute;mso-position-vertical-relative:text;v-text-anchor:middle" o:gfxdata="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" fillcolor="#652523 [1637]" strokecolor="#bc4542 [3045]">
                 <v:fill color2="#ba4442 [3013]" rotate="t" angle="180" colors="0 #9b2d2a;52429f #cb3d3a;1 #ce3b37" focus="100%" type="gradient">
                   <o:fill v:ext="view" type="gradientUnscaled"/>
                 </v:fill>
@@ -6316,9 +6300,9 @@
               </wp:anchor>
             </w:drawing>
           </mc:Choice>
-          <mc:Fallback xmlns:w15="http://schemas.microsoft.com/office/word/2012/wordml">
+          <mc:Fallback>
             <w:pict>
-              <v:oval w14:anchorId="37E9E97B" id="Elipsa 66" o:spid="_x0000_s1026" style="position:absolute;margin-left:183.75pt;margin-top:6.35pt;width:21pt;height:21pt;z-index:251761664;visibility:visible;mso-wrap-style:square;mso-wrap-distance-left:9pt;mso-wrap-distance-top:0;mso-wrap-distance-right:9pt;mso-wrap-distance-bottom:0;mso-position-horizontal:absolute;mso-position-horizontal-relative:text;mso-position-vertical:absolute;mso-position-vertical-relative:text;v-text-anchor:middle" o:gfxdata="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" fillcolor="#652523 [1637]" strokecolor="#bc4542 [3045]">
+              <v:oval w14:anchorId="33A7F3C0" id="Elipsa 66" o:spid="_x0000_s1026" style="position:absolute;margin-left:183.75pt;margin-top:6.35pt;width:21pt;height:21pt;z-index:251761664;visibility:visible;mso-wrap-style:square;mso-wrap-distance-left:9pt;mso-wrap-distance-top:0;mso-wrap-distance-right:9pt;mso-wrap-distance-bottom:0;mso-position-horizontal:absolute;mso-position-horizontal-relative:text;mso-position-vertical:absolute;mso-position-vertical-relative:text;v-text-anchor:middle" o:gfxdata="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" fillcolor="#652523 [1637]" strokecolor="#bc4542 [3045]">
                 <v:fill color2="#ba4442 [3013]" rotate="t" angle="180" colors="0 #9b2d2a;52429f #cb3d3a;1 #ce3b37" focus="100%" type="gradient">
                   <o:fill v:ext="view" type="gradientUnscaled"/>
                 </v:fill>
@@ -6391,9 +6375,9 @@
               </wp:anchor>
             </w:drawing>
           </mc:Choice>
-          <mc:Fallback xmlns:w15="http://schemas.microsoft.com/office/word/2012/wordml">
+          <mc:Fallback>
             <w:pict>
-              <v:oval w14:anchorId="4FF56DDF" id="Elipsa 69" o:spid="_x0000_s1026" style="position:absolute;margin-left:210.75pt;margin-top:6.35pt;width:21pt;height:21pt;z-index:251767808;visibility:visible;mso-wrap-style:square;mso-wrap-distance-left:9pt;mso-wrap-distance-top:0;mso-wrap-distance-right:9pt;mso-wrap-distance-bottom:0;mso-position-horizontal:absolute;mso-position-horizontal-relative:text;mso-position-vertical:absolute;mso-position-vertical-relative:text;v-text-anchor:middle" o:gfxdata="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" fillcolor="#652523 [1637]" strokecolor="#bc4542 [3045]">
+              <v:oval w14:anchorId="1BE57ACF" id="Elipsa 69" o:spid="_x0000_s1026" style="position:absolute;margin-left:210.75pt;margin-top:6.35pt;width:21pt;height:21pt;z-index:251767808;visibility:visible;mso-wrap-style:square;mso-wrap-distance-left:9pt;mso-wrap-distance-top:0;mso-wrap-distance-right:9pt;mso-wrap-distance-bottom:0;mso-position-horizontal:absolute;mso-position-horizontal-relative:text;mso-position-vertical:absolute;mso-position-vertical-relative:text;v-text-anchor:middle" o:gfxdata="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" fillcolor="#652523 [1637]" strokecolor="#bc4542 [3045]">
                 <v:fill color2="#ba4442 [3013]" rotate="t" angle="180" colors="0 #9b2d2a;52429f #cb3d3a;1 #ce3b37" focus="100%" type="gradient">
                   <o:fill v:ext="view" type="gradientUnscaled"/>
                 </v:fill>
@@ -6466,9 +6450,9 @@
               </wp:anchor>
             </w:drawing>
           </mc:Choice>
-          <mc:Fallback xmlns:w15="http://schemas.microsoft.com/office/word/2012/wordml">
+          <mc:Fallback>
             <w:pict>
-              <v:oval w14:anchorId="24F25D4F" id="Elipsa 71" o:spid="_x0000_s1026" style="position:absolute;margin-left:280.5pt;margin-top:6.35pt;width:21pt;height:21pt;z-index:251771904;visibility:visible;mso-wrap-style:square;mso-wrap-distance-left:9pt;mso-wrap-distance-top:0;mso-wrap-distance-right:9pt;mso-wrap-distance-bottom:0;mso-position-horizontal:absolute;mso-position-horizontal-relative:text;mso-position-vertical:absolute;mso-position-vertical-relative:text;v-text-anchor:middle" o:gfxdata="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" fillcolor="#652523 [1637]" strokecolor="#bc4542 [3045]">
+              <v:oval w14:anchorId="79E36A3E" id="Elipsa 71" o:spid="_x0000_s1026" style="position:absolute;margin-left:280.5pt;margin-top:6.35pt;width:21pt;height:21pt;z-index:251771904;visibility:visible;mso-wrap-style:square;mso-wrap-distance-left:9pt;mso-wrap-distance-top:0;mso-wrap-distance-right:9pt;mso-wrap-distance-bottom:0;mso-position-horizontal:absolute;mso-position-horizontal-relative:text;mso-position-vertical:absolute;mso-position-vertical-relative:text;v-text-anchor:middle" o:gfxdata="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" fillcolor="#652523 [1637]" strokecolor="#bc4542 [3045]">
                 <v:fill color2="#ba4442 [3013]" rotate="t" angle="180" colors="0 #9b2d2a;52429f #cb3d3a;1 #ce3b37" focus="100%" type="gradient">
                   <o:fill v:ext="view" type="gradientUnscaled"/>
                 </v:fill>
@@ -6541,9 +6525,9 @@
               </wp:anchor>
             </w:drawing>
           </mc:Choice>
-          <mc:Fallback xmlns:w15="http://schemas.microsoft.com/office/word/2012/wordml">
+          <mc:Fallback>
             <w:pict>
-              <v:oval w14:anchorId="7BE6443B" id="Elipsa 72" o:spid="_x0000_s1026" style="position:absolute;margin-left:308.25pt;margin-top:6.35pt;width:21pt;height:21pt;z-index:251773952;visibility:visible;mso-wrap-style:square;mso-wrap-distance-left:9pt;mso-wrap-distance-top:0;mso-wrap-distance-right:9pt;mso-wrap-distance-bottom:0;mso-position-horizontal:absolute;mso-position-horizontal-relative:text;mso-position-vertical:absolute;mso-position-vertical-relative:text;v-text-anchor:middle" o:gfxdata="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" fillcolor="#652523 [1637]" strokecolor="#bc4542 [3045]">
+              <v:oval w14:anchorId="5A3C6A58" id="Elipsa 72" o:spid="_x0000_s1026" style="position:absolute;margin-left:308.25pt;margin-top:6.35pt;width:21pt;height:21pt;z-index:251773952;visibility:visible;mso-wrap-style:square;mso-wrap-distance-left:9pt;mso-wrap-distance-top:0;mso-wrap-distance-right:9pt;mso-wrap-distance-bottom:0;mso-position-horizontal:absolute;mso-position-horizontal-relative:text;mso-position-vertical:absolute;mso-position-vertical-relative:text;v-text-anchor:middle" o:gfxdata="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" fillcolor="#652523 [1637]" strokecolor="#bc4542 [3045]">
                 <v:fill color2="#ba4442 [3013]" rotate="t" angle="180" colors="0 #9b2d2a;52429f #cb3d3a;1 #ce3b37" focus="100%" type="gradient">
                   <o:fill v:ext="view" type="gradientUnscaled"/>
                 </v:fill>
@@ -6616,9 +6600,9 @@
               </wp:anchor>
             </w:drawing>
           </mc:Choice>
-          <mc:Fallback xmlns:w15="http://schemas.microsoft.com/office/word/2012/wordml">
+          <mc:Fallback>
             <w:pict>
-              <v:oval w14:anchorId="6B94D49F" id="Elipsa 74" o:spid="_x0000_s1026" style="position:absolute;margin-left:336.75pt;margin-top:6.35pt;width:21pt;height:21pt;z-index:251778048;visibility:visible;mso-wrap-style:square;mso-wrap-distance-left:9pt;mso-wrap-distance-top:0;mso-wrap-distance-right:9pt;mso-wrap-distance-bottom:0;mso-position-horizontal:absolute;mso-position-horizontal-relative:text;mso-position-vertical:absolute;mso-position-vertical-relative:text;v-text-anchor:middle" o:gfxdata="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" fillcolor="#652523 [1637]" strokecolor="#bc4542 [3045]">
+              <v:oval w14:anchorId="26349626" id="Elipsa 74" o:spid="_x0000_s1026" style="position:absolute;margin-left:336.75pt;margin-top:6.35pt;width:21pt;height:21pt;z-index:251778048;visibility:visible;mso-wrap-style:square;mso-wrap-distance-left:9pt;mso-wrap-distance-top:0;mso-wrap-distance-right:9pt;mso-wrap-distance-bottom:0;mso-position-horizontal:absolute;mso-position-horizontal-relative:text;mso-position-vertical:absolute;mso-position-vertical-relative:text;v-text-anchor:middle" o:gfxdata="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" fillcolor="#652523 [1637]" strokecolor="#bc4542 [3045]">
                 <v:fill color2="#ba4442 [3013]" rotate="t" angle="180" colors="0 #9b2d2a;52429f #cb3d3a;1 #ce3b37" focus="100%" type="gradient">
                   <o:fill v:ext="view" type="gradientUnscaled"/>
                 </v:fill>
@@ -6704,9 +6688,9 @@
               </wp:anchor>
             </w:drawing>
           </mc:Choice>
-          <mc:Fallback xmlns:w15="http://schemas.microsoft.com/office/word/2012/wordml">
+          <mc:Fallback>
             <w:pict>
-              <v:oval w14:anchorId="54F15F1C" id="Elipsa 75" o:spid="_x0000_s1026" style="position:absolute;margin-left:336.75pt;margin-top:12.2pt;width:21pt;height:21pt;z-index:251780096;visibility:visible;mso-wrap-style:square;mso-wrap-distance-left:9pt;mso-wrap-distance-top:0;mso-wrap-distance-right:9pt;mso-wrap-distance-bottom:0;mso-position-horizontal:absolute;mso-position-horizontal-relative:text;mso-position-vertical:absolute;mso-position-vertical-relative:text;v-text-anchor:middle" o:gfxdata="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" fillcolor="#652523 [1637]" strokecolor="#bc4542 [3045]">
+              <v:oval w14:anchorId="0DA1694D" id="Elipsa 75" o:spid="_x0000_s1026" style="position:absolute;margin-left:336.75pt;margin-top:12.2pt;width:21pt;height:21pt;z-index:251780096;visibility:visible;mso-wrap-style:square;mso-wrap-distance-left:9pt;mso-wrap-distance-top:0;mso-wrap-distance-right:9pt;mso-wrap-distance-bottom:0;mso-position-horizontal:absolute;mso-position-horizontal-relative:text;mso-position-vertical:absolute;mso-position-vertical-relative:text;v-text-anchor:middle" o:gfxdata="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" fillcolor="#652523 [1637]" strokecolor="#bc4542 [3045]">
                 <v:fill color2="#ba4442 [3013]" rotate="t" angle="180" colors="0 #9b2d2a;52429f #cb3d3a;1 #ce3b37" focus="100%" type="gradient">
                   <o:fill v:ext="view" type="gradientUnscaled"/>
                 </v:fill>
@@ -6745,7 +6729,7 @@
     </w:p>
     <w:p>
       <w:pPr>
-        <w:pStyle w:val="Akapitzlist"/>
+        <w:pStyle w:val="ListParagraph"/>
         <w:numPr>
           <w:ilvl w:val="0"/>
           <w:numId w:val="2"/>
@@ -6954,9 +6938,9 @@
               </wp:anchor>
             </w:drawing>
           </mc:Choice>
-          <mc:Fallback xmlns:w15="http://schemas.microsoft.com/office/word/2012/wordml">
+          <mc:Fallback>
             <w:pict>
-              <v:oval w14:anchorId="164DF2AC" id="Elipsa 84" o:spid="_x0000_s1026" style="position:absolute;margin-left:327.75pt;margin-top:18.35pt;width:21pt;height:21pt;z-index:251798528;visibility:visible;mso-wrap-style:square;mso-wrap-distance-left:9pt;mso-wrap-distance-top:0;mso-wrap-distance-right:9pt;mso-wrap-distance-bottom:0;mso-position-horizontal:absolute;mso-position-horizontal-relative:text;mso-position-vertical:absolute;mso-position-vertical-relative:text;v-text-anchor:middle" o:gfxdata="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" fillcolor="#652523 [1637]" strokecolor="#bc4542 [3045]">
+              <v:oval w14:anchorId="48D95E1D" id="Elipsa 84" o:spid="_x0000_s1026" style="position:absolute;margin-left:327.75pt;margin-top:18.35pt;width:21pt;height:21pt;z-index:251798528;visibility:visible;mso-wrap-style:square;mso-wrap-distance-left:9pt;mso-wrap-distance-top:0;mso-wrap-distance-right:9pt;mso-wrap-distance-bottom:0;mso-position-horizontal:absolute;mso-position-horizontal-relative:text;mso-position-vertical:absolute;mso-position-vertical-relative:text;v-text-anchor:middle" o:gfxdata="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" fillcolor="#652523 [1637]" strokecolor="#bc4542 [3045]">
                 <v:fill color2="#ba4442 [3013]" rotate="t" angle="180" colors="0 #9b2d2a;52429f #cb3d3a;1 #ce3b37" focus="100%" type="gradient">
                   <o:fill v:ext="view" type="gradientUnscaled"/>
                 </v:fill>
@@ -7029,9 +7013,9 @@
               </wp:anchor>
             </w:drawing>
           </mc:Choice>
-          <mc:Fallback xmlns:w15="http://schemas.microsoft.com/office/word/2012/wordml">
+          <mc:Fallback>
             <w:pict>
-              <v:oval w14:anchorId="6F383EA6" id="Elipsa 82" o:spid="_x0000_s1026" style="position:absolute;margin-left:259.5pt;margin-top:18.35pt;width:21pt;height:21pt;z-index:251794432;visibility:visible;mso-wrap-style:square;mso-wrap-distance-left:9pt;mso-wrap-distance-top:0;mso-wrap-distance-right:9pt;mso-wrap-distance-bottom:0;mso-position-horizontal:absolute;mso-position-horizontal-relative:text;mso-position-vertical:absolute;mso-position-vertical-relative:text;v-text-anchor:middle" o:gfxdata="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" fillcolor="#652523 [1637]" strokecolor="#bc4542 [3045]">
+              <v:oval w14:anchorId="760D4B16" id="Elipsa 82" o:spid="_x0000_s1026" style="position:absolute;margin-left:259.5pt;margin-top:18.35pt;width:21pt;height:21pt;z-index:251794432;visibility:visible;mso-wrap-style:square;mso-wrap-distance-left:9pt;mso-wrap-distance-top:0;mso-wrap-distance-right:9pt;mso-wrap-distance-bottom:0;mso-position-horizontal:absolute;mso-position-horizontal-relative:text;mso-position-vertical:absolute;mso-position-vertical-relative:text;v-text-anchor:middle" o:gfxdata="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" fillcolor="#652523 [1637]" strokecolor="#bc4542 [3045]">
                 <v:fill color2="#ba4442 [3013]" rotate="t" angle="180" colors="0 #9b2d2a;52429f #cb3d3a;1 #ce3b37" focus="100%" type="gradient">
                   <o:fill v:ext="view" type="gradientUnscaled"/>
                 </v:fill>
@@ -7104,9 +7088,9 @@
               </wp:anchor>
             </w:drawing>
           </mc:Choice>
-          <mc:Fallback xmlns:w15="http://schemas.microsoft.com/office/word/2012/wordml">
+          <mc:Fallback>
             <w:pict>
-              <v:oval w14:anchorId="03A8DE8D" id="Elipsa 80" o:spid="_x0000_s1026" style="position:absolute;margin-left:231.75pt;margin-top:15.35pt;width:21pt;height:21pt;z-index:251790336;visibility:visible;mso-wrap-style:square;mso-wrap-distance-left:9pt;mso-wrap-distance-top:0;mso-wrap-distance-right:9pt;mso-wrap-distance-bottom:0;mso-position-horizontal:absolute;mso-position-horizontal-relative:text;mso-position-vertical:absolute;mso-position-vertical-relative:text;v-text-anchor:middle" o:gfxdata="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" fillcolor="#652523 [1637]" strokecolor="#bc4542 [3045]">
+              <v:oval w14:anchorId="7D8095CE" id="Elipsa 80" o:spid="_x0000_s1026" style="position:absolute;margin-left:231.75pt;margin-top:15.35pt;width:21pt;height:21pt;z-index:251790336;visibility:visible;mso-wrap-style:square;mso-wrap-distance-left:9pt;mso-wrap-distance-top:0;mso-wrap-distance-right:9pt;mso-wrap-distance-bottom:0;mso-position-horizontal:absolute;mso-position-horizontal-relative:text;mso-position-vertical:absolute;mso-position-vertical-relative:text;v-text-anchor:middle" o:gfxdata="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" fillcolor="#652523 [1637]" strokecolor="#bc4542 [3045]">
                 <v:fill color2="#ba4442 [3013]" rotate="t" angle="180" colors="0 #9b2d2a;52429f #cb3d3a;1 #ce3b37" focus="100%" type="gradient">
                   <o:fill v:ext="view" type="gradientUnscaled"/>
                 </v:fill>
@@ -7179,9 +7163,9 @@
               </wp:anchor>
             </w:drawing>
           </mc:Choice>
-          <mc:Fallback xmlns:w15="http://schemas.microsoft.com/office/word/2012/wordml">
+          <mc:Fallback>
             <w:pict>
-              <v:oval w14:anchorId="739B1D6B" id="Elipsa 77" o:spid="_x0000_s1026" style="position:absolute;margin-left:157.5pt;margin-top:15.35pt;width:21pt;height:21pt;z-index:251784192;visibility:visible;mso-wrap-style:square;mso-wrap-distance-left:9pt;mso-wrap-distance-top:0;mso-wrap-distance-right:9pt;mso-wrap-distance-bottom:0;mso-position-horizontal:absolute;mso-position-horizontal-relative:text;mso-position-vertical:absolute;mso-position-vertical-relative:text;v-text-anchor:middle" o:gfxdata="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" fillcolor="#652523 [1637]" strokecolor="#bc4542 [3045]">
+              <v:oval w14:anchorId="3A11C02A" id="Elipsa 77" o:spid="_x0000_s1026" style="position:absolute;margin-left:157.5pt;margin-top:15.35pt;width:21pt;height:21pt;z-index:251784192;visibility:visible;mso-wrap-style:square;mso-wrap-distance-left:9pt;mso-wrap-distance-top:0;mso-wrap-distance-right:9pt;mso-wrap-distance-bottom:0;mso-position-horizontal:absolute;mso-position-horizontal-relative:text;mso-position-vertical:absolute;mso-position-vertical-relative:text;v-text-anchor:middle" o:gfxdata="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" fillcolor="#652523 [1637]" strokecolor="#bc4542 [3045]">
                 <v:fill color2="#ba4442 [3013]" rotate="t" angle="180" colors="0 #9b2d2a;52429f #cb3d3a;1 #ce3b37" focus="100%" type="gradient">
                   <o:fill v:ext="view" type="gradientUnscaled"/>
                 </v:fill>
@@ -7254,9 +7238,9 @@
               </wp:anchor>
             </w:drawing>
           </mc:Choice>
-          <mc:Fallback xmlns:w15="http://schemas.microsoft.com/office/word/2012/wordml">
+          <mc:Fallback>
             <w:pict>
-              <v:oval w14:anchorId="52BB09F4" id="Elipsa 76" o:spid="_x0000_s1026" style="position:absolute;margin-left:131.25pt;margin-top:15.35pt;width:21pt;height:21pt;z-index:251782144;visibility:visible;mso-wrap-style:square;mso-wrap-distance-left:9pt;mso-wrap-distance-top:0;mso-wrap-distance-right:9pt;mso-wrap-distance-bottom:0;mso-position-horizontal:absolute;mso-position-horizontal-relative:text;mso-position-vertical:absolute;mso-position-vertical-relative:text;v-text-anchor:middle" o:gfxdata="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" fillcolor="#652523 [1637]" strokecolor="#bc4542 [3045]">
+              <v:oval w14:anchorId="3ECB6E7B" id="Elipsa 76" o:spid="_x0000_s1026" style="position:absolute;margin-left:131.25pt;margin-top:15.35pt;width:21pt;height:21pt;z-index:251782144;visibility:visible;mso-wrap-style:square;mso-wrap-distance-left:9pt;mso-wrap-distance-top:0;mso-wrap-distance-right:9pt;mso-wrap-distance-bottom:0;mso-position-horizontal:absolute;mso-position-horizontal-relative:text;mso-position-vertical:absolute;mso-position-vertical-relative:text;v-text-anchor:middle" o:gfxdata="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" fillcolor="#652523 [1637]" strokecolor="#bc4542 [3045]">
                 <v:fill color2="#ba4442 [3013]" rotate="t" angle="180" colors="0 #9b2d2a;52429f #cb3d3a;1 #ce3b37" focus="100%" type="gradient">
                   <o:fill v:ext="view" type="gradientUnscaled"/>
                 </v:fill>
@@ -7342,9 +7326,9 @@
               </wp:anchor>
             </w:drawing>
           </mc:Choice>
-          <mc:Fallback xmlns:w15="http://schemas.microsoft.com/office/word/2012/wordml">
+          <mc:Fallback>
             <w:pict>
-              <v:oval w14:anchorId="455CCDD1" id="Elipsa 85" o:spid="_x0000_s1026" style="position:absolute;margin-left:354pt;margin-top:-.55pt;width:21pt;height:21pt;z-index:251800576;visibility:visible;mso-wrap-style:square;mso-wrap-distance-left:9pt;mso-wrap-distance-top:0;mso-wrap-distance-right:9pt;mso-wrap-distance-bottom:0;mso-position-horizontal:absolute;mso-position-horizontal-relative:text;mso-position-vertical:absolute;mso-position-vertical-relative:text;v-text-anchor:middle" o:gfxdata="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" fillcolor="#652523 [1637]" strokecolor="#bc4542 [3045]">
+              <v:oval w14:anchorId="7EFC59F8" id="Elipsa 85" o:spid="_x0000_s1026" style="position:absolute;margin-left:354pt;margin-top:-.55pt;width:21pt;height:21pt;z-index:251800576;visibility:visible;mso-wrap-style:square;mso-wrap-distance-left:9pt;mso-wrap-distance-top:0;mso-wrap-distance-right:9pt;mso-wrap-distance-bottom:0;mso-position-horizontal:absolute;mso-position-horizontal-relative:text;mso-position-vertical:absolute;mso-position-vertical-relative:text;v-text-anchor:middle" o:gfxdata="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" fillcolor="#652523 [1637]" strokecolor="#bc4542 [3045]">
                 <v:fill color2="#ba4442 [3013]" rotate="t" angle="180" colors="0 #9b2d2a;52429f #cb3d3a;1 #ce3b37" focus="100%" type="gradient">
                   <o:fill v:ext="view" type="gradientUnscaled"/>
                 </v:fill>
@@ -7430,9 +7414,9 @@
               </wp:anchor>
             </w:drawing>
           </mc:Choice>
-          <mc:Fallback xmlns:w15="http://schemas.microsoft.com/office/word/2012/wordml">
+          <mc:Fallback>
             <w:pict>
-              <v:oval w14:anchorId="64072682" id="Elipsa 87" o:spid="_x0000_s1026" style="position:absolute;margin-left:354pt;margin-top:5.3pt;width:21pt;height:21pt;z-index:251804672;visibility:visible;mso-wrap-style:square;mso-wrap-distance-left:9pt;mso-wrap-distance-top:0;mso-wrap-distance-right:9pt;mso-wrap-distance-bottom:0;mso-position-horizontal:absolute;mso-position-horizontal-relative:text;mso-position-vertical:absolute;mso-position-vertical-relative:text;v-text-anchor:middle" o:gfxdata="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" fillcolor="#652523 [1637]" strokecolor="#bc4542 [3045]">
+              <v:oval w14:anchorId="08BB17BE" id="Elipsa 87" o:spid="_x0000_s1026" style="position:absolute;margin-left:354pt;margin-top:5.3pt;width:21pt;height:21pt;z-index:251804672;visibility:visible;mso-wrap-style:square;mso-wrap-distance-left:9pt;mso-wrap-distance-top:0;mso-wrap-distance-right:9pt;mso-wrap-distance-bottom:0;mso-position-horizontal:absolute;mso-position-horizontal-relative:text;mso-position-vertical:absolute;mso-position-vertical-relative:text;v-text-anchor:middle" o:gfxdata="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" fillcolor="#652523 [1637]" strokecolor="#bc4542 [3045]">
                 <v:fill color2="#ba4442 [3013]" rotate="t" angle="180" colors="0 #9b2d2a;52429f #cb3d3a;1 #ce3b37" focus="100%" type="gradient">
                   <o:fill v:ext="view" type="gradientUnscaled"/>
                 </v:fill>
@@ -7505,9 +7489,9 @@
               </wp:anchor>
             </w:drawing>
           </mc:Choice>
-          <mc:Fallback xmlns:w15="http://schemas.microsoft.com/office/word/2012/wordml">
+          <mc:Fallback>
             <w:pict>
-              <v:oval w14:anchorId="1581FAA6" id="Elipsa 86" o:spid="_x0000_s1026" style="position:absolute;margin-left:327.75pt;margin-top:6.05pt;width:21pt;height:21pt;z-index:251802624;visibility:visible;mso-wrap-style:square;mso-wrap-distance-left:9pt;mso-wrap-distance-top:0;mso-wrap-distance-right:9pt;mso-wrap-distance-bottom:0;mso-position-horizontal:absolute;mso-position-horizontal-relative:text;mso-position-vertical:absolute;mso-position-vertical-relative:text;v-text-anchor:middle" o:gfxdata="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" fillcolor="#652523 [1637]" strokecolor="#bc4542 [3045]">
+              <v:oval w14:anchorId="3C7201C2" id="Elipsa 86" o:spid="_x0000_s1026" style="position:absolute;margin-left:327.75pt;margin-top:6.05pt;width:21pt;height:21pt;z-index:251802624;visibility:visible;mso-wrap-style:square;mso-wrap-distance-left:9pt;mso-wrap-distance-top:0;mso-wrap-distance-right:9pt;mso-wrap-distance-bottom:0;mso-position-horizontal:absolute;mso-position-horizontal-relative:text;mso-position-vertical:absolute;mso-position-vertical-relative:text;v-text-anchor:middle" o:gfxdata="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" fillcolor="#652523 [1637]" strokecolor="#bc4542 [3045]">
                 <v:fill color2="#ba4442 [3013]" rotate="t" angle="180" colors="0 #9b2d2a;52429f #cb3d3a;1 #ce3b37" focus="100%" type="gradient">
                   <o:fill v:ext="view" type="gradientUnscaled"/>
                 </v:fill>
@@ -7580,9 +7564,9 @@
               </wp:anchor>
             </w:drawing>
           </mc:Choice>
-          <mc:Fallback xmlns:w15="http://schemas.microsoft.com/office/word/2012/wordml">
+          <mc:Fallback>
             <w:pict>
-              <v:oval w14:anchorId="399BEFDC" id="Elipsa 83" o:spid="_x0000_s1026" style="position:absolute;margin-left:258.75pt;margin-top:6.05pt;width:21pt;height:21pt;z-index:251796480;visibility:visible;mso-wrap-style:square;mso-wrap-distance-left:9pt;mso-wrap-distance-top:0;mso-wrap-distance-right:9pt;mso-wrap-distance-bottom:0;mso-position-horizontal:absolute;mso-position-horizontal-relative:text;mso-position-vertical:absolute;mso-position-vertical-relative:text;v-text-anchor:middle" o:gfxdata="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" fillcolor="#652523 [1637]" strokecolor="#bc4542 [3045]">
+              <v:oval w14:anchorId="4AF14A9E" id="Elipsa 83" o:spid="_x0000_s1026" style="position:absolute;margin-left:258.75pt;margin-top:6.05pt;width:21pt;height:21pt;z-index:251796480;visibility:visible;mso-wrap-style:square;mso-wrap-distance-left:9pt;mso-wrap-distance-top:0;mso-wrap-distance-right:9pt;mso-wrap-distance-bottom:0;mso-position-horizontal:absolute;mso-position-horizontal-relative:text;mso-position-vertical:absolute;mso-position-vertical-relative:text;v-text-anchor:middle" o:gfxdata="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" fillcolor="#652523 [1637]" strokecolor="#bc4542 [3045]">
                 <v:fill color2="#ba4442 [3013]" rotate="t" angle="180" colors="0 #9b2d2a;52429f #cb3d3a;1 #ce3b37" focus="100%" type="gradient">
                   <o:fill v:ext="view" type="gradientUnscaled"/>
                 </v:fill>
@@ -7655,9 +7639,9 @@
               </wp:anchor>
             </w:drawing>
           </mc:Choice>
-          <mc:Fallback xmlns:w15="http://schemas.microsoft.com/office/word/2012/wordml">
+          <mc:Fallback>
             <w:pict>
-              <v:oval w14:anchorId="4B10AA76" id="Elipsa 81" o:spid="_x0000_s1026" style="position:absolute;margin-left:231.75pt;margin-top:.8pt;width:21pt;height:21pt;z-index:251792384;visibility:visible;mso-wrap-style:square;mso-wrap-distance-left:9pt;mso-wrap-distance-top:0;mso-wrap-distance-right:9pt;mso-wrap-distance-bottom:0;mso-position-horizontal:absolute;mso-position-horizontal-relative:text;mso-position-vertical:absolute;mso-position-vertical-relative:text;v-text-anchor:middle" o:gfxdata="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" fillcolor="#652523 [1637]" strokecolor="#bc4542 [3045]">
+              <v:oval w14:anchorId="3ADAA457" id="Elipsa 81" o:spid="_x0000_s1026" style="position:absolute;margin-left:231.75pt;margin-top:.8pt;width:21pt;height:21pt;z-index:251792384;visibility:visible;mso-wrap-style:square;mso-wrap-distance-left:9pt;mso-wrap-distance-top:0;mso-wrap-distance-right:9pt;mso-wrap-distance-bottom:0;mso-position-horizontal:absolute;mso-position-horizontal-relative:text;mso-position-vertical:absolute;mso-position-vertical-relative:text;v-text-anchor:middle" o:gfxdata="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" fillcolor="#652523 [1637]" strokecolor="#bc4542 [3045]">
                 <v:fill color2="#ba4442 [3013]" rotate="t" angle="180" colors="0 #9b2d2a;52429f #cb3d3a;1 #ce3b37" focus="100%" type="gradient">
                   <o:fill v:ext="view" type="gradientUnscaled"/>
                 </v:fill>
@@ -7730,9 +7714,9 @@
               </wp:anchor>
             </w:drawing>
           </mc:Choice>
-          <mc:Fallback xmlns:w15="http://schemas.microsoft.com/office/word/2012/wordml">
+          <mc:Fallback>
             <w:pict>
-              <v:oval w14:anchorId="7B6FFCC3" id="Elipsa 79" o:spid="_x0000_s1026" style="position:absolute;margin-left:157.5pt;margin-top:6.05pt;width:21pt;height:21pt;z-index:251788288;visibility:visible;mso-wrap-style:square;mso-wrap-distance-left:9pt;mso-wrap-distance-top:0;mso-wrap-distance-right:9pt;mso-wrap-distance-bottom:0;mso-position-horizontal:absolute;mso-position-horizontal-relative:text;mso-position-vertical:absolute;mso-position-vertical-relative:text;v-text-anchor:middle" o:gfxdata="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" fillcolor="#652523 [1637]" strokecolor="#bc4542 [3045]">
+              <v:oval w14:anchorId="2A797E7E" id="Elipsa 79" o:spid="_x0000_s1026" style="position:absolute;margin-left:157.5pt;margin-top:6.05pt;width:21pt;height:21pt;z-index:251788288;visibility:visible;mso-wrap-style:square;mso-wrap-distance-left:9pt;mso-wrap-distance-top:0;mso-wrap-distance-right:9pt;mso-wrap-distance-bottom:0;mso-position-horizontal:absolute;mso-position-horizontal-relative:text;mso-position-vertical:absolute;mso-position-vertical-relative:text;v-text-anchor:middle" o:gfxdata="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" fillcolor="#652523 [1637]" strokecolor="#bc4542 [3045]">
                 <v:fill color2="#ba4442 [3013]" rotate="t" angle="180" colors="0 #9b2d2a;52429f #cb3d3a;1 #ce3b37" focus="100%" type="gradient">
                   <o:fill v:ext="view" type="gradientUnscaled"/>
                 </v:fill>
@@ -7805,9 +7789,9 @@
               </wp:anchor>
             </w:drawing>
           </mc:Choice>
-          <mc:Fallback xmlns:w15="http://schemas.microsoft.com/office/word/2012/wordml">
+          <mc:Fallback>
             <w:pict>
-              <v:oval w14:anchorId="23C51636" id="Elipsa 78" o:spid="_x0000_s1026" style="position:absolute;margin-left:131.25pt;margin-top:6.05pt;width:21pt;height:21pt;z-index:251786240;visibility:visible;mso-wrap-style:square;mso-wrap-distance-left:9pt;mso-wrap-distance-top:0;mso-wrap-distance-right:9pt;mso-wrap-distance-bottom:0;mso-position-horizontal:absolute;mso-position-horizontal-relative:text;mso-position-vertical:absolute;mso-position-vertical-relative:text;v-text-anchor:middle" o:gfxdata="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" fillcolor="#652523 [1637]" strokecolor="#bc4542 [3045]">
+              <v:oval w14:anchorId="3DDEF6A8" id="Elipsa 78" o:spid="_x0000_s1026" style="position:absolute;margin-left:131.25pt;margin-top:6.05pt;width:21pt;height:21pt;z-index:251786240;visibility:visible;mso-wrap-style:square;mso-wrap-distance-left:9pt;mso-wrap-distance-top:0;mso-wrap-distance-right:9pt;mso-wrap-distance-bottom:0;mso-position-horizontal:absolute;mso-position-horizontal-relative:text;mso-position-vertical:absolute;mso-position-vertical-relative:text;v-text-anchor:middle" o:gfxdata="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" fillcolor="#652523 [1637]" strokecolor="#bc4542 [3045]">
                 <v:fill color2="#ba4442 [3013]" rotate="t" angle="180" colors="0 #9b2d2a;52429f #cb3d3a;1 #ce3b37" focus="100%" type="gradient">
                   <o:fill v:ext="view" type="gradientUnscaled"/>
                 </v:fill>
@@ -7833,7 +7817,7 @@
     </w:p>
     <w:p>
       <w:pPr>
-        <w:pStyle w:val="Akapitzlist"/>
+        <w:pStyle w:val="ListParagraph"/>
         <w:numPr>
           <w:ilvl w:val="0"/>
           <w:numId w:val="2"/>
@@ -8031,9 +8015,9 @@
               </wp:anchor>
             </w:drawing>
           </mc:Choice>
-          <mc:Fallback xmlns:w15="http://schemas.microsoft.com/office/word/2012/wordml">
+          <mc:Fallback>
             <w:pict>
-              <v:oval w14:anchorId="428F911C" id="Elipsa 99" o:spid="_x0000_s1026" style="position:absolute;margin-left:423.75pt;margin-top:33.35pt;width:21pt;height:21pt;z-index:251829248;visibility:visible;mso-wrap-style:square;mso-wrap-distance-left:9pt;mso-wrap-distance-top:0;mso-wrap-distance-right:9pt;mso-wrap-distance-bottom:0;mso-position-horizontal:absolute;mso-position-horizontal-relative:text;mso-position-vertical:absolute;mso-position-vertical-relative:text;v-text-anchor:middle" o:gfxdata="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" fillcolor="#652523 [1637]" strokecolor="#bc4542 [3045]">
+              <v:oval w14:anchorId="575D696B" id="Elipsa 99" o:spid="_x0000_s1026" style="position:absolute;margin-left:423.75pt;margin-top:33.35pt;width:21pt;height:21pt;z-index:251829248;visibility:visible;mso-wrap-style:square;mso-wrap-distance-left:9pt;mso-wrap-distance-top:0;mso-wrap-distance-right:9pt;mso-wrap-distance-bottom:0;mso-position-horizontal:absolute;mso-position-horizontal-relative:text;mso-position-vertical:absolute;mso-position-vertical-relative:text;v-text-anchor:middle" o:gfxdata="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" fillcolor="#652523 [1637]" strokecolor="#bc4542 [3045]">
                 <v:fill color2="#ba4442 [3013]" rotate="t" angle="180" colors="0 #9b2d2a;52429f #cb3d3a;1 #ce3b37" focus="100%" type="gradient">
                   <o:fill v:ext="view" type="gradientUnscaled"/>
                 </v:fill>
@@ -8106,9 +8090,9 @@
               </wp:anchor>
             </w:drawing>
           </mc:Choice>
-          <mc:Fallback xmlns:w15="http://schemas.microsoft.com/office/word/2012/wordml">
+          <mc:Fallback>
             <w:pict>
-              <v:oval w14:anchorId="5FFE74E9" id="Elipsa 97" o:spid="_x0000_s1026" style="position:absolute;margin-left:406.5pt;margin-top:9.35pt;width:21pt;height:21pt;z-index:251825152;visibility:visible;mso-wrap-style:square;mso-wrap-distance-left:9pt;mso-wrap-distance-top:0;mso-wrap-distance-right:9pt;mso-wrap-distance-bottom:0;mso-position-horizontal:absolute;mso-position-horizontal-relative:text;mso-position-vertical:absolute;mso-position-vertical-relative:text;v-text-anchor:middle" o:gfxdata="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" fillcolor="#652523 [1637]" strokecolor="#bc4542 [3045]">
+              <v:oval w14:anchorId="3B426CBB" id="Elipsa 97" o:spid="_x0000_s1026" style="position:absolute;margin-left:406.5pt;margin-top:9.35pt;width:21pt;height:21pt;z-index:251825152;visibility:visible;mso-wrap-style:square;mso-wrap-distance-left:9pt;mso-wrap-distance-top:0;mso-wrap-distance-right:9pt;mso-wrap-distance-bottom:0;mso-position-horizontal:absolute;mso-position-horizontal-relative:text;mso-position-vertical:absolute;mso-position-vertical-relative:text;v-text-anchor:middle" o:gfxdata="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" fillcolor="#652523 [1637]" strokecolor="#bc4542 [3045]">
                 <v:fill color2="#ba4442 [3013]" rotate="t" angle="180" colors="0 #9b2d2a;52429f #cb3d3a;1 #ce3b37" focus="100%" type="gradient">
                   <o:fill v:ext="view" type="gradientUnscaled"/>
                 </v:fill>
@@ -8181,9 +8165,9 @@
               </wp:anchor>
             </w:drawing>
           </mc:Choice>
-          <mc:Fallback xmlns:w15="http://schemas.microsoft.com/office/word/2012/wordml">
+          <mc:Fallback>
             <w:pict>
-              <v:oval w14:anchorId="1DBA73DC" id="Elipsa 98" o:spid="_x0000_s1026" style="position:absolute;margin-left:392.25pt;margin-top:33.35pt;width:21pt;height:21pt;z-index:251827200;visibility:visible;mso-wrap-style:square;mso-wrap-distance-left:9pt;mso-wrap-distance-top:0;mso-wrap-distance-right:9pt;mso-wrap-distance-bottom:0;mso-position-horizontal:absolute;mso-position-horizontal-relative:text;mso-position-vertical:absolute;mso-position-vertical-relative:text;v-text-anchor:middle" o:gfxdata="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" fillcolor="#652523 [1637]" strokecolor="#bc4542 [3045]">
+              <v:oval w14:anchorId="62250584" id="Elipsa 98" o:spid="_x0000_s1026" style="position:absolute;margin-left:392.25pt;margin-top:33.35pt;width:21pt;height:21pt;z-index:251827200;visibility:visible;mso-wrap-style:square;mso-wrap-distance-left:9pt;mso-wrap-distance-top:0;mso-wrap-distance-right:9pt;mso-wrap-distance-bottom:0;mso-position-horizontal:absolute;mso-position-horizontal-relative:text;mso-position-vertical:absolute;mso-position-vertical-relative:text;v-text-anchor:middle" o:gfxdata="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" fillcolor="#652523 [1637]" strokecolor="#bc4542 [3045]">
                 <v:fill color2="#ba4442 [3013]" rotate="t" angle="180" colors="0 #9b2d2a;52429f #cb3d3a;1 #ce3b37" focus="100%" type="gradient">
                   <o:fill v:ext="view" type="gradientUnscaled"/>
                 </v:fill>
@@ -8256,9 +8240,9 @@
               </wp:anchor>
             </w:drawing>
           </mc:Choice>
-          <mc:Fallback xmlns:w15="http://schemas.microsoft.com/office/word/2012/wordml">
+          <mc:Fallback>
             <w:pict>
-              <v:oval w14:anchorId="3FAA69FD" id="Elipsa 94" o:spid="_x0000_s1026" style="position:absolute;margin-left:315.75pt;margin-top:5.6pt;width:21pt;height:21pt;z-index:251819008;visibility:visible;mso-wrap-style:square;mso-wrap-distance-left:9pt;mso-wrap-distance-top:0;mso-wrap-distance-right:9pt;mso-wrap-distance-bottom:0;mso-position-horizontal:absolute;mso-position-horizontal-relative:text;mso-position-vertical:absolute;mso-position-vertical-relative:text;v-text-anchor:middle" o:gfxdata="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" fillcolor="#652523 [1637]" strokecolor="#bc4542 [3045]">
+              <v:oval w14:anchorId="006A3EBE" id="Elipsa 94" o:spid="_x0000_s1026" style="position:absolute;margin-left:315.75pt;margin-top:5.6pt;width:21pt;height:21pt;z-index:251819008;visibility:visible;mso-wrap-style:square;mso-wrap-distance-left:9pt;mso-wrap-distance-top:0;mso-wrap-distance-right:9pt;mso-wrap-distance-bottom:0;mso-position-horizontal:absolute;mso-position-horizontal-relative:text;mso-position-vertical:absolute;mso-position-vertical-relative:text;v-text-anchor:middle" o:gfxdata="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" fillcolor="#652523 [1637]" strokecolor="#bc4542 [3045]">
                 <v:fill color2="#ba4442 [3013]" rotate="t" angle="180" colors="0 #9b2d2a;52429f #cb3d3a;1 #ce3b37" focus="100%" type="gradient">
                   <o:fill v:ext="view" type="gradientUnscaled"/>
                 </v:fill>
@@ -8331,9 +8315,9 @@
               </wp:anchor>
             </w:drawing>
           </mc:Choice>
-          <mc:Fallback xmlns:w15="http://schemas.microsoft.com/office/word/2012/wordml">
+          <mc:Fallback>
             <w:pict>
-              <v:oval w14:anchorId="4B7456F5" id="Elipsa 96" o:spid="_x0000_s1026" style="position:absolute;margin-left:327.75pt;margin-top:26.6pt;width:21pt;height:21pt;z-index:251823104;visibility:visible;mso-wrap-style:square;mso-wrap-distance-left:9pt;mso-wrap-distance-top:0;mso-wrap-distance-right:9pt;mso-wrap-distance-bottom:0;mso-position-horizontal:absolute;mso-position-horizontal-relative:text;mso-position-vertical:absolute;mso-position-vertical-relative:text;v-text-anchor:middle" o:gfxdata="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" fillcolor="#652523 [1637]" strokecolor="#bc4542 [3045]">
+              <v:oval w14:anchorId="4B6DE749" id="Elipsa 96" o:spid="_x0000_s1026" style="position:absolute;margin-left:327.75pt;margin-top:26.6pt;width:21pt;height:21pt;z-index:251823104;visibility:visible;mso-wrap-style:square;mso-wrap-distance-left:9pt;mso-wrap-distance-top:0;mso-wrap-distance-right:9pt;mso-wrap-distance-bottom:0;mso-position-horizontal:absolute;mso-position-horizontal-relative:text;mso-position-vertical:absolute;mso-position-vertical-relative:text;v-text-anchor:middle" o:gfxdata="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" fillcolor="#652523 [1637]" strokecolor="#bc4542 [3045]">
                 <v:fill color2="#ba4442 [3013]" rotate="t" angle="180" colors="0 #9b2d2a;52429f #cb3d3a;1 #ce3b37" focus="100%" type="gradient">
                   <o:fill v:ext="view" type="gradientUnscaled"/>
                 </v:fill>
@@ -8406,9 +8390,9 @@
               </wp:anchor>
             </w:drawing>
           </mc:Choice>
-          <mc:Fallback xmlns:w15="http://schemas.microsoft.com/office/word/2012/wordml">
+          <mc:Fallback>
             <w:pict>
-              <v:oval w14:anchorId="1C731420" id="Elipsa 95" o:spid="_x0000_s1026" style="position:absolute;margin-left:301.5pt;margin-top:26.6pt;width:21pt;height:21pt;z-index:251821056;visibility:visible;mso-wrap-style:square;mso-wrap-distance-left:9pt;mso-wrap-distance-top:0;mso-wrap-distance-right:9pt;mso-wrap-distance-bottom:0;mso-position-horizontal:absolute;mso-position-horizontal-relative:text;mso-position-vertical:absolute;mso-position-vertical-relative:text;v-text-anchor:middle" o:gfxdata="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" fillcolor="#652523 [1637]" strokecolor="#bc4542 [3045]">
+              <v:oval w14:anchorId="17C5D6A9" id="Elipsa 95" o:spid="_x0000_s1026" style="position:absolute;margin-left:301.5pt;margin-top:26.6pt;width:21pt;height:21pt;z-index:251821056;visibility:visible;mso-wrap-style:square;mso-wrap-distance-left:9pt;mso-wrap-distance-top:0;mso-wrap-distance-right:9pt;mso-wrap-distance-bottom:0;mso-position-horizontal:absolute;mso-position-horizontal-relative:text;mso-position-vertical:absolute;mso-position-vertical-relative:text;v-text-anchor:middle" o:gfxdata="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" fillcolor="#652523 [1637]" strokecolor="#bc4542 [3045]">
                 <v:fill color2="#ba4442 [3013]" rotate="t" angle="180" colors="0 #9b2d2a;52429f #cb3d3a;1 #ce3b37" focus="100%" type="gradient">
                   <o:fill v:ext="view" type="gradientUnscaled"/>
                 </v:fill>
@@ -8481,9 +8465,9 @@
               </wp:anchor>
             </w:drawing>
           </mc:Choice>
-          <mc:Fallback xmlns:w15="http://schemas.microsoft.com/office/word/2012/wordml">
+          <mc:Fallback>
             <w:pict>
-              <v:oval w14:anchorId="75BB5692" id="Elipsa 93" o:spid="_x0000_s1026" style="position:absolute;margin-left:235.5pt;margin-top:35.6pt;width:21pt;height:21pt;z-index:251816960;visibility:visible;mso-wrap-style:square;mso-wrap-distance-left:9pt;mso-wrap-distance-top:0;mso-wrap-distance-right:9pt;mso-wrap-distance-bottom:0;mso-position-horizontal:absolute;mso-position-horizontal-relative:text;mso-position-vertical:absolute;mso-position-vertical-relative:text;v-text-anchor:middle" o:gfxdata="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" fillcolor="#652523 [1637]" strokecolor="#bc4542 [3045]">
+              <v:oval w14:anchorId="3C19430F" id="Elipsa 93" o:spid="_x0000_s1026" style="position:absolute;margin-left:235.5pt;margin-top:35.6pt;width:21pt;height:21pt;z-index:251816960;visibility:visible;mso-wrap-style:square;mso-wrap-distance-left:9pt;mso-wrap-distance-top:0;mso-wrap-distance-right:9pt;mso-wrap-distance-bottom:0;mso-position-horizontal:absolute;mso-position-horizontal-relative:text;mso-position-vertical:absolute;mso-position-vertical-relative:text;v-text-anchor:middle" o:gfxdata="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" fillcolor="#652523 [1637]" strokecolor="#bc4542 [3045]">
                 <v:fill color2="#ba4442 [3013]" rotate="t" angle="180" colors="0 #9b2d2a;52429f #cb3d3a;1 #ce3b37" focus="100%" type="gradient">
                   <o:fill v:ext="view" type="gradientUnscaled"/>
                 </v:fill>
@@ -8556,9 +8540,9 @@
               </wp:anchor>
             </w:drawing>
           </mc:Choice>
-          <mc:Fallback xmlns:w15="http://schemas.microsoft.com/office/word/2012/wordml">
+          <mc:Fallback>
             <w:pict>
-              <v:oval w14:anchorId="64393522" id="Elipsa 92" o:spid="_x0000_s1026" style="position:absolute;margin-left:224.25pt;margin-top:12.35pt;width:21pt;height:21pt;z-index:251814912;visibility:visible;mso-wrap-style:square;mso-wrap-distance-left:9pt;mso-wrap-distance-top:0;mso-wrap-distance-right:9pt;mso-wrap-distance-bottom:0;mso-position-horizontal:absolute;mso-position-horizontal-relative:text;mso-position-vertical:absolute;mso-position-vertical-relative:text;v-text-anchor:middle" o:gfxdata="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" fillcolor="#652523 [1637]" strokecolor="#bc4542 [3045]">
+              <v:oval w14:anchorId="69D8CA8F" id="Elipsa 92" o:spid="_x0000_s1026" style="position:absolute;margin-left:224.25pt;margin-top:12.35pt;width:21pt;height:21pt;z-index:251814912;visibility:visible;mso-wrap-style:square;mso-wrap-distance-left:9pt;mso-wrap-distance-top:0;mso-wrap-distance-right:9pt;mso-wrap-distance-bottom:0;mso-position-horizontal:absolute;mso-position-horizontal-relative:text;mso-position-vertical:absolute;mso-position-vertical-relative:text;v-text-anchor:middle" o:gfxdata="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" fillcolor="#652523 [1637]" strokecolor="#bc4542 [3045]">
                 <v:fill color2="#ba4442 [3013]" rotate="t" angle="180" colors="0 #9b2d2a;52429f #cb3d3a;1 #ce3b37" focus="100%" type="gradient">
                   <o:fill v:ext="view" type="gradientUnscaled"/>
                 </v:fill>
@@ -8631,9 +8615,9 @@
               </wp:anchor>
             </w:drawing>
           </mc:Choice>
-          <mc:Fallback xmlns:w15="http://schemas.microsoft.com/office/word/2012/wordml">
+          <mc:Fallback>
             <w:pict>
-              <v:oval w14:anchorId="32641727" id="Elipsa 91" o:spid="_x0000_s1026" style="position:absolute;margin-left:210.75pt;margin-top:36.35pt;width:21pt;height:21pt;z-index:251812864;visibility:visible;mso-wrap-style:square;mso-wrap-distance-left:9pt;mso-wrap-distance-top:0;mso-wrap-distance-right:9pt;mso-wrap-distance-bottom:0;mso-position-horizontal:absolute;mso-position-horizontal-relative:text;mso-position-vertical:absolute;mso-position-vertical-relative:text;v-text-anchor:middle" o:gfxdata="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" fillcolor="#652523 [1637]" strokecolor="#bc4542 [3045]">
+              <v:oval w14:anchorId="0C91C078" id="Elipsa 91" o:spid="_x0000_s1026" style="position:absolute;margin-left:210.75pt;margin-top:36.35pt;width:21pt;height:21pt;z-index:251812864;visibility:visible;mso-wrap-style:square;mso-wrap-distance-left:9pt;mso-wrap-distance-top:0;mso-wrap-distance-right:9pt;mso-wrap-distance-bottom:0;mso-position-horizontal:absolute;mso-position-horizontal-relative:text;mso-position-vertical:absolute;mso-position-vertical-relative:text;v-text-anchor:middle" o:gfxdata="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" fillcolor="#652523 [1637]" strokecolor="#bc4542 [3045]">
                 <v:fill color2="#ba4442 [3013]" rotate="t" angle="180" colors="0 #9b2d2a;52429f #cb3d3a;1 #ce3b37" focus="100%" type="gradient">
                   <o:fill v:ext="view" type="gradientUnscaled"/>
                 </v:fill>
@@ -8706,9 +8690,9 @@
               </wp:anchor>
             </w:drawing>
           </mc:Choice>
-          <mc:Fallback xmlns:w15="http://schemas.microsoft.com/office/word/2012/wordml">
+          <mc:Fallback>
             <w:pict>
-              <v:oval w14:anchorId="237D1731" id="Elipsa 90" o:spid="_x0000_s1026" style="position:absolute;margin-left:127.5pt;margin-top:37.1pt;width:21pt;height:21pt;z-index:251810816;visibility:visible;mso-wrap-style:square;mso-wrap-distance-left:9pt;mso-wrap-distance-top:0;mso-wrap-distance-right:9pt;mso-wrap-distance-bottom:0;mso-position-horizontal:absolute;mso-position-horizontal-relative:text;mso-position-vertical:absolute;mso-position-vertical-relative:text;v-text-anchor:middle" o:gfxdata="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" fillcolor="#652523 [1637]" strokecolor="#bc4542 [3045]">
+              <v:oval w14:anchorId="1A3D10C5" id="Elipsa 90" o:spid="_x0000_s1026" style="position:absolute;margin-left:127.5pt;margin-top:37.1pt;width:21pt;height:21pt;z-index:251810816;visibility:visible;mso-wrap-style:square;mso-wrap-distance-left:9pt;mso-wrap-distance-top:0;mso-wrap-distance-right:9pt;mso-wrap-distance-bottom:0;mso-position-horizontal:absolute;mso-position-horizontal-relative:text;mso-position-vertical:absolute;mso-position-vertical-relative:text;v-text-anchor:middle" o:gfxdata="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" fillcolor="#652523 [1637]" strokecolor="#bc4542 [3045]">
                 <v:fill color2="#ba4442 [3013]" rotate="t" angle="180" colors="0 #9b2d2a;52429f #cb3d3a;1 #ce3b37" focus="100%" type="gradient">
                   <o:fill v:ext="view" type="gradientUnscaled"/>
                 </v:fill>
@@ -8781,9 +8765,9 @@
               </wp:anchor>
             </w:drawing>
           </mc:Choice>
-          <mc:Fallback xmlns:w15="http://schemas.microsoft.com/office/word/2012/wordml">
+          <mc:Fallback>
             <w:pict>
-              <v:oval w14:anchorId="1ED0F0DA" id="Elipsa 89" o:spid="_x0000_s1026" style="position:absolute;margin-left:113.25pt;margin-top:14.6pt;width:21pt;height:21pt;z-index:251808768;visibility:visible;mso-wrap-style:square;mso-wrap-distance-left:9pt;mso-wrap-distance-top:0;mso-wrap-distance-right:9pt;mso-wrap-distance-bottom:0;mso-position-horizontal:absolute;mso-position-horizontal-relative:text;mso-position-vertical:absolute;mso-position-vertical-relative:text;v-text-anchor:middle" o:gfxdata="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" fillcolor="#652523 [1637]" strokecolor="#bc4542 [3045]">
+              <v:oval w14:anchorId="45BA5FAA" id="Elipsa 89" o:spid="_x0000_s1026" style="position:absolute;margin-left:113.25pt;margin-top:14.6pt;width:21pt;height:21pt;z-index:251808768;visibility:visible;mso-wrap-style:square;mso-wrap-distance-left:9pt;mso-wrap-distance-top:0;mso-wrap-distance-right:9pt;mso-wrap-distance-bottom:0;mso-position-horizontal:absolute;mso-position-horizontal-relative:text;mso-position-vertical:absolute;mso-position-vertical-relative:text;v-text-anchor:middle" o:gfxdata="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" fillcolor="#652523 [1637]" strokecolor="#bc4542 [3045]">
                 <v:fill color2="#ba4442 [3013]" rotate="t" angle="180" colors="0 #9b2d2a;52429f #cb3d3a;1 #ce3b37" focus="100%" type="gradient">
                   <o:fill v:ext="view" type="gradientUnscaled"/>
                 </v:fill>
@@ -8856,9 +8840,9 @@
               </wp:anchor>
             </w:drawing>
           </mc:Choice>
-          <mc:Fallback xmlns:w15="http://schemas.microsoft.com/office/word/2012/wordml">
+          <mc:Fallback>
             <w:pict>
-              <v:oval w14:anchorId="57F6550A" id="Elipsa 88" o:spid="_x0000_s1026" style="position:absolute;margin-left:101.25pt;margin-top:37.1pt;width:21pt;height:21pt;z-index:251806720;visibility:visible;mso-wrap-style:square;mso-wrap-distance-left:9pt;mso-wrap-distance-top:0;mso-wrap-distance-right:9pt;mso-wrap-distance-bottom:0;mso-position-horizontal:absolute;mso-position-horizontal-relative:text;mso-position-vertical:absolute;mso-position-vertical-relative:text;v-text-anchor:middle" o:gfxdata="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" fillcolor="#652523 [1637]" strokecolor="#bc4542 [3045]">
+              <v:oval w14:anchorId="206DA083" id="Elipsa 88" o:spid="_x0000_s1026" style="position:absolute;margin-left:101.25pt;margin-top:37.1pt;width:21pt;height:21pt;z-index:251806720;visibility:visible;mso-wrap-style:square;mso-wrap-distance-left:9pt;mso-wrap-distance-top:0;mso-wrap-distance-right:9pt;mso-wrap-distance-bottom:0;mso-position-horizontal:absolute;mso-position-horizontal-relative:text;mso-position-vertical:absolute;mso-position-vertical-relative:text;v-text-anchor:middle" o:gfxdata="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" fillcolor="#652523 [1637]" strokecolor="#bc4542 [3045]">
                 <v:fill color2="#ba4442 [3013]" rotate="t" angle="180" colors="0 #9b2d2a;52429f #cb3d3a;1 #ce3b37" focus="100%" type="gradient">
                   <o:fill v:ext="view" type="gradientUnscaled"/>
                 </v:fill>
@@ -8965,7 +8949,7 @@
     </w:p>
     <w:p>
       <w:pPr>
-        <w:pStyle w:val="Akapitzlist"/>
+        <w:pStyle w:val="ListParagraph"/>
         <w:numPr>
           <w:ilvl w:val="0"/>
           <w:numId w:val="2"/>
@@ -9006,7 +8990,7 @@
       </w:r>
       <w:r>
         <w:rPr>
-          <w:rStyle w:val="Odwoanieprzypisudolnego"/>
+          <w:rStyle w:val="FootnoteReference"/>
           <w:rFonts w:ascii="Calibri Light" w:hAnsi="Calibri Light"/>
           <w:sz w:val="28"/>
           <w:szCs w:val="28"/>
@@ -9081,7 +9065,7 @@
     </w:p>
     <w:p>
       <w:pPr>
-        <w:pStyle w:val="Akapitzlist"/>
+        <w:pStyle w:val="ListParagraph"/>
         <w:numPr>
           <w:ilvl w:val="0"/>
           <w:numId w:val="2"/>
@@ -9122,7 +9106,7 @@
       </w:r>
       <w:r>
         <w:rPr>
-          <w:rStyle w:val="Odwoanieprzypisudolnego"/>
+          <w:rStyle w:val="FootnoteReference"/>
           <w:rFonts w:ascii="Calibri Light" w:hAnsi="Calibri Light"/>
           <w:sz w:val="28"/>
           <w:szCs w:val="28"/>
@@ -9213,7 +9197,7 @@
     </w:p>
     <w:p>
       <w:pPr>
-        <w:pStyle w:val="Akapitzlist"/>
+        <w:pStyle w:val="ListParagraph"/>
         <w:numPr>
           <w:ilvl w:val="0"/>
           <w:numId w:val="2"/>
@@ -9387,7 +9371,7 @@
     </w:p>
     <w:p>
       <w:pPr>
-        <w:pStyle w:val="Akapitzlist"/>
+        <w:pStyle w:val="ListParagraph"/>
         <w:numPr>
           <w:ilvl w:val="0"/>
           <w:numId w:val="2"/>
@@ -9424,25 +9408,7 @@
           <w:sz w:val="28"/>
           <w:szCs w:val="28"/>
         </w:rPr>
-        <w:t xml:space="preserve"> </w:t>
-      </w:r>
-      <w:proofErr w:type="spellStart"/>
-      <w:r>
-        <w:rPr>
-          <w:rFonts w:ascii="Calibri Light" w:hAnsi="Calibri Light"/>
-          <w:sz w:val="28"/>
-          <w:szCs w:val="28"/>
-        </w:rPr>
-        <w:t>okrążeń</w:t>
-      </w:r>
-      <w:proofErr w:type="spellEnd"/>
-      <w:r>
-        <w:rPr>
-          <w:rFonts w:ascii="Calibri Light" w:hAnsi="Calibri Light"/>
-          <w:sz w:val="28"/>
-          <w:szCs w:val="28"/>
-        </w:rPr>
-        <w:t xml:space="preserve"> boiska w ciągu godziny. Jeśli biegł w równym tempie, przebiegał jedno okrążenie w ciągu </w:t>
+        <w:t xml:space="preserve"> okrążeń boiska w ciągu godziny. Jeśli biegł w równym tempie, przebiegał jedno okrążenie w ciągu </w:t>
       </w:r>
       <w:r>
         <w:rPr>
@@ -9592,9 +9558,9 @@
               </wp:anchor>
             </w:drawing>
           </mc:Choice>
-          <mc:Fallback xmlns:w15="http://schemas.microsoft.com/office/word/2012/wordml">
+          <mc:Fallback>
             <w:pict>
-              <v:shape w14:anchorId="61582F50" id="Schemat blokowy: decyzja 100" o:spid="_x0000_s1026" type="#_x0000_t110" style="position:absolute;margin-left:-3.75pt;margin-top:11.4pt;width:12.75pt;height:21.75pt;z-index:251831296;visibility:visible;mso-wrap-style:square;mso-width-percent:0;mso-height-percent:0;mso-wrap-distance-left:9pt;mso-wrap-distance-top:0;mso-wrap-distance-right:9pt;mso-wrap-distance-bottom:0;mso-position-horizontal:absolute;mso-position-horizontal-relative:text;mso-position-vertical:absolute;mso-position-vertical-relative:text;mso-width-percent:0;mso-height-percent:0;mso-width-relative:margin;mso-height-relative:margin;v-text-anchor:middle" o:gfxdata="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" fillcolor="#ac0000" stroked="f" strokeweight="2pt"/>
+              <v:shape w14:anchorId="71EA017D" id="Schemat blokowy: decyzja 100" o:spid="_x0000_s1026" type="#_x0000_t110" style="position:absolute;margin-left:-3.75pt;margin-top:11.4pt;width:12.75pt;height:21.75pt;z-index:251831296;visibility:visible;mso-wrap-style:square;mso-width-percent:0;mso-height-percent:0;mso-wrap-distance-left:9pt;mso-wrap-distance-top:0;mso-wrap-distance-right:9pt;mso-wrap-distance-bottom:0;mso-position-horizontal:absolute;mso-position-horizontal-relative:text;mso-position-vertical:absolute;mso-position-vertical-relative:text;mso-width-percent:0;mso-height-percent:0;mso-width-relative:margin;mso-height-relative:margin;v-text-anchor:middle" o:gfxdata="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" fillcolor="#ac0000" stroked="f" strokeweight="2pt"/>
             </w:pict>
           </mc:Fallback>
         </mc:AlternateContent>
@@ -9832,7 +9798,7 @@
     </w:p>
     <w:p>
       <w:pPr>
-        <w:pStyle w:val="Akapitzlist"/>
+        <w:pStyle w:val="ListParagraph"/>
         <w:numPr>
           <w:ilvl w:val="0"/>
           <w:numId w:val="2"/>
@@ -9924,7 +9890,7 @@
     </w:p>
     <w:p>
       <w:pPr>
-        <w:pStyle w:val="Akapitzlist"/>
+        <w:pStyle w:val="ListParagraph"/>
         <w:numPr>
           <w:ilvl w:val="0"/>
           <w:numId w:val="2"/>
@@ -10016,7 +9982,7 @@
     </w:p>
     <w:p>
       <w:pPr>
-        <w:pStyle w:val="Akapitzlist"/>
+        <w:pStyle w:val="ListParagraph"/>
         <w:numPr>
           <w:ilvl w:val="0"/>
           <w:numId w:val="2"/>
@@ -10262,9 +10228,9 @@
               </wp:anchor>
             </w:drawing>
           </mc:Choice>
-          <mc:Fallback xmlns:w15="http://schemas.microsoft.com/office/word/2012/wordml">
+          <mc:Fallback>
             <w:pict>
-              <v:shape w14:anchorId="4BBFA2B7" id="Schemat blokowy: decyzja 101" o:spid="_x0000_s1026" type="#_x0000_t110" style="position:absolute;margin-left:-3.75pt;margin-top:11.4pt;width:12.75pt;height:21.75pt;z-index:251833344;visibility:visible;mso-wrap-style:square;mso-width-percent:0;mso-height-percent:0;mso-wrap-distance-left:9pt;mso-wrap-distance-top:0;mso-wrap-distance-right:9pt;mso-wrap-distance-bottom:0;mso-position-horizontal:absolute;mso-position-horizontal-relative:text;mso-position-vertical:absolute;mso-position-vertical-relative:text;mso-width-percent:0;mso-height-percent:0;mso-width-relative:margin;mso-height-relative:margin;v-text-anchor:middle" o:gfxdata="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" fillcolor="#ac0000" stroked="f" strokeweight="2pt"/>
+              <v:shape w14:anchorId="76493808" id="Schemat blokowy: decyzja 101" o:spid="_x0000_s1026" type="#_x0000_t110" style="position:absolute;margin-left:-3.75pt;margin-top:11.4pt;width:12.75pt;height:21.75pt;z-index:251833344;visibility:visible;mso-wrap-style:square;mso-width-percent:0;mso-height-percent:0;mso-wrap-distance-left:9pt;mso-wrap-distance-top:0;mso-wrap-distance-right:9pt;mso-wrap-distance-bottom:0;mso-position-horizontal:absolute;mso-position-horizontal-relative:text;mso-position-vertical:absolute;mso-position-vertical-relative:text;mso-width-percent:0;mso-height-percent:0;mso-width-relative:margin;mso-height-relative:margin;v-text-anchor:middle" o:gfxdata="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" fillcolor="#ac0000" stroked="f" strokeweight="2pt"/>
             </w:pict>
           </mc:Fallback>
         </mc:AlternateContent>
@@ -10372,7 +10338,7 @@
     </w:p>
     <w:p>
       <w:pPr>
-        <w:pStyle w:val="Akapitzlist"/>
+        <w:pStyle w:val="ListParagraph"/>
         <w:numPr>
           <w:ilvl w:val="0"/>
           <w:numId w:val="3"/>
@@ -10401,7 +10367,7 @@
     </w:p>
     <w:p>
       <w:pPr>
-        <w:pStyle w:val="Akapitzlist"/>
+        <w:pStyle w:val="ListParagraph"/>
         <w:tabs>
           <w:tab w:val="left" w:pos="2310"/>
         </w:tabs>
@@ -10468,7 +10434,7 @@
     </w:p>
     <w:p>
       <w:pPr>
-        <w:pStyle w:val="Akapitzlist"/>
+        <w:pStyle w:val="ListParagraph"/>
         <w:tabs>
           <w:tab w:val="left" w:pos="2310"/>
         </w:tabs>
@@ -10482,7 +10448,7 @@
     </w:p>
     <w:p>
       <w:pPr>
-        <w:pStyle w:val="Akapitzlist"/>
+        <w:pStyle w:val="ListParagraph"/>
         <w:numPr>
           <w:ilvl w:val="0"/>
           <w:numId w:val="3"/>
@@ -10511,7 +10477,7 @@
     </w:p>
     <w:p>
       <w:pPr>
-        <w:pStyle w:val="Akapitzlist"/>
+        <w:pStyle w:val="ListParagraph"/>
         <w:tabs>
           <w:tab w:val="left" w:pos="2310"/>
         </w:tabs>
@@ -10578,7 +10544,7 @@
     </w:p>
     <w:p>
       <w:pPr>
-        <w:pStyle w:val="Akapitzlist"/>
+        <w:pStyle w:val="ListParagraph"/>
         <w:tabs>
           <w:tab w:val="left" w:pos="2310"/>
         </w:tabs>
@@ -10592,7 +10558,7 @@
     </w:p>
     <w:p>
       <w:pPr>
-        <w:pStyle w:val="Akapitzlist"/>
+        <w:pStyle w:val="ListParagraph"/>
         <w:numPr>
           <w:ilvl w:val="0"/>
           <w:numId w:val="3"/>
@@ -10621,7 +10587,7 @@
     </w:p>
     <w:p>
       <w:pPr>
-        <w:pStyle w:val="Akapitzlist"/>
+        <w:pStyle w:val="ListParagraph"/>
         <w:tabs>
           <w:tab w:val="left" w:pos="2310"/>
         </w:tabs>
@@ -11102,9 +11068,9 @@
               </wp:anchor>
             </w:drawing>
           </mc:Choice>
-          <mc:Fallback xmlns:w15="http://schemas.microsoft.com/office/word/2012/wordml">
+          <mc:Fallback>
             <w:pict>
-              <v:shape w14:anchorId="1CE74CEF" id="Schemat blokowy: decyzja 102" o:spid="_x0000_s1026" type="#_x0000_t110" style="position:absolute;margin-left:-3.75pt;margin-top:11.4pt;width:12.75pt;height:21.75pt;z-index:251835392;visibility:visible;mso-wrap-style:square;mso-width-percent:0;mso-height-percent:0;mso-wrap-distance-left:9pt;mso-wrap-distance-top:0;mso-wrap-distance-right:9pt;mso-wrap-distance-bottom:0;mso-position-horizontal:absolute;mso-position-horizontal-relative:text;mso-position-vertical:absolute;mso-position-vertical-relative:text;mso-width-percent:0;mso-height-percent:0;mso-width-relative:margin;mso-height-relative:margin;v-text-anchor:middle" o:gfxdata="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" fillcolor="#ac0000" stroked="f" strokeweight="2pt"/>
+              <v:shape w14:anchorId="767819A7" id="Schemat blokowy: decyzja 102" o:spid="_x0000_s1026" type="#_x0000_t110" style="position:absolute;margin-left:-3.75pt;margin-top:11.4pt;width:12.75pt;height:21.75pt;z-index:251835392;visibility:visible;mso-wrap-style:square;mso-width-percent:0;mso-height-percent:0;mso-wrap-distance-left:9pt;mso-wrap-distance-top:0;mso-wrap-distance-right:9pt;mso-wrap-distance-bottom:0;mso-position-horizontal:absolute;mso-position-horizontal-relative:text;mso-position-vertical:absolute;mso-position-vertical-relative:text;mso-width-percent:0;mso-height-percent:0;mso-width-relative:margin;mso-height-relative:margin;v-text-anchor:middle" o:gfxdata="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" fillcolor="#ac0000" stroked="f" strokeweight="2pt"/>
             </w:pict>
           </mc:Fallback>
         </mc:AlternateContent>
@@ -11191,7 +11157,7 @@
     </w:p>
     <w:p>
       <w:pPr>
-        <w:pStyle w:val="Akapitzlist"/>
+        <w:pStyle w:val="ListParagraph"/>
         <w:numPr>
           <w:ilvl w:val="0"/>
           <w:numId w:val="3"/>
@@ -11233,7 +11199,7 @@
     </w:p>
     <w:p>
       <w:pPr>
-        <w:pStyle w:val="Akapitzlist"/>
+        <w:pStyle w:val="ListParagraph"/>
         <w:numPr>
           <w:ilvl w:val="0"/>
           <w:numId w:val="3"/>
@@ -11275,7 +11241,7 @@
     </w:p>
     <w:p>
       <w:pPr>
-        <w:pStyle w:val="Akapitzlist"/>
+        <w:pStyle w:val="ListParagraph"/>
         <w:numPr>
           <w:ilvl w:val="0"/>
           <w:numId w:val="3"/>
@@ -11317,7 +11283,7 @@
     </w:p>
     <w:p>
       <w:pPr>
-        <w:pStyle w:val="Akapitzlist"/>
+        <w:pStyle w:val="ListParagraph"/>
         <w:numPr>
           <w:ilvl w:val="0"/>
           <w:numId w:val="3"/>
@@ -11364,7 +11330,7 @@
       </w:r>
       <w:r>
         <w:rPr>
-          <w:rStyle w:val="Odwoanieprzypisudolnego"/>
+          <w:rStyle w:val="FootnoteReference"/>
           <w:rFonts w:ascii="Calibri Light" w:hAnsi="Calibri Light"/>
           <w:sz w:val="28"/>
           <w:szCs w:val="28"/>
@@ -11429,7 +11395,7 @@
       </w:r>
       <w:r>
         <w:rPr>
-          <w:rStyle w:val="Odwoanieprzypisudolnego"/>
+          <w:rStyle w:val="FootnoteReference"/>
           <w:rFonts w:ascii="Calibri Light" w:hAnsi="Calibri Light"/>
           <w:sz w:val="28"/>
           <w:szCs w:val="28"/>
@@ -11497,7 +11463,7 @@
     </w:p>
     <w:p>
       <w:pPr>
-        <w:pStyle w:val="Akapitzlist"/>
+        <w:pStyle w:val="ListParagraph"/>
         <w:numPr>
           <w:ilvl w:val="0"/>
           <w:numId w:val="4"/>
@@ -11568,7 +11534,7 @@
     </w:p>
     <w:p>
       <w:pPr>
-        <w:pStyle w:val="Akapitzlist"/>
+        <w:pStyle w:val="ListParagraph"/>
         <w:numPr>
           <w:ilvl w:val="0"/>
           <w:numId w:val="4"/>
@@ -11639,7 +11605,7 @@
     </w:p>
     <w:p>
       <w:pPr>
-        <w:pStyle w:val="Akapitzlist"/>
+        <w:pStyle w:val="ListParagraph"/>
         <w:numPr>
           <w:ilvl w:val="0"/>
           <w:numId w:val="4"/>
@@ -11710,7 +11676,7 @@
     </w:p>
     <w:p>
       <w:pPr>
-        <w:pStyle w:val="Akapitzlist"/>
+        <w:pStyle w:val="ListParagraph"/>
         <w:numPr>
           <w:ilvl w:val="0"/>
           <w:numId w:val="4"/>
@@ -12041,9 +12007,9 @@
               </wp:anchor>
             </w:drawing>
           </mc:Choice>
-          <mc:Fallback xmlns:w15="http://schemas.microsoft.com/office/word/2012/wordml">
+          <mc:Fallback>
             <w:pict>
-              <v:shape w14:anchorId="3141DA50" id="Schemat blokowy: decyzja 103" o:spid="_x0000_s1026" type="#_x0000_t110" style="position:absolute;margin-left:-3.75pt;margin-top:11.4pt;width:12.75pt;height:21.75pt;z-index:251837440;visibility:visible;mso-wrap-style:square;mso-width-percent:0;mso-height-percent:0;mso-wrap-distance-left:9pt;mso-wrap-distance-top:0;mso-wrap-distance-right:9pt;mso-wrap-distance-bottom:0;mso-position-horizontal:absolute;mso-position-horizontal-relative:text;mso-position-vertical:absolute;mso-position-vertical-relative:text;mso-width-percent:0;mso-height-percent:0;mso-width-relative:margin;mso-height-relative:margin;v-text-anchor:middle" o:gfxdata="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" fillcolor="#ac0000" stroked="f" strokeweight="2pt"/>
+              <v:shape w14:anchorId="3BF2CA1C" id="Schemat blokowy: decyzja 103" o:spid="_x0000_s1026" type="#_x0000_t110" style="position:absolute;margin-left:-3.75pt;margin-top:11.4pt;width:12.75pt;height:21.75pt;z-index:251837440;visibility:visible;mso-wrap-style:square;mso-width-percent:0;mso-height-percent:0;mso-wrap-distance-left:9pt;mso-wrap-distance-top:0;mso-wrap-distance-right:9pt;mso-wrap-distance-bottom:0;mso-position-horizontal:absolute;mso-position-horizontal-relative:text;mso-position-vertical:absolute;mso-position-vertical-relative:text;mso-width-percent:0;mso-height-percent:0;mso-width-relative:margin;mso-height-relative:margin;v-text-anchor:middle" o:gfxdata="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" fillcolor="#ac0000" stroked="f" strokeweight="2pt"/>
             </w:pict>
           </mc:Fallback>
         </mc:AlternateContent>
@@ -12261,9 +12227,9 @@
               </wp:anchor>
             </w:drawing>
           </mc:Choice>
-          <mc:Fallback xmlns:w15="http://schemas.microsoft.com/office/word/2012/wordml">
+          <mc:Fallback>
             <w:pict>
-              <v:oval w14:anchorId="3C173E36" id="Elipsa 108" o:spid="_x0000_s1026" style="position:absolute;margin-left:331.5pt;margin-top:11.4pt;width:21pt;height:21pt;z-index:251847680;visibility:visible;mso-wrap-style:square;mso-wrap-distance-left:9pt;mso-wrap-distance-top:0;mso-wrap-distance-right:9pt;mso-wrap-distance-bottom:0;mso-position-horizontal:absolute;mso-position-horizontal-relative:text;mso-position-vertical:absolute;mso-position-vertical-relative:text;v-text-anchor:middle" o:gfxdata="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" fillcolor="#652523 [1637]" strokecolor="#bc4542 [3045]">
+              <v:oval w14:anchorId="421DECF0" id="Elipsa 108" o:spid="_x0000_s1026" style="position:absolute;margin-left:331.5pt;margin-top:11.4pt;width:21pt;height:21pt;z-index:251847680;visibility:visible;mso-wrap-style:square;mso-wrap-distance-left:9pt;mso-wrap-distance-top:0;mso-wrap-distance-right:9pt;mso-wrap-distance-bottom:0;mso-position-horizontal:absolute;mso-position-horizontal-relative:text;mso-position-vertical:absolute;mso-position-vertical-relative:text;v-text-anchor:middle" o:gfxdata="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" fillcolor="#652523 [1637]" strokecolor="#bc4542 [3045]">
                 <v:fill color2="#ba4442 [3013]" rotate="t" angle="180" colors="0 #9b2d2a;52429f #cb3d3a;1 #ce3b37" focus="100%" type="gradient">
                   <o:fill v:ext="view" type="gradientUnscaled"/>
                 </v:fill>
@@ -12336,9 +12302,9 @@
               </wp:anchor>
             </w:drawing>
           </mc:Choice>
-          <mc:Fallback xmlns:w15="http://schemas.microsoft.com/office/word/2012/wordml">
+          <mc:Fallback>
             <w:pict>
-              <v:oval w14:anchorId="79CA9BDD" id="Elipsa 106" o:spid="_x0000_s1026" style="position:absolute;margin-left:257.25pt;margin-top:11.4pt;width:21pt;height:21pt;z-index:251843584;visibility:visible;mso-wrap-style:square;mso-wrap-distance-left:9pt;mso-wrap-distance-top:0;mso-wrap-distance-right:9pt;mso-wrap-distance-bottom:0;mso-position-horizontal:absolute;mso-position-horizontal-relative:text;mso-position-vertical:absolute;mso-position-vertical-relative:text;v-text-anchor:middle" o:gfxdata="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" fillcolor="#652523 [1637]" strokecolor="#bc4542 [3045]">
+              <v:oval w14:anchorId="2BAD9B70" id="Elipsa 106" o:spid="_x0000_s1026" style="position:absolute;margin-left:257.25pt;margin-top:11.4pt;width:21pt;height:21pt;z-index:251843584;visibility:visible;mso-wrap-style:square;mso-wrap-distance-left:9pt;mso-wrap-distance-top:0;mso-wrap-distance-right:9pt;mso-wrap-distance-bottom:0;mso-position-horizontal:absolute;mso-position-horizontal-relative:text;mso-position-vertical:absolute;mso-position-vertical-relative:text;v-text-anchor:middle" o:gfxdata="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" fillcolor="#652523 [1637]" strokecolor="#bc4542 [3045]">
                 <v:fill color2="#ba4442 [3013]" rotate="t" angle="180" colors="0 #9b2d2a;52429f #cb3d3a;1 #ce3b37" focus="100%" type="gradient">
                   <o:fill v:ext="view" type="gradientUnscaled"/>
                 </v:fill>
@@ -12411,9 +12377,9 @@
               </wp:anchor>
             </w:drawing>
           </mc:Choice>
-          <mc:Fallback xmlns:w15="http://schemas.microsoft.com/office/word/2012/wordml">
+          <mc:Fallback>
             <w:pict>
-              <v:oval w14:anchorId="27C26703" id="Elipsa 104" o:spid="_x0000_s1026" style="position:absolute;margin-left:182.25pt;margin-top:11.4pt;width:21pt;height:21pt;z-index:251839488;visibility:visible;mso-wrap-style:square;mso-wrap-distance-left:9pt;mso-wrap-distance-top:0;mso-wrap-distance-right:9pt;mso-wrap-distance-bottom:0;mso-position-horizontal:absolute;mso-position-horizontal-relative:text;mso-position-vertical:absolute;mso-position-vertical-relative:text;v-text-anchor:middle" o:gfxdata="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" fillcolor="#652523 [1637]" strokecolor="#bc4542 [3045]">
+              <v:oval w14:anchorId="69E5FE02" id="Elipsa 104" o:spid="_x0000_s1026" style="position:absolute;margin-left:182.25pt;margin-top:11.4pt;width:21pt;height:21pt;z-index:251839488;visibility:visible;mso-wrap-style:square;mso-wrap-distance-left:9pt;mso-wrap-distance-top:0;mso-wrap-distance-right:9pt;mso-wrap-distance-bottom:0;mso-position-horizontal:absolute;mso-position-horizontal-relative:text;mso-position-vertical:absolute;mso-position-vertical-relative:text;v-text-anchor:middle" o:gfxdata="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" fillcolor="#652523 [1637]" strokecolor="#bc4542 [3045]">
                 <v:fill color2="#ba4442 [3013]" rotate="t" angle="180" colors="0 #9b2d2a;52429f #cb3d3a;1 #ce3b37" focus="100%" type="gradient">
                   <o:fill v:ext="view" type="gradientUnscaled"/>
                 </v:fill>
@@ -12499,9 +12465,9 @@
               </wp:anchor>
             </w:drawing>
           </mc:Choice>
-          <mc:Fallback xmlns:w15="http://schemas.microsoft.com/office/word/2012/wordml">
+          <mc:Fallback>
             <w:pict>
-              <v:oval w14:anchorId="4E623775" id="Elipsa 109" o:spid="_x0000_s1026" style="position:absolute;margin-left:331.5pt;margin-top:20.25pt;width:21pt;height:21pt;z-index:251849728;visibility:visible;mso-wrap-style:square;mso-wrap-distance-left:9pt;mso-wrap-distance-top:0;mso-wrap-distance-right:9pt;mso-wrap-distance-bottom:0;mso-position-horizontal:absolute;mso-position-horizontal-relative:text;mso-position-vertical:absolute;mso-position-vertical-relative:text;v-text-anchor:middle" o:gfxdata="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" fillcolor="#652523 [1637]" strokecolor="#bc4542 [3045]">
+              <v:oval w14:anchorId="458C770B" id="Elipsa 109" o:spid="_x0000_s1026" style="position:absolute;margin-left:331.5pt;margin-top:20.25pt;width:21pt;height:21pt;z-index:251849728;visibility:visible;mso-wrap-style:square;mso-wrap-distance-left:9pt;mso-wrap-distance-top:0;mso-wrap-distance-right:9pt;mso-wrap-distance-bottom:0;mso-position-horizontal:absolute;mso-position-horizontal-relative:text;mso-position-vertical:absolute;mso-position-vertical-relative:text;v-text-anchor:middle" o:gfxdata="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" fillcolor="#652523 [1637]" strokecolor="#bc4542 [3045]">
                 <v:fill color2="#ba4442 [3013]" rotate="t" angle="180" colors="0 #9b2d2a;52429f #cb3d3a;1 #ce3b37" focus="100%" type="gradient">
                   <o:fill v:ext="view" type="gradientUnscaled"/>
                 </v:fill>
@@ -12574,9 +12540,9 @@
               </wp:anchor>
             </w:drawing>
           </mc:Choice>
-          <mc:Fallback xmlns:w15="http://schemas.microsoft.com/office/word/2012/wordml">
+          <mc:Fallback>
             <w:pict>
-              <v:oval w14:anchorId="34B217BC" id="Elipsa 107" o:spid="_x0000_s1026" style="position:absolute;margin-left:257.25pt;margin-top:20.25pt;width:21pt;height:21pt;z-index:251845632;visibility:visible;mso-wrap-style:square;mso-wrap-distance-left:9pt;mso-wrap-distance-top:0;mso-wrap-distance-right:9pt;mso-wrap-distance-bottom:0;mso-position-horizontal:absolute;mso-position-horizontal-relative:text;mso-position-vertical:absolute;mso-position-vertical-relative:text;v-text-anchor:middle" o:gfxdata="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" fillcolor="#652523 [1637]" strokecolor="#bc4542 [3045]">
+              <v:oval w14:anchorId="25528B00" id="Elipsa 107" o:spid="_x0000_s1026" style="position:absolute;margin-left:257.25pt;margin-top:20.25pt;width:21pt;height:21pt;z-index:251845632;visibility:visible;mso-wrap-style:square;mso-wrap-distance-left:9pt;mso-wrap-distance-top:0;mso-wrap-distance-right:9pt;mso-wrap-distance-bottom:0;mso-position-horizontal:absolute;mso-position-horizontal-relative:text;mso-position-vertical:absolute;mso-position-vertical-relative:text;v-text-anchor:middle" o:gfxdata="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" fillcolor="#652523 [1637]" strokecolor="#bc4542 [3045]">
                 <v:fill color2="#ba4442 [3013]" rotate="t" angle="180" colors="0 #9b2d2a;52429f #cb3d3a;1 #ce3b37" focus="100%" type="gradient">
                   <o:fill v:ext="view" type="gradientUnscaled"/>
                 </v:fill>
@@ -12649,9 +12615,9 @@
               </wp:anchor>
             </w:drawing>
           </mc:Choice>
-          <mc:Fallback xmlns:w15="http://schemas.microsoft.com/office/word/2012/wordml">
+          <mc:Fallback>
             <w:pict>
-              <v:oval w14:anchorId="47C22293" id="Elipsa 105" o:spid="_x0000_s1026" style="position:absolute;margin-left:182.25pt;margin-top:20.25pt;width:21pt;height:21pt;z-index:251841536;visibility:visible;mso-wrap-style:square;mso-wrap-distance-left:9pt;mso-wrap-distance-top:0;mso-wrap-distance-right:9pt;mso-wrap-distance-bottom:0;mso-position-horizontal:absolute;mso-position-horizontal-relative:text;mso-position-vertical:absolute;mso-position-vertical-relative:text;v-text-anchor:middle" o:gfxdata="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" fillcolor="#652523 [1637]" strokecolor="#bc4542 [3045]">
+              <v:oval w14:anchorId="4AFA764C" id="Elipsa 105" o:spid="_x0000_s1026" style="position:absolute;margin-left:182.25pt;margin-top:20.25pt;width:21pt;height:21pt;z-index:251841536;visibility:visible;mso-wrap-style:square;mso-wrap-distance-left:9pt;mso-wrap-distance-top:0;mso-wrap-distance-right:9pt;mso-wrap-distance-bottom:0;mso-position-horizontal:absolute;mso-position-horizontal-relative:text;mso-position-vertical:absolute;mso-position-vertical-relative:text;v-text-anchor:middle" o:gfxdata="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" fillcolor="#652523 [1637]" strokecolor="#bc4542 [3045]">
                 <v:fill color2="#ba4442 [3013]" rotate="t" angle="180" colors="0 #9b2d2a;52429f #cb3d3a;1 #ce3b37" focus="100%" type="gradient">
                   <o:fill v:ext="view" type="gradientUnscaled"/>
                 </v:fill>
@@ -12754,9 +12720,9 @@
               </wp:anchor>
             </w:drawing>
           </mc:Choice>
-          <mc:Fallback xmlns:w15="http://schemas.microsoft.com/office/word/2012/wordml">
+          <mc:Fallback>
             <w:pict>
-              <v:oval w14:anchorId="663FE4E9" id="Elipsa 110" o:spid="_x0000_s1026" style="position:absolute;margin-left:257.25pt;margin-top:10.75pt;width:21pt;height:21pt;z-index:251851776;visibility:visible;mso-wrap-style:square;mso-wrap-distance-left:9pt;mso-wrap-distance-top:0;mso-wrap-distance-right:9pt;mso-wrap-distance-bottom:0;mso-position-horizontal:absolute;mso-position-horizontal-relative:text;mso-position-vertical:absolute;mso-position-vertical-relative:text;v-text-anchor:middle" o:gfxdata="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" fillcolor="#652523 [1637]" strokecolor="#bc4542 [3045]">
+              <v:oval w14:anchorId="12F05134" id="Elipsa 110" o:spid="_x0000_s1026" style="position:absolute;margin-left:257.25pt;margin-top:10.75pt;width:21pt;height:21pt;z-index:251851776;visibility:visible;mso-wrap-style:square;mso-wrap-distance-left:9pt;mso-wrap-distance-top:0;mso-wrap-distance-right:9pt;mso-wrap-distance-bottom:0;mso-position-horizontal:absolute;mso-position-horizontal-relative:text;mso-position-vertical:absolute;mso-position-vertical-relative:text;v-text-anchor:middle" o:gfxdata="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" fillcolor="#652523 [1637]" strokecolor="#bc4542 [3045]">
                 <v:fill color2="#ba4442 [3013]" rotate="t" angle="180" colors="0 #9b2d2a;52429f #cb3d3a;1 #ce3b37" focus="100%" type="gradient">
                   <o:fill v:ext="view" type="gradientUnscaled"/>
                 </v:fill>
@@ -12965,7 +12931,7 @@
     </w:p>
     <w:p>
       <w:pPr>
-        <w:pStyle w:val="Akapitzlist"/>
+        <w:pStyle w:val="ListParagraph"/>
         <w:numPr>
           <w:ilvl w:val="0"/>
           <w:numId w:val="5"/>
@@ -13083,7 +13049,7 @@
     </w:p>
     <w:p>
       <w:pPr>
-        <w:pStyle w:val="Akapitzlist"/>
+        <w:pStyle w:val="ListParagraph"/>
         <w:numPr>
           <w:ilvl w:val="0"/>
           <w:numId w:val="5"/>
@@ -13132,7 +13098,7 @@
       </w:r>
       <w:r>
         <w:rPr>
-          <w:rStyle w:val="Odwoanieprzypisudolnego"/>
+          <w:rStyle w:val="FootnoteReference"/>
           <w:rFonts w:ascii="Calibri Light" w:hAnsi="Calibri Light"/>
           <w:sz w:val="28"/>
           <w:szCs w:val="28"/>
@@ -13266,7 +13232,7 @@
     </w:p>
     <w:p>
       <w:pPr>
-        <w:pStyle w:val="Akapitzlist"/>
+        <w:pStyle w:val="ListParagraph"/>
         <w:numPr>
           <w:ilvl w:val="0"/>
           <w:numId w:val="5"/>
@@ -13500,9 +13466,9 @@
               </wp:anchor>
             </w:drawing>
           </mc:Choice>
-          <mc:Fallback xmlns:w15="http://schemas.microsoft.com/office/word/2012/wordml">
+          <mc:Fallback>
             <w:pict>
-              <v:shape w14:anchorId="5F761058" id="Schemat blokowy: decyzja 111" o:spid="_x0000_s1026" type="#_x0000_t110" style="position:absolute;margin-left:-3.75pt;margin-top:11.4pt;width:12.75pt;height:21.75pt;z-index:251853824;visibility:visible;mso-wrap-style:square;mso-width-percent:0;mso-height-percent:0;mso-wrap-distance-left:9pt;mso-wrap-distance-top:0;mso-wrap-distance-right:9pt;mso-wrap-distance-bottom:0;mso-position-horizontal:absolute;mso-position-horizontal-relative:text;mso-position-vertical:absolute;mso-position-vertical-relative:text;mso-width-percent:0;mso-height-percent:0;mso-width-relative:margin;mso-height-relative:margin;v-text-anchor:middle" o:gfxdata="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" fillcolor="#ac0000" stroked="f" strokeweight="2pt"/>
+              <v:shape w14:anchorId="185B9FE0" id="Schemat blokowy: decyzja 111" o:spid="_x0000_s1026" type="#_x0000_t110" style="position:absolute;margin-left:-3.75pt;margin-top:11.4pt;width:12.75pt;height:21.75pt;z-index:251853824;visibility:visible;mso-wrap-style:square;mso-width-percent:0;mso-height-percent:0;mso-wrap-distance-left:9pt;mso-wrap-distance-top:0;mso-wrap-distance-right:9pt;mso-wrap-distance-bottom:0;mso-position-horizontal:absolute;mso-position-horizontal-relative:text;mso-position-vertical:absolute;mso-position-vertical-relative:text;mso-width-percent:0;mso-height-percent:0;mso-width-relative:margin;mso-height-relative:margin;v-text-anchor:middle" o:gfxdata="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" fillcolor="#ac0000" stroked="f" strokeweight="2pt"/>
             </w:pict>
           </mc:Fallback>
         </mc:AlternateContent>
@@ -13620,7 +13586,7 @@
       </w:r>
       <w:r>
         <w:rPr>
-          <w:rStyle w:val="Odwoanieprzypisudolnego"/>
+          <w:rStyle w:val="FootnoteReference"/>
           <w:rFonts w:ascii="Calibri Light" w:hAnsi="Calibri Light"/>
           <w:sz w:val="28"/>
           <w:szCs w:val="28"/>
@@ -14003,9 +13969,9 @@
               </wp:anchor>
             </w:drawing>
           </mc:Choice>
-          <mc:Fallback xmlns:w15="http://schemas.microsoft.com/office/word/2012/wordml">
+          <mc:Fallback>
             <w:pict>
-              <v:shape w14:anchorId="762E5EE5" id="Schemat blokowy: decyzja 112" o:spid="_x0000_s1026" type="#_x0000_t110" style="position:absolute;margin-left:-3.75pt;margin-top:11.4pt;width:12.75pt;height:21.75pt;z-index:251855872;visibility:visible;mso-wrap-style:square;mso-width-percent:0;mso-height-percent:0;mso-wrap-distance-left:9pt;mso-wrap-distance-top:0;mso-wrap-distance-right:9pt;mso-wrap-distance-bottom:0;mso-position-horizontal:absolute;mso-position-horizontal-relative:text;mso-position-vertical:absolute;mso-position-vertical-relative:text;mso-width-percent:0;mso-height-percent:0;mso-width-relative:margin;mso-height-relative:margin;v-text-anchor:middle" o:gfxdata="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" fillcolor="#ac0000" stroked="f" strokeweight="2pt"/>
+              <v:shape w14:anchorId="1067D517" id="Schemat blokowy: decyzja 112" o:spid="_x0000_s1026" type="#_x0000_t110" style="position:absolute;margin-left:-3.75pt;margin-top:11.4pt;width:12.75pt;height:21.75pt;z-index:251855872;visibility:visible;mso-wrap-style:square;mso-width-percent:0;mso-height-percent:0;mso-wrap-distance-left:9pt;mso-wrap-distance-top:0;mso-wrap-distance-right:9pt;mso-wrap-distance-bottom:0;mso-position-horizontal:absolute;mso-position-horizontal-relative:text;mso-position-vertical:absolute;mso-position-vertical-relative:text;mso-width-percent:0;mso-height-percent:0;mso-width-relative:margin;mso-height-relative:margin;v-text-anchor:middle" o:gfxdata="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" fillcolor="#ac0000" stroked="f" strokeweight="2pt"/>
             </w:pict>
           </mc:Fallback>
         </mc:AlternateContent>
@@ -14209,7 +14175,7 @@
     </w:p>
     <w:tbl>
       <w:tblPr>
-        <w:tblStyle w:val="Tabela-Siatka"/>
+        <w:tblStyle w:val="TableGrid"/>
         <w:tblW w:w="0" w:type="auto"/>
         <w:jc w:val="center"/>
         <w:tblBorders>
@@ -17546,7 +17512,7 @@
     </w:p>
     <w:tbl>
       <w:tblPr>
-        <w:tblStyle w:val="Tabela-Siatka"/>
+        <w:tblStyle w:val="TableGrid"/>
         <w:tblW w:w="0" w:type="auto"/>
         <w:jc w:val="center"/>
         <w:tblBorders>
@@ -17910,7 +17876,7 @@
     </w:p>
     <w:tbl>
       <w:tblPr>
-        <w:tblStyle w:val="Tabela-Siatka"/>
+        <w:tblStyle w:val="TableGrid"/>
         <w:tblW w:w="0" w:type="auto"/>
         <w:jc w:val="center"/>
         <w:tblBorders>
@@ -18280,7 +18246,7 @@
     </w:p>
     <w:tbl>
       <w:tblPr>
-        <w:tblStyle w:val="Tabela-Siatka"/>
+        <w:tblStyle w:val="TableGrid"/>
         <w:tblW w:w="0" w:type="auto"/>
         <w:jc w:val="center"/>
         <w:tblBorders>
@@ -18725,7 +18691,7 @@
     </w:p>
     <w:tbl>
       <w:tblPr>
-        <w:tblStyle w:val="Tabela-Siatka"/>
+        <w:tblStyle w:val="TableGrid"/>
         <w:tblW w:w="0" w:type="auto"/>
         <w:jc w:val="center"/>
         <w:tblBorders>
@@ -19360,7 +19326,7 @@
     </w:p>
     <w:tbl>
       <w:tblPr>
-        <w:tblStyle w:val="Tabela-Siatka"/>
+        <w:tblStyle w:val="TableGrid"/>
         <w:tblW w:w="0" w:type="auto"/>
         <w:jc w:val="center"/>
         <w:tblBorders>
@@ -20059,7 +20025,7 @@
     </w:p>
     <w:tbl>
       <w:tblPr>
-        <w:tblStyle w:val="Tabela-Siatka"/>
+        <w:tblStyle w:val="TableGrid"/>
         <w:tblW w:w="0" w:type="auto"/>
         <w:jc w:val="center"/>
         <w:tblBorders>
@@ -20836,7 +20802,7 @@
     </w:p>
     <w:tbl>
       <w:tblPr>
-        <w:tblStyle w:val="Tabela-Siatka"/>
+        <w:tblStyle w:val="TableGrid"/>
         <w:tblW w:w="0" w:type="auto"/>
         <w:jc w:val="center"/>
         <w:tblBorders>
@@ -21818,7 +21784,7 @@
     </w:p>
     <w:tbl>
       <w:tblPr>
-        <w:tblStyle w:val="Tabela-Siatka"/>
+        <w:tblStyle w:val="TableGrid"/>
         <w:tblW w:w="0" w:type="auto"/>
         <w:jc w:val="center"/>
         <w:tblBorders>
@@ -23035,7 +23001,7 @@
     </w:p>
     <w:tbl>
       <w:tblPr>
-        <w:tblStyle w:val="Tabela-Siatka"/>
+        <w:tblStyle w:val="TableGrid"/>
         <w:tblW w:w="0" w:type="auto"/>
         <w:jc w:val="center"/>
         <w:tblBorders>
@@ -23498,7 +23464,7 @@
     </w:p>
     <w:tbl>
       <w:tblPr>
-        <w:tblStyle w:val="Tabela-Siatka"/>
+        <w:tblStyle w:val="TableGrid"/>
         <w:tblW w:w="0" w:type="auto"/>
         <w:jc w:val="center"/>
         <w:tblBorders>
@@ -24318,7 +24284,7 @@
     </w:p>
     <w:tbl>
       <w:tblPr>
-        <w:tblStyle w:val="Tabela-Siatka"/>
+        <w:tblStyle w:val="TableGrid"/>
         <w:tblW w:w="0" w:type="auto"/>
         <w:jc w:val="center"/>
         <w:tblBorders>
@@ -25423,7 +25389,7 @@
     </w:p>
     <w:tbl>
       <w:tblPr>
-        <w:tblStyle w:val="Tabela-Siatka"/>
+        <w:tblStyle w:val="TableGrid"/>
         <w:tblW w:w="0" w:type="auto"/>
         <w:jc w:val="center"/>
         <w:tblBorders>
@@ -26848,9 +26814,24 @@
         </w:rPr>
       </w:pPr>
     </w:p>
+    <w:p>
+      <w:pPr>
+        <w:tabs>
+          <w:tab w:val="left" w:pos="4200"/>
+        </w:tabs>
+        <w:spacing w:after="0"/>
+        <w:rPr>
+          <w:rFonts w:ascii="Calibri Light" w:hAnsi="Calibri Light"/>
+          <w:sz w:val="28"/>
+          <w:szCs w:val="28"/>
+        </w:rPr>
+      </w:pPr>
+      <w:bookmarkStart w:id="0" w:name="_GoBack"/>
+      <w:bookmarkEnd w:id="0"/>
+    </w:p>
     <w:tbl>
       <w:tblPr>
-        <w:tblStyle w:val="Tabela-Siatka"/>
+        <w:tblStyle w:val="TableGrid"/>
         <w:tblW w:w="0" w:type="auto"/>
         <w:jc w:val="center"/>
         <w:tblBorders>
@@ -28501,23 +28482,7 @@
             <w:sz w:val="28"/>
             <w:szCs w:val="28"/>
           </w:rPr>
-          <m:t xml:space="preserve">33684 </m:t>
-        </m:r>
-        <m:r>
-          <w:rPr>
-            <w:rFonts w:ascii="Cambria Math" w:hAnsi="Cambria Math"/>
-            <w:sz w:val="28"/>
-            <w:szCs w:val="28"/>
-          </w:rPr>
-          <m:t xml:space="preserve"> </m:t>
-        </m:r>
-        <m:r>
-          <w:rPr>
-            <w:rFonts w:ascii="Cambria Math" w:hAnsi="Cambria Math"/>
-            <w:sz w:val="28"/>
-            <w:szCs w:val="28"/>
-          </w:rPr>
-          <m:t>: 28</m:t>
+          <m:t>33684  : 28</m:t>
         </m:r>
       </m:oMath>
     </w:p>
@@ -28536,7 +28501,7 @@
     </w:p>
     <w:tbl>
       <w:tblPr>
-        <w:tblStyle w:val="Tabela-Siatka"/>
+        <w:tblStyle w:val="TableGrid"/>
         <w:tblW w:w="0" w:type="auto"/>
         <w:jc w:val="center"/>
         <w:tblBorders>
@@ -28984,15 +28949,7 @@
             <w:sz w:val="28"/>
             <w:szCs w:val="28"/>
           </w:rPr>
-          <m:t xml:space="preserve"> 3 :</m:t>
-        </m:r>
-        <m:r>
-          <w:rPr>
-            <w:rFonts w:ascii="Cambria Math" w:hAnsi="Cambria Math"/>
-            <w:sz w:val="28"/>
-            <w:szCs w:val="28"/>
-          </w:rPr>
-          <m:t>28</m:t>
+          <m:t xml:space="preserve"> 3 :28</m:t>
         </m:r>
       </m:oMath>
       <w:r>
@@ -29034,31 +28991,7 @@
             <w:sz w:val="28"/>
             <w:szCs w:val="28"/>
           </w:rPr>
-          <m:t>33 :</m:t>
-        </m:r>
-        <m:r>
-          <w:rPr>
-            <w:rFonts w:ascii="Cambria Math" w:hAnsi="Cambria Math"/>
-            <w:sz w:val="28"/>
-            <w:szCs w:val="28"/>
-          </w:rPr>
-          <m:t xml:space="preserve">28 = </m:t>
-        </m:r>
-        <m:r>
-          <w:rPr>
-            <w:rFonts w:ascii="Cambria Math" w:hAnsi="Cambria Math"/>
-            <w:sz w:val="28"/>
-            <w:szCs w:val="28"/>
-          </w:rPr>
-          <m:t>=</m:t>
-        </m:r>
-        <m:r>
-          <w:rPr>
-            <w:rFonts w:ascii="Cambria Math" w:hAnsi="Cambria Math"/>
-            <w:sz w:val="28"/>
-            <w:szCs w:val="28"/>
-          </w:rPr>
-          <m:t xml:space="preserve">1 </m:t>
+          <m:t xml:space="preserve">33 :28 = =1 </m:t>
         </m:r>
         <m:r>
           <m:rPr>
@@ -29173,7 +29106,7 @@
     </w:p>
     <w:tbl>
       <w:tblPr>
-        <w:tblStyle w:val="Tabela-Siatka"/>
+        <w:tblStyle w:val="TableGrid"/>
         <w:tblW w:w="0" w:type="auto"/>
         <w:jc w:val="center"/>
         <w:tblBorders>
@@ -30130,7 +30063,7 @@
     </w:p>
     <w:tbl>
       <w:tblPr>
-        <w:tblStyle w:val="Tabela-Siatka"/>
+        <w:tblStyle w:val="TableGrid"/>
         <w:tblW w:w="0" w:type="auto"/>
         <w:jc w:val="center"/>
         <w:tblBorders>
@@ -31543,7 +31476,7 @@
     </w:p>
     <w:tbl>
       <w:tblPr>
-        <w:tblStyle w:val="Tabela-Siatka"/>
+        <w:tblStyle w:val="TableGrid"/>
         <w:tblW w:w="0" w:type="auto"/>
         <w:jc w:val="center"/>
         <w:tblBorders>
@@ -33260,7 +33193,7 @@
     </w:p>
     <w:tbl>
       <w:tblPr>
-        <w:tblStyle w:val="Tabela-Siatka"/>
+        <w:tblStyle w:val="TableGrid"/>
         <w:tblW w:w="0" w:type="auto"/>
         <w:jc w:val="center"/>
         <w:tblBorders>
@@ -35469,7 +35402,7 @@
     </w:p>
     <w:tbl>
       <w:tblPr>
-        <w:tblStyle w:val="Tabela-Siatka"/>
+        <w:tblStyle w:val="TableGrid"/>
         <w:tblW w:w="0" w:type="auto"/>
         <w:jc w:val="center"/>
         <w:tblBorders>
@@ -35836,7 +35769,7 @@
     </w:p>
     <w:tbl>
       <w:tblPr>
-        <w:tblStyle w:val="Tabela-Siatka"/>
+        <w:tblStyle w:val="TableGrid"/>
         <w:tblW w:w="0" w:type="auto"/>
         <w:jc w:val="center"/>
         <w:tblBorders>
@@ -36468,7 +36401,7 @@
     </w:p>
     <w:tbl>
       <w:tblPr>
-        <w:tblStyle w:val="Tabela-Siatka"/>
+        <w:tblStyle w:val="TableGrid"/>
         <w:tblW w:w="0" w:type="auto"/>
         <w:jc w:val="center"/>
         <w:tblBorders>
@@ -37460,7 +37393,7 @@
     </w:p>
     <w:tbl>
       <w:tblPr>
-        <w:tblStyle w:val="Tabela-Siatka"/>
+        <w:tblStyle w:val="TableGrid"/>
         <w:tblW w:w="0" w:type="auto"/>
         <w:jc w:val="center"/>
         <w:tblBorders>
@@ -38424,15 +38357,7 @@
             <w:sz w:val="28"/>
             <w:szCs w:val="28"/>
           </w:rPr>
-          <m:t>33684 :</m:t>
-        </m:r>
-        <m:r>
-          <w:rPr>
-            <w:rFonts w:ascii="Cambria Math" w:hAnsi="Cambria Math"/>
-            <w:sz w:val="28"/>
-            <w:szCs w:val="28"/>
-          </w:rPr>
-          <m:t>28</m:t>
+          <m:t>33684 :28</m:t>
         </m:r>
       </m:oMath>
       <w:r>
@@ -39289,7 +39214,6 @@
               <w:sz w:val="28"/>
               <w:szCs w:val="28"/>
             </w:rPr>
-            <w:lastRenderedPageBreak/>
             <m:t xml:space="preserve">28 </m:t>
           </m:r>
           <m:r>
@@ -39555,8 +39479,6 @@
         </w:rPr>
         <w:t xml:space="preserve"> Jeśli ciągle nie czujesz się przekonany, możesz spojrzeć na dowód.</w:t>
       </w:r>
-      <w:bookmarkStart w:id="0" w:name="_GoBack"/>
-      <w:bookmarkEnd w:id="0"/>
     </w:p>
     <w:p>
       <w:pPr>
@@ -39680,7 +39602,7 @@
 </file>
 
 <file path=word/endnotes.xml><?xml version="1.0" encoding="utf-8"?>
-<w:endnotes xmlns:wpc="http://schemas.microsoft.com/office/word/2010/wordprocessingCanvas" xmlns:mc="http://schemas.openxmlformats.org/markup-compatibility/2006" xmlns:o="urn:schemas-microsoft-com:office:office" xmlns:r="http://schemas.openxmlformats.org/officeDocument/2006/relationships" xmlns:m="http://schemas.openxmlformats.org/officeDocument/2006/math" xmlns:v="urn:schemas-microsoft-com:vml" xmlns:wp14="http://schemas.microsoft.com/office/word/2010/wordprocessingDrawing" xmlns:wp="http://schemas.openxmlformats.org/drawingml/2006/wordprocessingDrawing" xmlns:w10="urn:schemas-microsoft-com:office:word" xmlns:w="http://schemas.openxmlformats.org/wordprocessingml/2006/main" xmlns:w14="http://schemas.microsoft.com/office/word/2010/wordml" xmlns:wpg="http://schemas.microsoft.com/office/word/2010/wordprocessingGroup" xmlns:wpi="http://schemas.microsoft.com/office/word/2010/wordprocessingInk" xmlns:wne="http://schemas.microsoft.com/office/word/2006/wordml" xmlns:wps="http://schemas.microsoft.com/office/word/2010/wordprocessingShape" mc:Ignorable="w14 wp14">
+<w:endnotes xmlns:wpc="http://schemas.microsoft.com/office/word/2010/wordprocessingCanvas" xmlns:mc="http://schemas.openxmlformats.org/markup-compatibility/2006" xmlns:o="urn:schemas-microsoft-com:office:office" xmlns:r="http://schemas.openxmlformats.org/officeDocument/2006/relationships" xmlns:m="http://schemas.openxmlformats.org/officeDocument/2006/math" xmlns:v="urn:schemas-microsoft-com:vml" xmlns:wp14="http://schemas.microsoft.com/office/word/2010/wordprocessingDrawing" xmlns:wp="http://schemas.openxmlformats.org/drawingml/2006/wordprocessingDrawing" xmlns:w10="urn:schemas-microsoft-com:office:word" xmlns:w="http://schemas.openxmlformats.org/wordprocessingml/2006/main" xmlns:w14="http://schemas.microsoft.com/office/word/2010/wordml" xmlns:w15="http://schemas.microsoft.com/office/word/2012/wordml" xmlns:wpg="http://schemas.microsoft.com/office/word/2010/wordprocessingGroup" xmlns:wpi="http://schemas.microsoft.com/office/word/2010/wordprocessingInk" xmlns:wne="http://schemas.microsoft.com/office/word/2006/wordml" xmlns:wps="http://schemas.microsoft.com/office/word/2010/wordprocessingShape" mc:Ignorable="w14 w15 wp14">
   <w:endnote w:type="separator" w:id="-1">
     <w:p>
       <w:pPr>
@@ -39705,7 +39627,7 @@
 </file>
 
 <file path=word/footnotes.xml><?xml version="1.0" encoding="utf-8"?>
-<w:footnotes xmlns:wpc="http://schemas.microsoft.com/office/word/2010/wordprocessingCanvas" xmlns:mc="http://schemas.openxmlformats.org/markup-compatibility/2006" xmlns:o="urn:schemas-microsoft-com:office:office" xmlns:r="http://schemas.openxmlformats.org/officeDocument/2006/relationships" xmlns:m="http://schemas.openxmlformats.org/officeDocument/2006/math" xmlns:v="urn:schemas-microsoft-com:vml" xmlns:wp14="http://schemas.microsoft.com/office/word/2010/wordprocessingDrawing" xmlns:wp="http://schemas.openxmlformats.org/drawingml/2006/wordprocessingDrawing" xmlns:w10="urn:schemas-microsoft-com:office:word" xmlns:w="http://schemas.openxmlformats.org/wordprocessingml/2006/main" xmlns:w14="http://schemas.microsoft.com/office/word/2010/wordml" xmlns:wpg="http://schemas.microsoft.com/office/word/2010/wordprocessingGroup" xmlns:wpi="http://schemas.microsoft.com/office/word/2010/wordprocessingInk" xmlns:wne="http://schemas.microsoft.com/office/word/2006/wordml" xmlns:wps="http://schemas.microsoft.com/office/word/2010/wordprocessingShape" mc:Ignorable="w14 wp14">
+<w:footnotes xmlns:wpc="http://schemas.microsoft.com/office/word/2010/wordprocessingCanvas" xmlns:mc="http://schemas.openxmlformats.org/markup-compatibility/2006" xmlns:o="urn:schemas-microsoft-com:office:office" xmlns:r="http://schemas.openxmlformats.org/officeDocument/2006/relationships" xmlns:m="http://schemas.openxmlformats.org/officeDocument/2006/math" xmlns:v="urn:schemas-microsoft-com:vml" xmlns:wp14="http://schemas.microsoft.com/office/word/2010/wordprocessingDrawing" xmlns:wp="http://schemas.openxmlformats.org/drawingml/2006/wordprocessingDrawing" xmlns:w10="urn:schemas-microsoft-com:office:word" xmlns:w="http://schemas.openxmlformats.org/wordprocessingml/2006/main" xmlns:w14="http://schemas.microsoft.com/office/word/2010/wordml" xmlns:w15="http://schemas.microsoft.com/office/word/2012/wordml" xmlns:wpg="http://schemas.microsoft.com/office/word/2010/wordprocessingGroup" xmlns:wpi="http://schemas.microsoft.com/office/word/2010/wordprocessingInk" xmlns:wne="http://schemas.microsoft.com/office/word/2006/wordml" xmlns:wps="http://schemas.microsoft.com/office/word/2010/wordprocessingShape" mc:Ignorable="w14 w15 wp14">
   <w:footnote w:type="separator" w:id="-1">
     <w:p>
       <w:pPr>
@@ -39729,11 +39651,11 @@
   <w:footnote w:id="1">
     <w:p>
       <w:pPr>
-        <w:pStyle w:val="Tekstprzypisudolnego"/>
+        <w:pStyle w:val="FootnoteText"/>
       </w:pPr>
       <w:r>
         <w:rPr>
-          <w:rStyle w:val="Odwoanieprzypisudolnego"/>
+          <w:rStyle w:val="FootnoteReference"/>
         </w:rPr>
         <w:footnoteRef/>
       </w:r>
@@ -39745,11 +39667,11 @@
   <w:footnote w:id="2">
     <w:p>
       <w:pPr>
-        <w:pStyle w:val="Tekstprzypisudolnego"/>
+        <w:pStyle w:val="FootnoteText"/>
       </w:pPr>
       <w:r>
         <w:rPr>
-          <w:rStyle w:val="Odwoanieprzypisudolnego"/>
+          <w:rStyle w:val="FootnoteReference"/>
         </w:rPr>
         <w:footnoteRef/>
       </w:r>
@@ -39761,11 +39683,11 @@
   <w:footnote w:id="3">
     <w:p>
       <w:pPr>
-        <w:pStyle w:val="Tekstprzypisudolnego"/>
+        <w:pStyle w:val="FootnoteText"/>
       </w:pPr>
       <w:r>
         <w:rPr>
-          <w:rStyle w:val="Odwoanieprzypisudolnego"/>
+          <w:rStyle w:val="FootnoteReference"/>
         </w:rPr>
         <w:footnoteRef/>
       </w:r>
@@ -39777,11 +39699,11 @@
   <w:footnote w:id="4">
     <w:p>
       <w:pPr>
-        <w:pStyle w:val="Tekstprzypisudolnego"/>
+        <w:pStyle w:val="FootnoteText"/>
       </w:pPr>
       <w:r>
         <w:rPr>
-          <w:rStyle w:val="Odwoanieprzypisudolnego"/>
+          <w:rStyle w:val="FootnoteReference"/>
         </w:rPr>
         <w:footnoteRef/>
       </w:r>
@@ -39793,11 +39715,11 @@
   <w:footnote w:id="5">
     <w:p>
       <w:pPr>
-        <w:pStyle w:val="Tekstprzypisudolnego"/>
+        <w:pStyle w:val="FootnoteText"/>
       </w:pPr>
       <w:r>
         <w:rPr>
-          <w:rStyle w:val="Odwoanieprzypisudolnego"/>
+          <w:rStyle w:val="FootnoteReference"/>
         </w:rPr>
         <w:footnoteRef/>
       </w:r>
@@ -39809,11 +39731,11 @@
   <w:footnote w:id="6">
     <w:p>
       <w:pPr>
-        <w:pStyle w:val="Tekstprzypisudolnego"/>
+        <w:pStyle w:val="FootnoteText"/>
       </w:pPr>
       <w:r>
         <w:rPr>
-          <w:rStyle w:val="Odwoanieprzypisudolnego"/>
+          <w:rStyle w:val="FootnoteReference"/>
         </w:rPr>
         <w:footnoteRef/>
       </w:r>
@@ -39825,11 +39747,11 @@
   <w:footnote w:id="7">
     <w:p>
       <w:pPr>
-        <w:pStyle w:val="Tekstprzypisudolnego"/>
+        <w:pStyle w:val="FootnoteText"/>
       </w:pPr>
       <w:r>
         <w:rPr>
-          <w:rStyle w:val="Odwoanieprzypisudolnego"/>
+          <w:rStyle w:val="FootnoteReference"/>
         </w:rPr>
         <w:footnoteRef/>
       </w:r>
@@ -39842,7 +39764,7 @@
 </file>
 
 <file path=word/numbering.xml><?xml version="1.0" encoding="utf-8"?>
-<w:numbering xmlns:wpc="http://schemas.microsoft.com/office/word/2010/wordprocessingCanvas" xmlns:mc="http://schemas.openxmlformats.org/markup-compatibility/2006" xmlns:o="urn:schemas-microsoft-com:office:office" xmlns:r="http://schemas.openxmlformats.org/officeDocument/2006/relationships" xmlns:m="http://schemas.openxmlformats.org/officeDocument/2006/math" xmlns:v="urn:schemas-microsoft-com:vml" xmlns:wp14="http://schemas.microsoft.com/office/word/2010/wordprocessingDrawing" xmlns:wp="http://schemas.openxmlformats.org/drawingml/2006/wordprocessingDrawing" xmlns:w10="urn:schemas-microsoft-com:office:word" xmlns:w="http://schemas.openxmlformats.org/wordprocessingml/2006/main" xmlns:w14="http://schemas.microsoft.com/office/word/2010/wordml" xmlns:wpg="http://schemas.microsoft.com/office/word/2010/wordprocessingGroup" xmlns:wpi="http://schemas.microsoft.com/office/word/2010/wordprocessingInk" xmlns:wne="http://schemas.microsoft.com/office/word/2006/wordml" xmlns:wps="http://schemas.microsoft.com/office/word/2010/wordprocessingShape" mc:Ignorable="w14 wp14">
+<w:numbering xmlns:wpc="http://schemas.microsoft.com/office/word/2010/wordprocessingCanvas" xmlns:mc="http://schemas.openxmlformats.org/markup-compatibility/2006" xmlns:o="urn:schemas-microsoft-com:office:office" xmlns:r="http://schemas.openxmlformats.org/officeDocument/2006/relationships" xmlns:m="http://schemas.openxmlformats.org/officeDocument/2006/math" xmlns:v="urn:schemas-microsoft-com:vml" xmlns:wp14="http://schemas.microsoft.com/office/word/2010/wordprocessingDrawing" xmlns:wp="http://schemas.openxmlformats.org/drawingml/2006/wordprocessingDrawing" xmlns:w10="urn:schemas-microsoft-com:office:word" xmlns:w="http://schemas.openxmlformats.org/wordprocessingml/2006/main" xmlns:w14="http://schemas.microsoft.com/office/word/2010/wordml" xmlns:w15="http://schemas.microsoft.com/office/word/2012/wordml" xmlns:wpg="http://schemas.microsoft.com/office/word/2010/wordprocessingGroup" xmlns:wpi="http://schemas.microsoft.com/office/word/2010/wordprocessingInk" xmlns:wne="http://schemas.microsoft.com/office/word/2006/wordml" xmlns:wps="http://schemas.microsoft.com/office/word/2010/wordprocessingShape" mc:Ignorable="w14 w15 wp14">
   <w:abstractNum w:abstractNumId="0">
     <w:nsid w:val="0ECC5E6F"/>
     <w:multiLevelType w:val="hybridMultilevel"/>
@@ -40432,7 +40354,7 @@
 </file>
 
 <file path=word/styles.xml><?xml version="1.0" encoding="utf-8"?>
-<w:styles xmlns:mc="http://schemas.openxmlformats.org/markup-compatibility/2006" xmlns:r="http://schemas.openxmlformats.org/officeDocument/2006/relationships" xmlns:w="http://schemas.openxmlformats.org/wordprocessingml/2006/main" xmlns:w14="http://schemas.microsoft.com/office/word/2010/wordml" mc:Ignorable="w14">
+<w:styles xmlns:mc="http://schemas.openxmlformats.org/markup-compatibility/2006" xmlns:r="http://schemas.openxmlformats.org/officeDocument/2006/relationships" xmlns:w="http://schemas.openxmlformats.org/wordprocessingml/2006/main" xmlns:w14="http://schemas.microsoft.com/office/word/2010/wordml" xmlns:w15="http://schemas.microsoft.com/office/word/2012/wordml" mc:Ignorable="w14 w15">
   <w:docDefaults>
     <w:rPrDefault>
       <w:rPr>
@@ -40448,157 +40370,391 @@
       </w:pPr>
     </w:pPrDefault>
   </w:docDefaults>
-  <w:latentStyles w:defLockedState="0" w:defUIPriority="99" w:defSemiHidden="1" w:defUnhideWhenUsed="1" w:defQFormat="0" w:count="267">
-    <w:lsdException w:name="Normal" w:semiHidden="0" w:uiPriority="0" w:unhideWhenUsed="0" w:qFormat="1"/>
-    <w:lsdException w:name="heading 1" w:semiHidden="0" w:uiPriority="9" w:unhideWhenUsed="0" w:qFormat="1"/>
-    <w:lsdException w:name="heading 2" w:uiPriority="9" w:qFormat="1"/>
-    <w:lsdException w:name="heading 3" w:uiPriority="9" w:qFormat="1"/>
-    <w:lsdException w:name="heading 4" w:uiPriority="9" w:qFormat="1"/>
-    <w:lsdException w:name="heading 5" w:uiPriority="9" w:qFormat="1"/>
-    <w:lsdException w:name="heading 6" w:uiPriority="9" w:qFormat="1"/>
-    <w:lsdException w:name="heading 7" w:uiPriority="9" w:qFormat="1"/>
-    <w:lsdException w:name="heading 8" w:uiPriority="9" w:qFormat="1"/>
-    <w:lsdException w:name="heading 9" w:uiPriority="9" w:qFormat="1"/>
-    <w:lsdException w:name="toc 1" w:uiPriority="39"/>
-    <w:lsdException w:name="toc 2" w:uiPriority="39"/>
-    <w:lsdException w:name="toc 3" w:uiPriority="39"/>
-    <w:lsdException w:name="toc 4" w:uiPriority="39"/>
-    <w:lsdException w:name="toc 5" w:uiPriority="39"/>
-    <w:lsdException w:name="toc 6" w:uiPriority="39"/>
-    <w:lsdException w:name="toc 7" w:uiPriority="39"/>
-    <w:lsdException w:name="toc 8" w:uiPriority="39"/>
-    <w:lsdException w:name="toc 9" w:uiPriority="39"/>
-    <w:lsdException w:name="caption" w:uiPriority="35" w:qFormat="1"/>
-    <w:lsdException w:name="Title" w:semiHidden="0" w:uiPriority="10" w:unhideWhenUsed="0" w:qFormat="1"/>
-    <w:lsdException w:name="Default Paragraph Font" w:uiPriority="1"/>
-    <w:lsdException w:name="Subtitle" w:semiHidden="0" w:uiPriority="11" w:unhideWhenUsed="0" w:qFormat="1"/>
-    <w:lsdException w:name="Strong" w:semiHidden="0" w:uiPriority="22" w:unhideWhenUsed="0" w:qFormat="1"/>
-    <w:lsdException w:name="Emphasis" w:semiHidden="0" w:uiPriority="20" w:unhideWhenUsed="0" w:qFormat="1"/>
-    <w:lsdException w:name="Table Grid" w:semiHidden="0" w:uiPriority="59" w:unhideWhenUsed="0"/>
-    <w:lsdException w:name="Placeholder Text" w:unhideWhenUsed="0"/>
-    <w:lsdException w:name="No Spacing" w:semiHidden="0" w:uiPriority="1" w:unhideWhenUsed="0" w:qFormat="1"/>
-    <w:lsdException w:name="Light Shading" w:semiHidden="0" w:uiPriority="60" w:unhideWhenUsed="0"/>
-    <w:lsdException w:name="Light List" w:semiHidden="0" w:uiPriority="61" w:unhideWhenUsed="0"/>
-    <w:lsdException w:name="Light Grid" w:semiHidden="0" w:uiPriority="62" w:unhideWhenUsed="0"/>
-    <w:lsdException w:name="Medium Shading 1" w:semiHidden="0" w:uiPriority="63" w:unhideWhenUsed="0"/>
-    <w:lsdException w:name="Medium Shading 2" w:semiHidden="0" w:uiPriority="64" w:unhideWhenUsed="0"/>
-    <w:lsdException w:name="Medium List 1" w:semiHidden="0" w:uiPriority="65" w:unhideWhenUsed="0"/>
-    <w:lsdException w:name="Medium List 2" w:semiHidden="0" w:uiPriority="66" w:unhideWhenUsed="0"/>
-    <w:lsdException w:name="Medium Grid 1" w:semiHidden="0" w:uiPriority="67" w:unhideWhenUsed="0"/>
-    <w:lsdException w:name="Medium Grid 2" w:semiHidden="0" w:uiPriority="68" w:unhideWhenUsed="0"/>
-    <w:lsdException w:name="Medium Grid 3" w:semiHidden="0" w:uiPriority="69" w:unhideWhenUsed="0"/>
-    <w:lsdException w:name="Dark List" w:semiHidden="0" w:uiPriority="70" w:unhideWhenUsed="0"/>
-    <w:lsdException w:name="Colorful Shading" w:semiHidden="0" w:uiPriority="71" w:unhideWhenUsed="0"/>
-    <w:lsdException w:name="Colorful List" w:semiHidden="0" w:uiPriority="72" w:unhideWhenUsed="0"/>
-    <w:lsdException w:name="Colorful Grid" w:semiHidden="0" w:uiPriority="73" w:unhideWhenUsed="0"/>
-    <w:lsdException w:name="Light Shading Accent 1" w:semiHidden="0" w:uiPriority="60" w:unhideWhenUsed="0"/>
-    <w:lsdException w:name="Light List Accent 1" w:semiHidden="0" w:uiPriority="61" w:unhideWhenUsed="0"/>
-    <w:lsdException w:name="Light Grid Accent 1" w:semiHidden="0" w:uiPriority="62" w:unhideWhenUsed="0"/>
-    <w:lsdException w:name="Medium Shading 1 Accent 1" w:semiHidden="0" w:uiPriority="63" w:unhideWhenUsed="0"/>
-    <w:lsdException w:name="Medium Shading 2 Accent 1" w:semiHidden="0" w:uiPriority="64" w:unhideWhenUsed="0"/>
-    <w:lsdException w:name="Medium List 1 Accent 1" w:semiHidden="0" w:uiPriority="65" w:unhideWhenUsed="0"/>
-    <w:lsdException w:name="Revision" w:unhideWhenUsed="0"/>
-    <w:lsdException w:name="List Paragraph" w:semiHidden="0" w:uiPriority="34" w:unhideWhenUsed="0" w:qFormat="1"/>
-    <w:lsdException w:name="Quote" w:semiHidden="0" w:uiPriority="29" w:unhideWhenUsed="0" w:qFormat="1"/>
-    <w:lsdException w:name="Intense Quote" w:semiHidden="0" w:uiPriority="30" w:unhideWhenUsed="0" w:qFormat="1"/>
-    <w:lsdException w:name="Medium List 2 Accent 1" w:semiHidden="0" w:uiPriority="66" w:unhideWhenUsed="0"/>
-    <w:lsdException w:name="Medium Grid 1 Accent 1" w:semiHidden="0" w:uiPriority="67" w:unhideWhenUsed="0"/>
-    <w:lsdException w:name="Medium Grid 2 Accent 1" w:semiHidden="0" w:uiPriority="68" w:unhideWhenUsed="0"/>
-    <w:lsdException w:name="Medium Grid 3 Accent 1" w:semiHidden="0" w:uiPriority="69" w:unhideWhenUsed="0"/>
-    <w:lsdException w:name="Dark List Accent 1" w:semiHidden="0" w:uiPriority="70" w:unhideWhenUsed="0"/>
-    <w:lsdException w:name="Colorful Shading Accent 1" w:semiHidden="0" w:uiPriority="71" w:unhideWhenUsed="0"/>
-    <w:lsdException w:name="Colorful List Accent 1" w:semiHidden="0" w:uiPriority="72" w:unhideWhenUsed="0"/>
-    <w:lsdException w:name="Colorful Grid Accent 1" w:semiHidden="0" w:uiPriority="73" w:unhideWhenUsed="0"/>
-    <w:lsdException w:name="Light Shading Accent 2" w:semiHidden="0" w:uiPriority="60" w:unhideWhenUsed="0"/>
-    <w:lsdException w:name="Light List Accent 2" w:semiHidden="0" w:uiPriority="61" w:unhideWhenUsed="0"/>
-    <w:lsdException w:name="Light Grid Accent 2" w:semiHidden="0" w:uiPriority="62" w:unhideWhenUsed="0"/>
-    <w:lsdException w:name="Medium Shading 1 Accent 2" w:semiHidden="0" w:uiPriority="63" w:unhideWhenUsed="0"/>
-    <w:lsdException w:name="Medium Shading 2 Accent 2" w:semiHidden="0" w:uiPriority="64" w:unhideWhenUsed="0"/>
-    <w:lsdException w:name="Medium List 1 Accent 2" w:semiHidden="0" w:uiPriority="65" w:unhideWhenUsed="0"/>
-    <w:lsdException w:name="Medium List 2 Accent 2" w:semiHidden="0" w:uiPriority="66" w:unhideWhenUsed="0"/>
-    <w:lsdException w:name="Medium Grid 1 Accent 2" w:semiHidden="0" w:uiPriority="67" w:unhideWhenUsed="0"/>
-    <w:lsdException w:name="Medium Grid 2 Accent 2" w:semiHidden="0" w:uiPriority="68" w:unhideWhenUsed="0"/>
-    <w:lsdException w:name="Medium Grid 3 Accent 2" w:semiHidden="0" w:uiPriority="69" w:unhideWhenUsed="0"/>
-    <w:lsdException w:name="Dark List Accent 2" w:semiHidden="0" w:uiPriority="70" w:unhideWhenUsed="0"/>
-    <w:lsdException w:name="Colorful Shading Accent 2" w:semiHidden="0" w:uiPriority="71" w:unhideWhenUsed="0"/>
-    <w:lsdException w:name="Colorful List Accent 2" w:semiHidden="0" w:uiPriority="72" w:unhideWhenUsed="0"/>
-    <w:lsdException w:name="Colorful Grid Accent 2" w:semiHidden="0" w:uiPriority="73" w:unhideWhenUsed="0"/>
-    <w:lsdException w:name="Light Shading Accent 3" w:semiHidden="0" w:uiPriority="60" w:unhideWhenUsed="0"/>
-    <w:lsdException w:name="Light List Accent 3" w:semiHidden="0" w:uiPriority="61" w:unhideWhenUsed="0"/>
-    <w:lsdException w:name="Light Grid Accent 3" w:semiHidden="0" w:uiPriority="62" w:unhideWhenUsed="0"/>
-    <w:lsdException w:name="Medium Shading 1 Accent 3" w:semiHidden="0" w:uiPriority="63" w:unhideWhenUsed="0"/>
-    <w:lsdException w:name="Medium Shading 2 Accent 3" w:semiHidden="0" w:uiPriority="64" w:unhideWhenUsed="0"/>
-    <w:lsdException w:name="Medium List 1 Accent 3" w:semiHidden="0" w:uiPriority="65" w:unhideWhenUsed="0"/>
-    <w:lsdException w:name="Medium List 2 Accent 3" w:semiHidden="0" w:uiPriority="66" w:unhideWhenUsed="0"/>
-    <w:lsdException w:name="Medium Grid 1 Accent 3" w:semiHidden="0" w:uiPriority="67" w:unhideWhenUsed="0"/>
-    <w:lsdException w:name="Medium Grid 2 Accent 3" w:semiHidden="0" w:uiPriority="68" w:unhideWhenUsed="0"/>
-    <w:lsdException w:name="Medium Grid 3 Accent 3" w:semiHidden="0" w:uiPriority="69" w:unhideWhenUsed="0"/>
-    <w:lsdException w:name="Dark List Accent 3" w:semiHidden="0" w:uiPriority="70" w:unhideWhenUsed="0"/>
-    <w:lsdException w:name="Colorful Shading Accent 3" w:semiHidden="0" w:uiPriority="71" w:unhideWhenUsed="0"/>
-    <w:lsdException w:name="Colorful List Accent 3" w:semiHidden="0" w:uiPriority="72" w:unhideWhenUsed="0"/>
-    <w:lsdException w:name="Colorful Grid Accent 3" w:semiHidden="0" w:uiPriority="73" w:unhideWhenUsed="0"/>
-    <w:lsdException w:name="Light Shading Accent 4" w:semiHidden="0" w:uiPriority="60" w:unhideWhenUsed="0"/>
-    <w:lsdException w:name="Light List Accent 4" w:semiHidden="0" w:uiPriority="61" w:unhideWhenUsed="0"/>
-    <w:lsdException w:name="Light Grid Accent 4" w:semiHidden="0" w:uiPriority="62" w:unhideWhenUsed="0"/>
-    <w:lsdException w:name="Medium Shading 1 Accent 4" w:semiHidden="0" w:uiPriority="63" w:unhideWhenUsed="0"/>
-    <w:lsdException w:name="Medium Shading 2 Accent 4" w:semiHidden="0" w:uiPriority="64" w:unhideWhenUsed="0"/>
-    <w:lsdException w:name="Medium List 1 Accent 4" w:semiHidden="0" w:uiPriority="65" w:unhideWhenUsed="0"/>
-    <w:lsdException w:name="Medium List 2 Accent 4" w:semiHidden="0" w:uiPriority="66" w:unhideWhenUsed="0"/>
-    <w:lsdException w:name="Medium Grid 1 Accent 4" w:semiHidden="0" w:uiPriority="67" w:unhideWhenUsed="0"/>
-    <w:lsdException w:name="Medium Grid 2 Accent 4" w:semiHidden="0" w:uiPriority="68" w:unhideWhenUsed="0"/>
-    <w:lsdException w:name="Medium Grid 3 Accent 4" w:semiHidden="0" w:uiPriority="69" w:unhideWhenUsed="0"/>
-    <w:lsdException w:name="Dark List Accent 4" w:semiHidden="0" w:uiPriority="70" w:unhideWhenUsed="0"/>
-    <w:lsdException w:name="Colorful Shading Accent 4" w:semiHidden="0" w:uiPriority="71" w:unhideWhenUsed="0"/>
-    <w:lsdException w:name="Colorful List Accent 4" w:semiHidden="0" w:uiPriority="72" w:unhideWhenUsed="0"/>
-    <w:lsdException w:name="Colorful Grid Accent 4" w:semiHidden="0" w:uiPriority="73" w:unhideWhenUsed="0"/>
-    <w:lsdException w:name="Light Shading Accent 5" w:semiHidden="0" w:uiPriority="60" w:unhideWhenUsed="0"/>
-    <w:lsdException w:name="Light List Accent 5" w:semiHidden="0" w:uiPriority="61" w:unhideWhenUsed="0"/>
-    <w:lsdException w:name="Light Grid Accent 5" w:semiHidden="0" w:uiPriority="62" w:unhideWhenUsed="0"/>
-    <w:lsdException w:name="Medium Shading 1 Accent 5" w:semiHidden="0" w:uiPriority="63" w:unhideWhenUsed="0"/>
-    <w:lsdException w:name="Medium Shading 2 Accent 5" w:semiHidden="0" w:uiPriority="64" w:unhideWhenUsed="0"/>
-    <w:lsdException w:name="Medium List 1 Accent 5" w:semiHidden="0" w:uiPriority="65" w:unhideWhenUsed="0"/>
-    <w:lsdException w:name="Medium List 2 Accent 5" w:semiHidden="0" w:uiPriority="66" w:unhideWhenUsed="0"/>
-    <w:lsdException w:name="Medium Grid 1 Accent 5" w:semiHidden="0" w:uiPriority="67" w:unhideWhenUsed="0"/>
-    <w:lsdException w:name="Medium Grid 2 Accent 5" w:semiHidden="0" w:uiPriority="68" w:unhideWhenUsed="0"/>
-    <w:lsdException w:name="Medium Grid 3 Accent 5" w:semiHidden="0" w:uiPriority="69" w:unhideWhenUsed="0"/>
-    <w:lsdException w:name="Dark List Accent 5" w:semiHidden="0" w:uiPriority="70" w:unhideWhenUsed="0"/>
-    <w:lsdException w:name="Colorful Shading Accent 5" w:semiHidden="0" w:uiPriority="71" w:unhideWhenUsed="0"/>
-    <w:lsdException w:name="Colorful List Accent 5" w:semiHidden="0" w:uiPriority="72" w:unhideWhenUsed="0"/>
-    <w:lsdException w:name="Colorful Grid Accent 5" w:semiHidden="0" w:uiPriority="73" w:unhideWhenUsed="0"/>
-    <w:lsdException w:name="Light Shading Accent 6" w:semiHidden="0" w:uiPriority="60" w:unhideWhenUsed="0"/>
-    <w:lsdException w:name="Light List Accent 6" w:semiHidden="0" w:uiPriority="61" w:unhideWhenUsed="0"/>
-    <w:lsdException w:name="Light Grid Accent 6" w:semiHidden="0" w:uiPriority="62" w:unhideWhenUsed="0"/>
-    <w:lsdException w:name="Medium Shading 1 Accent 6" w:semiHidden="0" w:uiPriority="63" w:unhideWhenUsed="0"/>
-    <w:lsdException w:name="Medium Shading 2 Accent 6" w:semiHidden="0" w:uiPriority="64" w:unhideWhenUsed="0"/>
-    <w:lsdException w:name="Medium List 1 Accent 6" w:semiHidden="0" w:uiPriority="65" w:unhideWhenUsed="0"/>
-    <w:lsdException w:name="Medium List 2 Accent 6" w:semiHidden="0" w:uiPriority="66" w:unhideWhenUsed="0"/>
-    <w:lsdException w:name="Medium Grid 1 Accent 6" w:semiHidden="0" w:uiPriority="67" w:unhideWhenUsed="0"/>
-    <w:lsdException w:name="Medium Grid 2 Accent 6" w:semiHidden="0" w:uiPriority="68" w:unhideWhenUsed="0"/>
-    <w:lsdException w:name="Medium Grid 3 Accent 6" w:semiHidden="0" w:uiPriority="69" w:unhideWhenUsed="0"/>
-    <w:lsdException w:name="Dark List Accent 6" w:semiHidden="0" w:uiPriority="70" w:unhideWhenUsed="0"/>
-    <w:lsdException w:name="Colorful Shading Accent 6" w:semiHidden="0" w:uiPriority="71" w:unhideWhenUsed="0"/>
-    <w:lsdException w:name="Colorful List Accent 6" w:semiHidden="0" w:uiPriority="72" w:unhideWhenUsed="0"/>
-    <w:lsdException w:name="Colorful Grid Accent 6" w:semiHidden="0" w:uiPriority="73" w:unhideWhenUsed="0"/>
-    <w:lsdException w:name="Subtle Emphasis" w:semiHidden="0" w:uiPriority="19" w:unhideWhenUsed="0" w:qFormat="1"/>
-    <w:lsdException w:name="Intense Emphasis" w:semiHidden="0" w:uiPriority="21" w:unhideWhenUsed="0" w:qFormat="1"/>
-    <w:lsdException w:name="Subtle Reference" w:semiHidden="0" w:uiPriority="31" w:unhideWhenUsed="0" w:qFormat="1"/>
-    <w:lsdException w:name="Intense Reference" w:semiHidden="0" w:uiPriority="32" w:unhideWhenUsed="0" w:qFormat="1"/>
-    <w:lsdException w:name="Book Title" w:semiHidden="0" w:uiPriority="33" w:unhideWhenUsed="0" w:qFormat="1"/>
-    <w:lsdException w:name="Bibliography" w:uiPriority="37"/>
-    <w:lsdException w:name="TOC Heading" w:uiPriority="39" w:qFormat="1"/>
+  <w:latentStyles w:defLockedState="0" w:defUIPriority="99" w:defSemiHidden="0" w:defUnhideWhenUsed="0" w:defQFormat="0" w:count="371">
+    <w:lsdException w:name="Normal" w:uiPriority="0" w:qFormat="1"/>
+    <w:lsdException w:name="heading 1" w:uiPriority="9" w:qFormat="1"/>
+    <w:lsdException w:name="heading 2" w:semiHidden="1" w:uiPriority="9" w:unhideWhenUsed="1" w:qFormat="1"/>
+    <w:lsdException w:name="heading 3" w:semiHidden="1" w:uiPriority="9" w:unhideWhenUsed="1" w:qFormat="1"/>
+    <w:lsdException w:name="heading 4" w:semiHidden="1" w:uiPriority="9" w:unhideWhenUsed="1" w:qFormat="1"/>
+    <w:lsdException w:name="heading 5" w:semiHidden="1" w:uiPriority="9" w:unhideWhenUsed="1" w:qFormat="1"/>
+    <w:lsdException w:name="heading 6" w:semiHidden="1" w:uiPriority="9" w:unhideWhenUsed="1" w:qFormat="1"/>
+    <w:lsdException w:name="heading 7" w:semiHidden="1" w:uiPriority="9" w:unhideWhenUsed="1" w:qFormat="1"/>
+    <w:lsdException w:name="heading 8" w:semiHidden="1" w:uiPriority="9" w:unhideWhenUsed="1" w:qFormat="1"/>
+    <w:lsdException w:name="heading 9" w:semiHidden="1" w:uiPriority="9" w:unhideWhenUsed="1" w:qFormat="1"/>
+    <w:lsdException w:name="index 1" w:semiHidden="1" w:unhideWhenUsed="1"/>
+    <w:lsdException w:name="index 2" w:semiHidden="1" w:unhideWhenUsed="1"/>
+    <w:lsdException w:name="index 3" w:semiHidden="1" w:unhideWhenUsed="1"/>
+    <w:lsdException w:name="index 4" w:semiHidden="1" w:unhideWhenUsed="1"/>
+    <w:lsdException w:name="index 5" w:semiHidden="1" w:unhideWhenUsed="1"/>
+    <w:lsdException w:name="index 6" w:semiHidden="1" w:unhideWhenUsed="1"/>
+    <w:lsdException w:name="index 7" w:semiHidden="1" w:unhideWhenUsed="1"/>
+    <w:lsdException w:name="index 8" w:semiHidden="1" w:unhideWhenUsed="1"/>
+    <w:lsdException w:name="index 9" w:semiHidden="1" w:unhideWhenUsed="1"/>
+    <w:lsdException w:name="toc 1" w:semiHidden="1" w:uiPriority="39" w:unhideWhenUsed="1"/>
+    <w:lsdException w:name="toc 2" w:semiHidden="1" w:uiPriority="39" w:unhideWhenUsed="1"/>
+    <w:lsdException w:name="toc 3" w:semiHidden="1" w:uiPriority="39" w:unhideWhenUsed="1"/>
+    <w:lsdException w:name="toc 4" w:semiHidden="1" w:uiPriority="39" w:unhideWhenUsed="1"/>
+    <w:lsdException w:name="toc 5" w:semiHidden="1" w:uiPriority="39" w:unhideWhenUsed="1"/>
+    <w:lsdException w:name="toc 6" w:semiHidden="1" w:uiPriority="39" w:unhideWhenUsed="1"/>
+    <w:lsdException w:name="toc 7" w:semiHidden="1" w:uiPriority="39" w:unhideWhenUsed="1"/>
+    <w:lsdException w:name="toc 8" w:semiHidden="1" w:uiPriority="39" w:unhideWhenUsed="1"/>
+    <w:lsdException w:name="toc 9" w:semiHidden="1" w:uiPriority="39" w:unhideWhenUsed="1"/>
+    <w:lsdException w:name="Normal Indent" w:semiHidden="1" w:unhideWhenUsed="1"/>
+    <w:lsdException w:name="footnote text" w:semiHidden="1" w:unhideWhenUsed="1"/>
+    <w:lsdException w:name="annotation text" w:semiHidden="1" w:unhideWhenUsed="1"/>
+    <w:lsdException w:name="header" w:semiHidden="1" w:unhideWhenUsed="1"/>
+    <w:lsdException w:name="footer" w:semiHidden="1" w:unhideWhenUsed="1"/>
+    <w:lsdException w:name="index heading" w:semiHidden="1" w:unhideWhenUsed="1"/>
+    <w:lsdException w:name="caption" w:semiHidden="1" w:uiPriority="35" w:unhideWhenUsed="1" w:qFormat="1"/>
+    <w:lsdException w:name="table of figures" w:semiHidden="1" w:unhideWhenUsed="1"/>
+    <w:lsdException w:name="envelope address" w:semiHidden="1" w:unhideWhenUsed="1"/>
+    <w:lsdException w:name="envelope return" w:semiHidden="1" w:unhideWhenUsed="1"/>
+    <w:lsdException w:name="footnote reference" w:semiHidden="1" w:unhideWhenUsed="1"/>
+    <w:lsdException w:name="annotation reference" w:semiHidden="1" w:unhideWhenUsed="1"/>
+    <w:lsdException w:name="line number" w:semiHidden="1" w:unhideWhenUsed="1"/>
+    <w:lsdException w:name="page number" w:semiHidden="1" w:unhideWhenUsed="1"/>
+    <w:lsdException w:name="endnote reference" w:semiHidden="1" w:unhideWhenUsed="1"/>
+    <w:lsdException w:name="endnote text" w:semiHidden="1" w:unhideWhenUsed="1"/>
+    <w:lsdException w:name="table of authorities" w:semiHidden="1" w:unhideWhenUsed="1"/>
+    <w:lsdException w:name="macro" w:semiHidden="1" w:unhideWhenUsed="1"/>
+    <w:lsdException w:name="toa heading" w:semiHidden="1" w:unhideWhenUsed="1"/>
+    <w:lsdException w:name="List" w:semiHidden="1" w:unhideWhenUsed="1"/>
+    <w:lsdException w:name="List Bullet" w:semiHidden="1" w:unhideWhenUsed="1"/>
+    <w:lsdException w:name="List Number" w:semiHidden="1" w:unhideWhenUsed="1"/>
+    <w:lsdException w:name="List 2" w:semiHidden="1" w:unhideWhenUsed="1"/>
+    <w:lsdException w:name="List 3" w:semiHidden="1" w:unhideWhenUsed="1"/>
+    <w:lsdException w:name="List 4" w:semiHidden="1" w:unhideWhenUsed="1"/>
+    <w:lsdException w:name="List 5" w:semiHidden="1" w:unhideWhenUsed="1"/>
+    <w:lsdException w:name="List Bullet 2" w:semiHidden="1" w:unhideWhenUsed="1"/>
+    <w:lsdException w:name="List Bullet 3" w:semiHidden="1" w:unhideWhenUsed="1"/>
+    <w:lsdException w:name="List Bullet 4" w:semiHidden="1" w:unhideWhenUsed="1"/>
+    <w:lsdException w:name="List Bullet 5" w:semiHidden="1" w:unhideWhenUsed="1"/>
+    <w:lsdException w:name="List Number 2" w:semiHidden="1" w:unhideWhenUsed="1"/>
+    <w:lsdException w:name="List Number 3" w:semiHidden="1" w:unhideWhenUsed="1"/>
+    <w:lsdException w:name="List Number 4" w:semiHidden="1" w:unhideWhenUsed="1"/>
+    <w:lsdException w:name="List Number 5" w:semiHidden="1" w:unhideWhenUsed="1"/>
+    <w:lsdException w:name="Title" w:uiPriority="10" w:qFormat="1"/>
+    <w:lsdException w:name="Closing" w:semiHidden="1" w:unhideWhenUsed="1"/>
+    <w:lsdException w:name="Signature" w:semiHidden="1" w:unhideWhenUsed="1"/>
+    <w:lsdException w:name="Default Paragraph Font" w:semiHidden="1" w:uiPriority="1" w:unhideWhenUsed="1"/>
+    <w:lsdException w:name="Body Text" w:semiHidden="1" w:unhideWhenUsed="1"/>
+    <w:lsdException w:name="Body Text Indent" w:semiHidden="1" w:unhideWhenUsed="1"/>
+    <w:lsdException w:name="List Continue" w:semiHidden="1" w:unhideWhenUsed="1"/>
+    <w:lsdException w:name="List Continue 2" w:semiHidden="1" w:unhideWhenUsed="1"/>
+    <w:lsdException w:name="List Continue 3" w:semiHidden="1" w:unhideWhenUsed="1"/>
+    <w:lsdException w:name="List Continue 4" w:semiHidden="1" w:unhideWhenUsed="1"/>
+    <w:lsdException w:name="List Continue 5" w:semiHidden="1" w:unhideWhenUsed="1"/>
+    <w:lsdException w:name="Message Header" w:semiHidden="1" w:unhideWhenUsed="1"/>
+    <w:lsdException w:name="Subtitle" w:uiPriority="11" w:qFormat="1"/>
+    <w:lsdException w:name="Salutation" w:semiHidden="1" w:unhideWhenUsed="1"/>
+    <w:lsdException w:name="Date" w:semiHidden="1" w:unhideWhenUsed="1"/>
+    <w:lsdException w:name="Body Text First Indent" w:semiHidden="1" w:unhideWhenUsed="1"/>
+    <w:lsdException w:name="Body Text First Indent 2" w:semiHidden="1" w:unhideWhenUsed="1"/>
+    <w:lsdException w:name="Note Heading" w:semiHidden="1" w:unhideWhenUsed="1"/>
+    <w:lsdException w:name="Body Text 2" w:semiHidden="1" w:unhideWhenUsed="1"/>
+    <w:lsdException w:name="Body Text 3" w:semiHidden="1" w:unhideWhenUsed="1"/>
+    <w:lsdException w:name="Body Text Indent 2" w:semiHidden="1" w:unhideWhenUsed="1"/>
+    <w:lsdException w:name="Body Text Indent 3" w:semiHidden="1" w:unhideWhenUsed="1"/>
+    <w:lsdException w:name="Block Text" w:semiHidden="1" w:unhideWhenUsed="1"/>
+    <w:lsdException w:name="Hyperlink" w:semiHidden="1" w:unhideWhenUsed="1"/>
+    <w:lsdException w:name="FollowedHyperlink" w:semiHidden="1" w:unhideWhenUsed="1"/>
+    <w:lsdException w:name="Strong" w:uiPriority="22" w:qFormat="1"/>
+    <w:lsdException w:name="Emphasis" w:uiPriority="20" w:qFormat="1"/>
+    <w:lsdException w:name="Document Map" w:semiHidden="1" w:unhideWhenUsed="1"/>
+    <w:lsdException w:name="Plain Text" w:semiHidden="1" w:unhideWhenUsed="1"/>
+    <w:lsdException w:name="E-mail Signature" w:semiHidden="1" w:unhideWhenUsed="1"/>
+    <w:lsdException w:name="HTML Top of Form" w:semiHidden="1" w:unhideWhenUsed="1"/>
+    <w:lsdException w:name="HTML Bottom of Form" w:semiHidden="1" w:unhideWhenUsed="1"/>
+    <w:lsdException w:name="Normal (Web)" w:semiHidden="1" w:unhideWhenUsed="1"/>
+    <w:lsdException w:name="HTML Acronym" w:semiHidden="1" w:unhideWhenUsed="1"/>
+    <w:lsdException w:name="HTML Address" w:semiHidden="1" w:unhideWhenUsed="1"/>
+    <w:lsdException w:name="HTML Cite" w:semiHidden="1" w:unhideWhenUsed="1"/>
+    <w:lsdException w:name="HTML Code" w:semiHidden="1" w:unhideWhenUsed="1"/>
+    <w:lsdException w:name="HTML Definition" w:semiHidden="1" w:unhideWhenUsed="1"/>
+    <w:lsdException w:name="HTML Keyboard" w:semiHidden="1" w:unhideWhenUsed="1"/>
+    <w:lsdException w:name="HTML Preformatted" w:semiHidden="1" w:unhideWhenUsed="1"/>
+    <w:lsdException w:name="HTML Sample" w:semiHidden="1" w:unhideWhenUsed="1"/>
+    <w:lsdException w:name="HTML Typewriter" w:semiHidden="1" w:unhideWhenUsed="1"/>
+    <w:lsdException w:name="HTML Variable" w:semiHidden="1" w:unhideWhenUsed="1"/>
+    <w:lsdException w:name="Normal Table" w:semiHidden="1" w:unhideWhenUsed="1"/>
+    <w:lsdException w:name="annotation subject" w:semiHidden="1" w:unhideWhenUsed="1"/>
+    <w:lsdException w:name="No List" w:semiHidden="1" w:unhideWhenUsed="1"/>
+    <w:lsdException w:name="Outline List 1" w:semiHidden="1" w:unhideWhenUsed="1"/>
+    <w:lsdException w:name="Outline List 2" w:semiHidden="1" w:unhideWhenUsed="1"/>
+    <w:lsdException w:name="Outline List 3" w:semiHidden="1" w:unhideWhenUsed="1"/>
+    <w:lsdException w:name="Table Simple 1" w:semiHidden="1" w:unhideWhenUsed="1"/>
+    <w:lsdException w:name="Table Simple 2" w:semiHidden="1" w:unhideWhenUsed="1"/>
+    <w:lsdException w:name="Table Simple 3" w:semiHidden="1" w:unhideWhenUsed="1"/>
+    <w:lsdException w:name="Table Classic 1" w:semiHidden="1" w:unhideWhenUsed="1"/>
+    <w:lsdException w:name="Table Classic 2" w:semiHidden="1" w:unhideWhenUsed="1"/>
+    <w:lsdException w:name="Table Classic 3" w:semiHidden="1" w:unhideWhenUsed="1"/>
+    <w:lsdException w:name="Table Classic 4" w:semiHidden="1" w:unhideWhenUsed="1"/>
+    <w:lsdException w:name="Table Colorful 1" w:semiHidden="1" w:unhideWhenUsed="1"/>
+    <w:lsdException w:name="Table Colorful 2" w:semiHidden="1" w:unhideWhenUsed="1"/>
+    <w:lsdException w:name="Table Colorful 3" w:semiHidden="1" w:unhideWhenUsed="1"/>
+    <w:lsdException w:name="Table Columns 1" w:semiHidden="1" w:unhideWhenUsed="1"/>
+    <w:lsdException w:name="Table Columns 2" w:semiHidden="1" w:unhideWhenUsed="1"/>
+    <w:lsdException w:name="Table Columns 3" w:semiHidden="1" w:unhideWhenUsed="1"/>
+    <w:lsdException w:name="Table Columns 4" w:semiHidden="1" w:unhideWhenUsed="1"/>
+    <w:lsdException w:name="Table Columns 5" w:semiHidden="1" w:unhideWhenUsed="1"/>
+    <w:lsdException w:name="Table Grid 1" w:semiHidden="1" w:unhideWhenUsed="1"/>
+    <w:lsdException w:name="Table Grid 2" w:semiHidden="1" w:unhideWhenUsed="1"/>
+    <w:lsdException w:name="Table Grid 3" w:semiHidden="1" w:unhideWhenUsed="1"/>
+    <w:lsdException w:name="Table Grid 4" w:semiHidden="1" w:unhideWhenUsed="1"/>
+    <w:lsdException w:name="Table Grid 5" w:semiHidden="1" w:unhideWhenUsed="1"/>
+    <w:lsdException w:name="Table Grid 6" w:semiHidden="1" w:unhideWhenUsed="1"/>
+    <w:lsdException w:name="Table Grid 7" w:semiHidden="1" w:unhideWhenUsed="1"/>
+    <w:lsdException w:name="Table Grid 8" w:semiHidden="1" w:unhideWhenUsed="1"/>
+    <w:lsdException w:name="Table List 1" w:semiHidden="1" w:unhideWhenUsed="1"/>
+    <w:lsdException w:name="Table List 2" w:semiHidden="1" w:unhideWhenUsed="1"/>
+    <w:lsdException w:name="Table List 3" w:semiHidden="1" w:unhideWhenUsed="1"/>
+    <w:lsdException w:name="Table List 4" w:semiHidden="1" w:unhideWhenUsed="1"/>
+    <w:lsdException w:name="Table List 5" w:semiHidden="1" w:unhideWhenUsed="1"/>
+    <w:lsdException w:name="Table List 6" w:semiHidden="1" w:unhideWhenUsed="1"/>
+    <w:lsdException w:name="Table List 7" w:semiHidden="1" w:unhideWhenUsed="1"/>
+    <w:lsdException w:name="Table List 8" w:semiHidden="1" w:unhideWhenUsed="1"/>
+    <w:lsdException w:name="Table 3D effects 1" w:semiHidden="1" w:unhideWhenUsed="1"/>
+    <w:lsdException w:name="Table 3D effects 2" w:semiHidden="1" w:unhideWhenUsed="1"/>
+    <w:lsdException w:name="Table 3D effects 3" w:semiHidden="1" w:unhideWhenUsed="1"/>
+    <w:lsdException w:name="Table Contemporary" w:semiHidden="1" w:unhideWhenUsed="1"/>
+    <w:lsdException w:name="Table Elegant" w:semiHidden="1" w:unhideWhenUsed="1"/>
+    <w:lsdException w:name="Table Professional" w:semiHidden="1" w:unhideWhenUsed="1"/>
+    <w:lsdException w:name="Table Subtle 1" w:semiHidden="1" w:unhideWhenUsed="1"/>
+    <w:lsdException w:name="Table Subtle 2" w:semiHidden="1" w:unhideWhenUsed="1"/>
+    <w:lsdException w:name="Table Web 1" w:semiHidden="1" w:unhideWhenUsed="1"/>
+    <w:lsdException w:name="Table Web 2" w:semiHidden="1" w:unhideWhenUsed="1"/>
+    <w:lsdException w:name="Table Web 3" w:semiHidden="1" w:unhideWhenUsed="1"/>
+    <w:lsdException w:name="Balloon Text" w:semiHidden="1" w:unhideWhenUsed="1"/>
+    <w:lsdException w:name="Table Grid" w:uiPriority="59"/>
+    <w:lsdException w:name="Table Theme" w:semiHidden="1" w:unhideWhenUsed="1"/>
+    <w:lsdException w:name="Placeholder Text" w:semiHidden="1"/>
+    <w:lsdException w:name="No Spacing" w:uiPriority="1" w:qFormat="1"/>
+    <w:lsdException w:name="Light Shading" w:uiPriority="60"/>
+    <w:lsdException w:name="Light List" w:uiPriority="61"/>
+    <w:lsdException w:name="Light Grid" w:uiPriority="62"/>
+    <w:lsdException w:name="Medium Shading 1" w:uiPriority="63"/>
+    <w:lsdException w:name="Medium Shading 2" w:uiPriority="64"/>
+    <w:lsdException w:name="Medium List 1" w:uiPriority="65"/>
+    <w:lsdException w:name="Medium List 2" w:uiPriority="66"/>
+    <w:lsdException w:name="Medium Grid 1" w:uiPriority="67"/>
+    <w:lsdException w:name="Medium Grid 2" w:uiPriority="68"/>
+    <w:lsdException w:name="Medium Grid 3" w:uiPriority="69"/>
+    <w:lsdException w:name="Dark List" w:uiPriority="70"/>
+    <w:lsdException w:name="Colorful Shading" w:uiPriority="71"/>
+    <w:lsdException w:name="Colorful List" w:uiPriority="72"/>
+    <w:lsdException w:name="Colorful Grid" w:uiPriority="73"/>
+    <w:lsdException w:name="Light Shading Accent 1" w:uiPriority="60"/>
+    <w:lsdException w:name="Light List Accent 1" w:uiPriority="61"/>
+    <w:lsdException w:name="Light Grid Accent 1" w:uiPriority="62"/>
+    <w:lsdException w:name="Medium Shading 1 Accent 1" w:uiPriority="63"/>
+    <w:lsdException w:name="Medium Shading 2 Accent 1" w:uiPriority="64"/>
+    <w:lsdException w:name="Medium List 1 Accent 1" w:uiPriority="65"/>
+    <w:lsdException w:name="Revision" w:semiHidden="1"/>
+    <w:lsdException w:name="List Paragraph" w:uiPriority="34" w:qFormat="1"/>
+    <w:lsdException w:name="Quote" w:uiPriority="29" w:qFormat="1"/>
+    <w:lsdException w:name="Intense Quote" w:uiPriority="30" w:qFormat="1"/>
+    <w:lsdException w:name="Medium List 2 Accent 1" w:uiPriority="66"/>
+    <w:lsdException w:name="Medium Grid 1 Accent 1" w:uiPriority="67"/>
+    <w:lsdException w:name="Medium Grid 2 Accent 1" w:uiPriority="68"/>
+    <w:lsdException w:name="Medium Grid 3 Accent 1" w:uiPriority="69"/>
+    <w:lsdException w:name="Dark List Accent 1" w:uiPriority="70"/>
+    <w:lsdException w:name="Colorful Shading Accent 1" w:uiPriority="71"/>
+    <w:lsdException w:name="Colorful List Accent 1" w:uiPriority="72"/>
+    <w:lsdException w:name="Colorful Grid Accent 1" w:uiPriority="73"/>
+    <w:lsdException w:name="Light Shading Accent 2" w:uiPriority="60"/>
+    <w:lsdException w:name="Light List Accent 2" w:uiPriority="61"/>
+    <w:lsdException w:name="Light Grid Accent 2" w:uiPriority="62"/>
+    <w:lsdException w:name="Medium Shading 1 Accent 2" w:uiPriority="63"/>
+    <w:lsdException w:name="Medium Shading 2 Accent 2" w:uiPriority="64"/>
+    <w:lsdException w:name="Medium List 1 Accent 2" w:uiPriority="65"/>
+    <w:lsdException w:name="Medium List 2 Accent 2" w:uiPriority="66"/>
+    <w:lsdException w:name="Medium Grid 1 Accent 2" w:uiPriority="67"/>
+    <w:lsdException w:name="Medium Grid 2 Accent 2" w:uiPriority="68"/>
+    <w:lsdException w:name="Medium Grid 3 Accent 2" w:uiPriority="69"/>
+    <w:lsdException w:name="Dark List Accent 2" w:uiPriority="70"/>
+    <w:lsdException w:name="Colorful Shading Accent 2" w:uiPriority="71"/>
+    <w:lsdException w:name="Colorful List Accent 2" w:uiPriority="72"/>
+    <w:lsdException w:name="Colorful Grid Accent 2" w:uiPriority="73"/>
+    <w:lsdException w:name="Light Shading Accent 3" w:uiPriority="60"/>
+    <w:lsdException w:name="Light List Accent 3" w:uiPriority="61"/>
+    <w:lsdException w:name="Light Grid Accent 3" w:uiPriority="62"/>
+    <w:lsdException w:name="Medium Shading 1 Accent 3" w:uiPriority="63"/>
+    <w:lsdException w:name="Medium Shading 2 Accent 3" w:uiPriority="64"/>
+    <w:lsdException w:name="Medium List 1 Accent 3" w:uiPriority="65"/>
+    <w:lsdException w:name="Medium List 2 Accent 3" w:uiPriority="66"/>
+    <w:lsdException w:name="Medium Grid 1 Accent 3" w:uiPriority="67"/>
+    <w:lsdException w:name="Medium Grid 2 Accent 3" w:uiPriority="68"/>
+    <w:lsdException w:name="Medium Grid 3 Accent 3" w:uiPriority="69"/>
+    <w:lsdException w:name="Dark List Accent 3" w:uiPriority="70"/>
+    <w:lsdException w:name="Colorful Shading Accent 3" w:uiPriority="71"/>
+    <w:lsdException w:name="Colorful List Accent 3" w:uiPriority="72"/>
+    <w:lsdException w:name="Colorful Grid Accent 3" w:uiPriority="73"/>
+    <w:lsdException w:name="Light Shading Accent 4" w:uiPriority="60"/>
+    <w:lsdException w:name="Light List Accent 4" w:uiPriority="61"/>
+    <w:lsdException w:name="Light Grid Accent 4" w:uiPriority="62"/>
+    <w:lsdException w:name="Medium Shading 1 Accent 4" w:uiPriority="63"/>
+    <w:lsdException w:name="Medium Shading 2 Accent 4" w:uiPriority="64"/>
+    <w:lsdException w:name="Medium List 1 Accent 4" w:uiPriority="65"/>
+    <w:lsdException w:name="Medium List 2 Accent 4" w:uiPriority="66"/>
+    <w:lsdException w:name="Medium Grid 1 Accent 4" w:uiPriority="67"/>
+    <w:lsdException w:name="Medium Grid 2 Accent 4" w:uiPriority="68"/>
+    <w:lsdException w:name="Medium Grid 3 Accent 4" w:uiPriority="69"/>
+    <w:lsdException w:name="Dark List Accent 4" w:uiPriority="70"/>
+    <w:lsdException w:name="Colorful Shading Accent 4" w:uiPriority="71"/>
+    <w:lsdException w:name="Colorful List Accent 4" w:uiPriority="72"/>
+    <w:lsdException w:name="Colorful Grid Accent 4" w:uiPriority="73"/>
+    <w:lsdException w:name="Light Shading Accent 5" w:uiPriority="60"/>
+    <w:lsdException w:name="Light List Accent 5" w:uiPriority="61"/>
+    <w:lsdException w:name="Light Grid Accent 5" w:uiPriority="62"/>
+    <w:lsdException w:name="Medium Shading 1 Accent 5" w:uiPriority="63"/>
+    <w:lsdException w:name="Medium Shading 2 Accent 5" w:uiPriority="64"/>
+    <w:lsdException w:name="Medium List 1 Accent 5" w:uiPriority="65"/>
+    <w:lsdException w:name="Medium List 2 Accent 5" w:uiPriority="66"/>
+    <w:lsdException w:name="Medium Grid 1 Accent 5" w:uiPriority="67"/>
+    <w:lsdException w:name="Medium Grid 2 Accent 5" w:uiPriority="68"/>
+    <w:lsdException w:name="Medium Grid 3 Accent 5" w:uiPriority="69"/>
+    <w:lsdException w:name="Dark List Accent 5" w:uiPriority="70"/>
+    <w:lsdException w:name="Colorful Shading Accent 5" w:uiPriority="71"/>
+    <w:lsdException w:name="Colorful List Accent 5" w:uiPriority="72"/>
+    <w:lsdException w:name="Colorful Grid Accent 5" w:uiPriority="73"/>
+    <w:lsdException w:name="Light Shading Accent 6" w:uiPriority="60"/>
+    <w:lsdException w:name="Light List Accent 6" w:uiPriority="61"/>
+    <w:lsdException w:name="Light Grid Accent 6" w:uiPriority="62"/>
+    <w:lsdException w:name="Medium Shading 1 Accent 6" w:uiPriority="63"/>
+    <w:lsdException w:name="Medium Shading 2 Accent 6" w:uiPriority="64"/>
+    <w:lsdException w:name="Medium List 1 Accent 6" w:uiPriority="65"/>
+    <w:lsdException w:name="Medium List 2 Accent 6" w:uiPriority="66"/>
+    <w:lsdException w:name="Medium Grid 1 Accent 6" w:uiPriority="67"/>
+    <w:lsdException w:name="Medium Grid 2 Accent 6" w:uiPriority="68"/>
+    <w:lsdException w:name="Medium Grid 3 Accent 6" w:uiPriority="69"/>
+    <w:lsdException w:name="Dark List Accent 6" w:uiPriority="70"/>
+    <w:lsdException w:name="Colorful Shading Accent 6" w:uiPriority="71"/>
+    <w:lsdException w:name="Colorful List Accent 6" w:uiPriority="72"/>
+    <w:lsdException w:name="Colorful Grid Accent 6" w:uiPriority="73"/>
+    <w:lsdException w:name="Subtle Emphasis" w:uiPriority="19" w:qFormat="1"/>
+    <w:lsdException w:name="Intense Emphasis" w:uiPriority="21" w:qFormat="1"/>
+    <w:lsdException w:name="Subtle Reference" w:uiPriority="31" w:qFormat="1"/>
+    <w:lsdException w:name="Intense Reference" w:uiPriority="32" w:qFormat="1"/>
+    <w:lsdException w:name="Book Title" w:uiPriority="33" w:qFormat="1"/>
+    <w:lsdException w:name="Bibliography" w:semiHidden="1" w:uiPriority="37" w:unhideWhenUsed="1"/>
+    <w:lsdException w:name="TOC Heading" w:semiHidden="1" w:uiPriority="39" w:unhideWhenUsed="1" w:qFormat="1"/>
+    <w:lsdException w:name="Plain Table 1" w:uiPriority="41"/>
+    <w:lsdException w:name="Plain Table 2" w:uiPriority="42"/>
+    <w:lsdException w:name="Plain Table 3" w:uiPriority="43"/>
+    <w:lsdException w:name="Plain Table 4" w:uiPriority="44"/>
+    <w:lsdException w:name="Plain Table 5" w:uiPriority="45"/>
+    <w:lsdException w:name="Grid Table Light" w:uiPriority="40"/>
+    <w:lsdException w:name="Grid Table 1 Light" w:uiPriority="46"/>
+    <w:lsdException w:name="Grid Table 2" w:uiPriority="47"/>
+    <w:lsdException w:name="Grid Table 3" w:uiPriority="48"/>
+    <w:lsdException w:name="Grid Table 4" w:uiPriority="49"/>
+    <w:lsdException w:name="Grid Table 5 Dark" w:uiPriority="50"/>
+    <w:lsdException w:name="Grid Table 6 Colorful" w:uiPriority="51"/>
+    <w:lsdException w:name="Grid Table 7 Colorful" w:uiPriority="52"/>
+    <w:lsdException w:name="Grid Table 1 Light Accent 1" w:uiPriority="46"/>
+    <w:lsdException w:name="Grid Table 2 Accent 1" w:uiPriority="47"/>
+    <w:lsdException w:name="Grid Table 3 Accent 1" w:uiPriority="48"/>
+    <w:lsdException w:name="Grid Table 4 Accent 1" w:uiPriority="49"/>
+    <w:lsdException w:name="Grid Table 5 Dark Accent 1" w:uiPriority="50"/>
+    <w:lsdException w:name="Grid Table 6 Colorful Accent 1" w:uiPriority="51"/>
+    <w:lsdException w:name="Grid Table 7 Colorful Accent 1" w:uiPriority="52"/>
+    <w:lsdException w:name="Grid Table 1 Light Accent 2" w:uiPriority="46"/>
+    <w:lsdException w:name="Grid Table 2 Accent 2" w:uiPriority="47"/>
+    <w:lsdException w:name="Grid Table 3 Accent 2" w:uiPriority="48"/>
+    <w:lsdException w:name="Grid Table 4 Accent 2" w:uiPriority="49"/>
+    <w:lsdException w:name="Grid Table 5 Dark Accent 2" w:uiPriority="50"/>
+    <w:lsdException w:name="Grid Table 6 Colorful Accent 2" w:uiPriority="51"/>
+    <w:lsdException w:name="Grid Table 7 Colorful Accent 2" w:uiPriority="52"/>
+    <w:lsdException w:name="Grid Table 1 Light Accent 3" w:uiPriority="46"/>
+    <w:lsdException w:name="Grid Table 2 Accent 3" w:uiPriority="47"/>
+    <w:lsdException w:name="Grid Table 3 Accent 3" w:uiPriority="48"/>
+    <w:lsdException w:name="Grid Table 4 Accent 3" w:uiPriority="49"/>
+    <w:lsdException w:name="Grid Table 5 Dark Accent 3" w:uiPriority="50"/>
+    <w:lsdException w:name="Grid Table 6 Colorful Accent 3" w:uiPriority="51"/>
+    <w:lsdException w:name="Grid Table 7 Colorful Accent 3" w:uiPriority="52"/>
+    <w:lsdException w:name="Grid Table 1 Light Accent 4" w:uiPriority="46"/>
+    <w:lsdException w:name="Grid Table 2 Accent 4" w:uiPriority="47"/>
+    <w:lsdException w:name="Grid Table 3 Accent 4" w:uiPriority="48"/>
+    <w:lsdException w:name="Grid Table 4 Accent 4" w:uiPriority="49"/>
+    <w:lsdException w:name="Grid Table 5 Dark Accent 4" w:uiPriority="50"/>
+    <w:lsdException w:name="Grid Table 6 Colorful Accent 4" w:uiPriority="51"/>
+    <w:lsdException w:name="Grid Table 7 Colorful Accent 4" w:uiPriority="52"/>
+    <w:lsdException w:name="Grid Table 1 Light Accent 5" w:uiPriority="46"/>
+    <w:lsdException w:name="Grid Table 2 Accent 5" w:uiPriority="47"/>
+    <w:lsdException w:name="Grid Table 3 Accent 5" w:uiPriority="48"/>
+    <w:lsdException w:name="Grid Table 4 Accent 5" w:uiPriority="49"/>
+    <w:lsdException w:name="Grid Table 5 Dark Accent 5" w:uiPriority="50"/>
+    <w:lsdException w:name="Grid Table 6 Colorful Accent 5" w:uiPriority="51"/>
+    <w:lsdException w:name="Grid Table 7 Colorful Accent 5" w:uiPriority="52"/>
+    <w:lsdException w:name="Grid Table 1 Light Accent 6" w:uiPriority="46"/>
+    <w:lsdException w:name="Grid Table 2 Accent 6" w:uiPriority="47"/>
+    <w:lsdException w:name="Grid Table 3 Accent 6" w:uiPriority="48"/>
+    <w:lsdException w:name="Grid Table 4 Accent 6" w:uiPriority="49"/>
+    <w:lsdException w:name="Grid Table 5 Dark Accent 6" w:uiPriority="50"/>
+    <w:lsdException w:name="Grid Table 6 Colorful Accent 6" w:uiPriority="51"/>
+    <w:lsdException w:name="Grid Table 7 Colorful Accent 6" w:uiPriority="52"/>
+    <w:lsdException w:name="List Table 1 Light" w:uiPriority="46"/>
+    <w:lsdException w:name="List Table 2" w:uiPriority="47"/>
+    <w:lsdException w:name="List Table 3" w:uiPriority="48"/>
+    <w:lsdException w:name="List Table 4" w:uiPriority="49"/>
+    <w:lsdException w:name="List Table 5 Dark" w:uiPriority="50"/>
+    <w:lsdException w:name="List Table 6 Colorful" w:uiPriority="51"/>
+    <w:lsdException w:name="List Table 7 Colorful" w:uiPriority="52"/>
+    <w:lsdException w:name="List Table 1 Light Accent 1" w:uiPriority="46"/>
+    <w:lsdException w:name="List Table 2 Accent 1" w:uiPriority="47"/>
+    <w:lsdException w:name="List Table 3 Accent 1" w:uiPriority="48"/>
+    <w:lsdException w:name="List Table 4 Accent 1" w:uiPriority="49"/>
+    <w:lsdException w:name="List Table 5 Dark Accent 1" w:uiPriority="50"/>
+    <w:lsdException w:name="List Table 6 Colorful Accent 1" w:uiPriority="51"/>
+    <w:lsdException w:name="List Table 7 Colorful Accent 1" w:uiPriority="52"/>
+    <w:lsdException w:name="List Table 1 Light Accent 2" w:uiPriority="46"/>
+    <w:lsdException w:name="List Table 2 Accent 2" w:uiPriority="47"/>
+    <w:lsdException w:name="List Table 3 Accent 2" w:uiPriority="48"/>
+    <w:lsdException w:name="List Table 4 Accent 2" w:uiPriority="49"/>
+    <w:lsdException w:name="List Table 5 Dark Accent 2" w:uiPriority="50"/>
+    <w:lsdException w:name="List Table 6 Colorful Accent 2" w:uiPriority="51"/>
+    <w:lsdException w:name="List Table 7 Colorful Accent 2" w:uiPriority="52"/>
+    <w:lsdException w:name="List Table 1 Light Accent 3" w:uiPriority="46"/>
+    <w:lsdException w:name="List Table 2 Accent 3" w:uiPriority="47"/>
+    <w:lsdException w:name="List Table 3 Accent 3" w:uiPriority="48"/>
+    <w:lsdException w:name="List Table 4 Accent 3" w:uiPriority="49"/>
+    <w:lsdException w:name="List Table 5 Dark Accent 3" w:uiPriority="50"/>
+    <w:lsdException w:name="List Table 6 Colorful Accent 3" w:uiPriority="51"/>
+    <w:lsdException w:name="List Table 7 Colorful Accent 3" w:uiPriority="52"/>
+    <w:lsdException w:name="List Table 1 Light Accent 4" w:uiPriority="46"/>
+    <w:lsdException w:name="List Table 2 Accent 4" w:uiPriority="47"/>
+    <w:lsdException w:name="List Table 3 Accent 4" w:uiPriority="48"/>
+    <w:lsdException w:name="List Table 4 Accent 4" w:uiPriority="49"/>
+    <w:lsdException w:name="List Table 5 Dark Accent 4" w:uiPriority="50"/>
+    <w:lsdException w:name="List Table 6 Colorful Accent 4" w:uiPriority="51"/>
+    <w:lsdException w:name="List Table 7 Colorful Accent 4" w:uiPriority="52"/>
+    <w:lsdException w:name="List Table 1 Light Accent 5" w:uiPriority="46"/>
+    <w:lsdException w:name="List Table 2 Accent 5" w:uiPriority="47"/>
+    <w:lsdException w:name="List Table 3 Accent 5" w:uiPriority="48"/>
+    <w:lsdException w:name="List Table 4 Accent 5" w:uiPriority="49"/>
+    <w:lsdException w:name="List Table 5 Dark Accent 5" w:uiPriority="50"/>
+    <w:lsdException w:name="List Table 6 Colorful Accent 5" w:uiPriority="51"/>
+    <w:lsdException w:name="List Table 7 Colorful Accent 5" w:uiPriority="52"/>
+    <w:lsdException w:name="List Table 1 Light Accent 6" w:uiPriority="46"/>
+    <w:lsdException w:name="List Table 2 Accent 6" w:uiPriority="47"/>
+    <w:lsdException w:name="List Table 3 Accent 6" w:uiPriority="48"/>
+    <w:lsdException w:name="List Table 4 Accent 6" w:uiPriority="49"/>
+    <w:lsdException w:name="List Table 5 Dark Accent 6" w:uiPriority="50"/>
+    <w:lsdException w:name="List Table 6 Colorful Accent 6" w:uiPriority="51"/>
+    <w:lsdException w:name="List Table 7 Colorful Accent 6" w:uiPriority="52"/>
   </w:latentStyles>
-  <w:style w:type="paragraph" w:default="1" w:styleId="Normalny">
+  <w:style w:type="paragraph" w:default="1" w:styleId="Normal">
     <w:name w:val="Normal"/>
     <w:qFormat/>
     <w:rsid w:val="00476EBC"/>
   </w:style>
-  <w:style w:type="character" w:default="1" w:styleId="Domylnaczcionkaakapitu">
+  <w:style w:type="character" w:default="1" w:styleId="DefaultParagraphFont">
     <w:name w:val="Default Paragraph Font"/>
     <w:uiPriority w:val="1"/>
     <w:semiHidden/>
     <w:unhideWhenUsed/>
   </w:style>
-  <w:style w:type="table" w:default="1" w:styleId="Standardowy">
+  <w:style w:type="table" w:default="1" w:styleId="TableNormal">
     <w:name w:val="Normal Table"/>
     <w:uiPriority w:val="99"/>
     <w:semiHidden/>
@@ -40613,16 +40769,16 @@
       </w:tblCellMar>
     </w:tblPr>
   </w:style>
-  <w:style w:type="numbering" w:default="1" w:styleId="Bezlisty">
+  <w:style w:type="numbering" w:default="1" w:styleId="NoList">
     <w:name w:val="No List"/>
     <w:uiPriority w:val="99"/>
     <w:semiHidden/>
     <w:unhideWhenUsed/>
   </w:style>
-  <w:style w:type="paragraph" w:styleId="Nagwek">
+  <w:style w:type="paragraph" w:styleId="Header">
     <w:name w:val="header"/>
-    <w:basedOn w:val="Normalny"/>
-    <w:link w:val="NagwekZnak"/>
+    <w:basedOn w:val="Normal"/>
+    <w:link w:val="HeaderChar"/>
     <w:uiPriority w:val="99"/>
     <w:unhideWhenUsed/>
     <w:rsid w:val="005E2144"/>
@@ -40634,17 +40790,17 @@
       <w:spacing w:after="0" w:line="240" w:lineRule="auto"/>
     </w:pPr>
   </w:style>
-  <w:style w:type="character" w:customStyle="1" w:styleId="NagwekZnak">
-    <w:name w:val="Nagłówek Znak"/>
-    <w:basedOn w:val="Domylnaczcionkaakapitu"/>
-    <w:link w:val="Nagwek"/>
+  <w:style w:type="character" w:customStyle="1" w:styleId="HeaderChar">
+    <w:name w:val="Header Char"/>
+    <w:basedOn w:val="DefaultParagraphFont"/>
+    <w:link w:val="Header"/>
     <w:uiPriority w:val="99"/>
     <w:rsid w:val="005E2144"/>
   </w:style>
-  <w:style w:type="paragraph" w:styleId="Stopka">
+  <w:style w:type="paragraph" w:styleId="Footer">
     <w:name w:val="footer"/>
-    <w:basedOn w:val="Normalny"/>
-    <w:link w:val="StopkaZnak"/>
+    <w:basedOn w:val="Normal"/>
+    <w:link w:val="FooterChar"/>
     <w:uiPriority w:val="99"/>
     <w:unhideWhenUsed/>
     <w:rsid w:val="005E2144"/>
@@ -40656,17 +40812,17 @@
       <w:spacing w:after="0" w:line="240" w:lineRule="auto"/>
     </w:pPr>
   </w:style>
-  <w:style w:type="character" w:customStyle="1" w:styleId="StopkaZnak">
-    <w:name w:val="Stopka Znak"/>
-    <w:basedOn w:val="Domylnaczcionkaakapitu"/>
-    <w:link w:val="Stopka"/>
+  <w:style w:type="character" w:customStyle="1" w:styleId="FooterChar">
+    <w:name w:val="Footer Char"/>
+    <w:basedOn w:val="DefaultParagraphFont"/>
+    <w:link w:val="Footer"/>
     <w:uiPriority w:val="99"/>
     <w:rsid w:val="005E2144"/>
   </w:style>
-  <w:style w:type="paragraph" w:styleId="Tekstprzypisudolnego">
+  <w:style w:type="paragraph" w:styleId="FootnoteText">
     <w:name w:val="footnote text"/>
-    <w:basedOn w:val="Normalny"/>
-    <w:link w:val="TekstprzypisudolnegoZnak"/>
+    <w:basedOn w:val="Normal"/>
+    <w:link w:val="FootnoteTextChar"/>
     <w:uiPriority w:val="99"/>
     <w:semiHidden/>
     <w:unhideWhenUsed/>
@@ -40679,10 +40835,10 @@
       <w:szCs w:val="20"/>
     </w:rPr>
   </w:style>
-  <w:style w:type="character" w:customStyle="1" w:styleId="TekstprzypisudolnegoZnak">
-    <w:name w:val="Tekst przypisu dolnego Znak"/>
-    <w:basedOn w:val="Domylnaczcionkaakapitu"/>
-    <w:link w:val="Tekstprzypisudolnego"/>
+  <w:style w:type="character" w:customStyle="1" w:styleId="FootnoteTextChar">
+    <w:name w:val="Footnote Text Char"/>
+    <w:basedOn w:val="DefaultParagraphFont"/>
+    <w:link w:val="FootnoteText"/>
     <w:uiPriority w:val="99"/>
     <w:semiHidden/>
     <w:rsid w:val="00480821"/>
@@ -40691,9 +40847,9 @@
       <w:szCs w:val="20"/>
     </w:rPr>
   </w:style>
-  <w:style w:type="character" w:styleId="Odwoanieprzypisudolnego">
+  <w:style w:type="character" w:styleId="FootnoteReference">
     <w:name w:val="footnote reference"/>
-    <w:basedOn w:val="Domylnaczcionkaakapitu"/>
+    <w:basedOn w:val="DefaultParagraphFont"/>
     <w:uiPriority w:val="99"/>
     <w:semiHidden/>
     <w:unhideWhenUsed/>
@@ -40702,9 +40858,9 @@
       <w:vertAlign w:val="superscript"/>
     </w:rPr>
   </w:style>
-  <w:style w:type="paragraph" w:styleId="Akapitzlist">
+  <w:style w:type="paragraph" w:styleId="ListParagraph">
     <w:name w:val="List Paragraph"/>
-    <w:basedOn w:val="Normalny"/>
+    <w:basedOn w:val="Normal"/>
     <w:uiPriority w:val="34"/>
     <w:qFormat/>
     <w:rsid w:val="00480821"/>
@@ -40713,10 +40869,10 @@
       <w:contextualSpacing/>
     </w:pPr>
   </w:style>
-  <w:style w:type="paragraph" w:styleId="Tekstprzypisukocowego">
+  <w:style w:type="paragraph" w:styleId="EndnoteText">
     <w:name w:val="endnote text"/>
-    <w:basedOn w:val="Normalny"/>
-    <w:link w:val="TekstprzypisukocowegoZnak"/>
+    <w:basedOn w:val="Normal"/>
+    <w:link w:val="EndnoteTextChar"/>
     <w:uiPriority w:val="99"/>
     <w:semiHidden/>
     <w:unhideWhenUsed/>
@@ -40729,10 +40885,10 @@
       <w:szCs w:val="20"/>
     </w:rPr>
   </w:style>
-  <w:style w:type="character" w:customStyle="1" w:styleId="TekstprzypisukocowegoZnak">
-    <w:name w:val="Tekst przypisu końcowego Znak"/>
-    <w:basedOn w:val="Domylnaczcionkaakapitu"/>
-    <w:link w:val="Tekstprzypisukocowego"/>
+  <w:style w:type="character" w:customStyle="1" w:styleId="EndnoteTextChar">
+    <w:name w:val="Endnote Text Char"/>
+    <w:basedOn w:val="DefaultParagraphFont"/>
+    <w:link w:val="EndnoteText"/>
     <w:uiPriority w:val="99"/>
     <w:semiHidden/>
     <w:rsid w:val="00381FA7"/>
@@ -40741,9 +40897,9 @@
       <w:szCs w:val="20"/>
     </w:rPr>
   </w:style>
-  <w:style w:type="character" w:styleId="Odwoanieprzypisukocowego">
+  <w:style w:type="character" w:styleId="EndnoteReference">
     <w:name w:val="endnote reference"/>
-    <w:basedOn w:val="Domylnaczcionkaakapitu"/>
+    <w:basedOn w:val="DefaultParagraphFont"/>
     <w:uiPriority w:val="99"/>
     <w:semiHidden/>
     <w:unhideWhenUsed/>
@@ -40752,9 +40908,9 @@
       <w:vertAlign w:val="superscript"/>
     </w:rPr>
   </w:style>
-  <w:style w:type="table" w:styleId="Tabela-Siatka">
+  <w:style w:type="table" w:styleId="TableGrid">
     <w:name w:val="Table Grid"/>
-    <w:basedOn w:val="Standardowy"/>
+    <w:basedOn w:val="TableNormal"/>
     <w:uiPriority w:val="59"/>
     <w:rsid w:val="00DF43A5"/>
     <w:pPr>
@@ -40778,10 +40934,10 @@
       </w:tblCellMar>
     </w:tblPr>
   </w:style>
-  <w:style w:type="paragraph" w:styleId="Tekstdymka">
+  <w:style w:type="paragraph" w:styleId="BalloonText">
     <w:name w:val="Balloon Text"/>
-    <w:basedOn w:val="Normalny"/>
-    <w:link w:val="TekstdymkaZnak"/>
+    <w:basedOn w:val="Normal"/>
+    <w:link w:val="BalloonTextChar"/>
     <w:uiPriority w:val="99"/>
     <w:semiHidden/>
     <w:unhideWhenUsed/>
@@ -40795,390 +40951,10 @@
       <w:szCs w:val="16"/>
     </w:rPr>
   </w:style>
-  <w:style w:type="character" w:customStyle="1" w:styleId="TekstdymkaZnak">
-    <w:name w:val="Tekst dymka Znak"/>
-    <w:basedOn w:val="Domylnaczcionkaakapitu"/>
-    <w:link w:val="Tekstdymka"/>
-    <w:uiPriority w:val="99"/>
-    <w:semiHidden/>
-    <w:rsid w:val="009D2A81"/>
-    <w:rPr>
-      <w:rFonts w:ascii="Tahoma" w:hAnsi="Tahoma" w:cs="Tahoma"/>
-      <w:sz w:val="16"/>
-      <w:szCs w:val="16"/>
-    </w:rPr>
-  </w:style>
-</w:styles>
-</file>
-
-<file path=word/stylesWithEffects.xml><?xml version="1.0" encoding="utf-8"?>
-<w:styles xmlns:wpc="http://schemas.microsoft.com/office/word/2010/wordprocessingCanvas" xmlns:mc="http://schemas.openxmlformats.org/markup-compatibility/2006" xmlns:o="urn:schemas-microsoft-com:office:office" xmlns:r="http://schemas.openxmlformats.org/officeDocument/2006/relationships" xmlns:m="http://schemas.openxmlformats.org/officeDocument/2006/math" xmlns:v="urn:schemas-microsoft-com:vml" xmlns:wp14="http://schemas.microsoft.com/office/word/2010/wordprocessingDrawing" xmlns:wp="http://schemas.openxmlformats.org/drawingml/2006/wordprocessingDrawing" xmlns:w10="urn:schemas-microsoft-com:office:word" xmlns:w="http://schemas.openxmlformats.org/wordprocessingml/2006/main" xmlns:w14="http://schemas.microsoft.com/office/word/2010/wordml" xmlns:wpg="http://schemas.microsoft.com/office/word/2010/wordprocessingGroup" xmlns:wpi="http://schemas.microsoft.com/office/word/2010/wordprocessingInk" xmlns:wne="http://schemas.microsoft.com/office/word/2006/wordml" xmlns:wps="http://schemas.microsoft.com/office/word/2010/wordprocessingShape" mc:Ignorable="w14 wp14">
-  <w:docDefaults>
-    <w:rPrDefault>
-      <w:rPr>
-        <w:rFonts w:asciiTheme="minorHAnsi" w:eastAsiaTheme="minorHAnsi" w:hAnsiTheme="minorHAnsi" w:cstheme="minorBidi"/>
-        <w:sz w:val="22"/>
-        <w:szCs w:val="22"/>
-        <w:lang w:val="pl-PL" w:eastAsia="en-US" w:bidi="ar-SA"/>
-      </w:rPr>
-    </w:rPrDefault>
-    <w:pPrDefault>
-      <w:pPr>
-        <w:spacing w:after="200" w:line="276" w:lineRule="auto"/>
-      </w:pPr>
-    </w:pPrDefault>
-  </w:docDefaults>
-  <w:latentStyles w:defLockedState="0" w:defUIPriority="99" w:defSemiHidden="1" w:defUnhideWhenUsed="1" w:defQFormat="0" w:count="267">
-    <w:lsdException w:name="Normal" w:semiHidden="0" w:uiPriority="0" w:unhideWhenUsed="0" w:qFormat="1"/>
-    <w:lsdException w:name="heading 1" w:semiHidden="0" w:uiPriority="9" w:unhideWhenUsed="0" w:qFormat="1"/>
-    <w:lsdException w:name="heading 2" w:uiPriority="9" w:qFormat="1"/>
-    <w:lsdException w:name="heading 3" w:uiPriority="9" w:qFormat="1"/>
-    <w:lsdException w:name="heading 4" w:uiPriority="9" w:qFormat="1"/>
-    <w:lsdException w:name="heading 5" w:uiPriority="9" w:qFormat="1"/>
-    <w:lsdException w:name="heading 6" w:uiPriority="9" w:qFormat="1"/>
-    <w:lsdException w:name="heading 7" w:uiPriority="9" w:qFormat="1"/>
-    <w:lsdException w:name="heading 8" w:uiPriority="9" w:qFormat="1"/>
-    <w:lsdException w:name="heading 9" w:uiPriority="9" w:qFormat="1"/>
-    <w:lsdException w:name="toc 1" w:uiPriority="39"/>
-    <w:lsdException w:name="toc 2" w:uiPriority="39"/>
-    <w:lsdException w:name="toc 3" w:uiPriority="39"/>
-    <w:lsdException w:name="toc 4" w:uiPriority="39"/>
-    <w:lsdException w:name="toc 5" w:uiPriority="39"/>
-    <w:lsdException w:name="toc 6" w:uiPriority="39"/>
-    <w:lsdException w:name="toc 7" w:uiPriority="39"/>
-    <w:lsdException w:name="toc 8" w:uiPriority="39"/>
-    <w:lsdException w:name="toc 9" w:uiPriority="39"/>
-    <w:lsdException w:name="caption" w:uiPriority="35" w:qFormat="1"/>
-    <w:lsdException w:name="Title" w:semiHidden="0" w:uiPriority="10" w:unhideWhenUsed="0" w:qFormat="1"/>
-    <w:lsdException w:name="Default Paragraph Font" w:uiPriority="1"/>
-    <w:lsdException w:name="Subtitle" w:semiHidden="0" w:uiPriority="11" w:unhideWhenUsed="0" w:qFormat="1"/>
-    <w:lsdException w:name="Strong" w:semiHidden="0" w:uiPriority="22" w:unhideWhenUsed="0" w:qFormat="1"/>
-    <w:lsdException w:name="Emphasis" w:semiHidden="0" w:uiPriority="20" w:unhideWhenUsed="0" w:qFormat="1"/>
-    <w:lsdException w:name="Table Grid" w:semiHidden="0" w:uiPriority="59" w:unhideWhenUsed="0"/>
-    <w:lsdException w:name="Placeholder Text" w:unhideWhenUsed="0"/>
-    <w:lsdException w:name="No Spacing" w:semiHidden="0" w:uiPriority="1" w:unhideWhenUsed="0" w:qFormat="1"/>
-    <w:lsdException w:name="Light Shading" w:semiHidden="0" w:uiPriority="60" w:unhideWhenUsed="0"/>
-    <w:lsdException w:name="Light List" w:semiHidden="0" w:uiPriority="61" w:unhideWhenUsed="0"/>
-    <w:lsdException w:name="Light Grid" w:semiHidden="0" w:uiPriority="62" w:unhideWhenUsed="0"/>
-    <w:lsdException w:name="Medium Shading 1" w:semiHidden="0" w:uiPriority="63" w:unhideWhenUsed="0"/>
-    <w:lsdException w:name="Medium Shading 2" w:semiHidden="0" w:uiPriority="64" w:unhideWhenUsed="0"/>
-    <w:lsdException w:name="Medium List 1" w:semiHidden="0" w:uiPriority="65" w:unhideWhenUsed="0"/>
-    <w:lsdException w:name="Medium List 2" w:semiHidden="0" w:uiPriority="66" w:unhideWhenUsed="0"/>
-    <w:lsdException w:name="Medium Grid 1" w:semiHidden="0" w:uiPriority="67" w:unhideWhenUsed="0"/>
-    <w:lsdException w:name="Medium Grid 2" w:semiHidden="0" w:uiPriority="68" w:unhideWhenUsed="0"/>
-    <w:lsdException w:name="Medium Grid 3" w:semiHidden="0" w:uiPriority="69" w:unhideWhenUsed="0"/>
-    <w:lsdException w:name="Dark List" w:semiHidden="0" w:uiPriority="70" w:unhideWhenUsed="0"/>
-    <w:lsdException w:name="Colorful Shading" w:semiHidden="0" w:uiPriority="71" w:unhideWhenUsed="0"/>
-    <w:lsdException w:name="Colorful List" w:semiHidden="0" w:uiPriority="72" w:unhideWhenUsed="0"/>
-    <w:lsdException w:name="Colorful Grid" w:semiHidden="0" w:uiPriority="73" w:unhideWhenUsed="0"/>
-    <w:lsdException w:name="Light Shading Accent 1" w:semiHidden="0" w:uiPriority="60" w:unhideWhenUsed="0"/>
-    <w:lsdException w:name="Light List Accent 1" w:semiHidden="0" w:uiPriority="61" w:unhideWhenUsed="0"/>
-    <w:lsdException w:name="Light Grid Accent 1" w:semiHidden="0" w:uiPriority="62" w:unhideWhenUsed="0"/>
-    <w:lsdException w:name="Medium Shading 1 Accent 1" w:semiHidden="0" w:uiPriority="63" w:unhideWhenUsed="0"/>
-    <w:lsdException w:name="Medium Shading 2 Accent 1" w:semiHidden="0" w:uiPriority="64" w:unhideWhenUsed="0"/>
-    <w:lsdException w:name="Medium List 1 Accent 1" w:semiHidden="0" w:uiPriority="65" w:unhideWhenUsed="0"/>
-    <w:lsdException w:name="Revision" w:unhideWhenUsed="0"/>
-    <w:lsdException w:name="List Paragraph" w:semiHidden="0" w:uiPriority="34" w:unhideWhenUsed="0" w:qFormat="1"/>
-    <w:lsdException w:name="Quote" w:semiHidden="0" w:uiPriority="29" w:unhideWhenUsed="0" w:qFormat="1"/>
-    <w:lsdException w:name="Intense Quote" w:semiHidden="0" w:uiPriority="30" w:unhideWhenUsed="0" w:qFormat="1"/>
-    <w:lsdException w:name="Medium List 2 Accent 1" w:semiHidden="0" w:uiPriority="66" w:unhideWhenUsed="0"/>
-    <w:lsdException w:name="Medium Grid 1 Accent 1" w:semiHidden="0" w:uiPriority="67" w:unhideWhenUsed="0"/>
-    <w:lsdException w:name="Medium Grid 2 Accent 1" w:semiHidden="0" w:uiPriority="68" w:unhideWhenUsed="0"/>
-    <w:lsdException w:name="Medium Grid 3 Accent 1" w:semiHidden="0" w:uiPriority="69" w:unhideWhenUsed="0"/>
-    <w:lsdException w:name="Dark List Accent 1" w:semiHidden="0" w:uiPriority="70" w:unhideWhenUsed="0"/>
-    <w:lsdException w:name="Colorful Shading Accent 1" w:semiHidden="0" w:uiPriority="71" w:unhideWhenUsed="0"/>
-    <w:lsdException w:name="Colorful List Accent 1" w:semiHidden="0" w:uiPriority="72" w:unhideWhenUsed="0"/>
-    <w:lsdException w:name="Colorful Grid Accent 1" w:semiHidden="0" w:uiPriority="73" w:unhideWhenUsed="0"/>
-    <w:lsdException w:name="Light Shading Accent 2" w:semiHidden="0" w:uiPriority="60" w:unhideWhenUsed="0"/>
-    <w:lsdException w:name="Light List Accent 2" w:semiHidden="0" w:uiPriority="61" w:unhideWhenUsed="0"/>
-    <w:lsdException w:name="Light Grid Accent 2" w:semiHidden="0" w:uiPriority="62" w:unhideWhenUsed="0"/>
-    <w:lsdException w:name="Medium Shading 1 Accent 2" w:semiHidden="0" w:uiPriority="63" w:unhideWhenUsed="0"/>
-    <w:lsdException w:name="Medium Shading 2 Accent 2" w:semiHidden="0" w:uiPriority="64" w:unhideWhenUsed="0"/>
-    <w:lsdException w:name="Medium List 1 Accent 2" w:semiHidden="0" w:uiPriority="65" w:unhideWhenUsed="0"/>
-    <w:lsdException w:name="Medium List 2 Accent 2" w:semiHidden="0" w:uiPriority="66" w:unhideWhenUsed="0"/>
-    <w:lsdException w:name="Medium Grid 1 Accent 2" w:semiHidden="0" w:uiPriority="67" w:unhideWhenUsed="0"/>
-    <w:lsdException w:name="Medium Grid 2 Accent 2" w:semiHidden="0" w:uiPriority="68" w:unhideWhenUsed="0"/>
-    <w:lsdException w:name="Medium Grid 3 Accent 2" w:semiHidden="0" w:uiPriority="69" w:unhideWhenUsed="0"/>
-    <w:lsdException w:name="Dark List Accent 2" w:semiHidden="0" w:uiPriority="70" w:unhideWhenUsed="0"/>
-    <w:lsdException w:name="Colorful Shading Accent 2" w:semiHidden="0" w:uiPriority="71" w:unhideWhenUsed="0"/>
-    <w:lsdException w:name="Colorful List Accent 2" w:semiHidden="0" w:uiPriority="72" w:unhideWhenUsed="0"/>
-    <w:lsdException w:name="Colorful Grid Accent 2" w:semiHidden="0" w:uiPriority="73" w:unhideWhenUsed="0"/>
-    <w:lsdException w:name="Light Shading Accent 3" w:semiHidden="0" w:uiPriority="60" w:unhideWhenUsed="0"/>
-    <w:lsdException w:name="Light List Accent 3" w:semiHidden="0" w:uiPriority="61" w:unhideWhenUsed="0"/>
-    <w:lsdException w:name="Light Grid Accent 3" w:semiHidden="0" w:uiPriority="62" w:unhideWhenUsed="0"/>
-    <w:lsdException w:name="Medium Shading 1 Accent 3" w:semiHidden="0" w:uiPriority="63" w:unhideWhenUsed="0"/>
-    <w:lsdException w:name="Medium Shading 2 Accent 3" w:semiHidden="0" w:uiPriority="64" w:unhideWhenUsed="0"/>
-    <w:lsdException w:name="Medium List 1 Accent 3" w:semiHidden="0" w:uiPriority="65" w:unhideWhenUsed="0"/>
-    <w:lsdException w:name="Medium List 2 Accent 3" w:semiHidden="0" w:uiPriority="66" w:unhideWhenUsed="0"/>
-    <w:lsdException w:name="Medium Grid 1 Accent 3" w:semiHidden="0" w:uiPriority="67" w:unhideWhenUsed="0"/>
-    <w:lsdException w:name="Medium Grid 2 Accent 3" w:semiHidden="0" w:uiPriority="68" w:unhideWhenUsed="0"/>
-    <w:lsdException w:name="Medium Grid 3 Accent 3" w:semiHidden="0" w:uiPriority="69" w:unhideWhenUsed="0"/>
-    <w:lsdException w:name="Dark List Accent 3" w:semiHidden="0" w:uiPriority="70" w:unhideWhenUsed="0"/>
-    <w:lsdException w:name="Colorful Shading Accent 3" w:semiHidden="0" w:uiPriority="71" w:unhideWhenUsed="0"/>
-    <w:lsdException w:name="Colorful List Accent 3" w:semiHidden="0" w:uiPriority="72" w:unhideWhenUsed="0"/>
-    <w:lsdException w:name="Colorful Grid Accent 3" w:semiHidden="0" w:uiPriority="73" w:unhideWhenUsed="0"/>
-    <w:lsdException w:name="Light Shading Accent 4" w:semiHidden="0" w:uiPriority="60" w:unhideWhenUsed="0"/>
-    <w:lsdException w:name="Light List Accent 4" w:semiHidden="0" w:uiPriority="61" w:unhideWhenUsed="0"/>
-    <w:lsdException w:name="Light Grid Accent 4" w:semiHidden="0" w:uiPriority="62" w:unhideWhenUsed="0"/>
-    <w:lsdException w:name="Medium Shading 1 Accent 4" w:semiHidden="0" w:uiPriority="63" w:unhideWhenUsed="0"/>
-    <w:lsdException w:name="Medium Shading 2 Accent 4" w:semiHidden="0" w:uiPriority="64" w:unhideWhenUsed="0"/>
-    <w:lsdException w:name="Medium List 1 Accent 4" w:semiHidden="0" w:uiPriority="65" w:unhideWhenUsed="0"/>
-    <w:lsdException w:name="Medium List 2 Accent 4" w:semiHidden="0" w:uiPriority="66" w:unhideWhenUsed="0"/>
-    <w:lsdException w:name="Medium Grid 1 Accent 4" w:semiHidden="0" w:uiPriority="67" w:unhideWhenUsed="0"/>
-    <w:lsdException w:name="Medium Grid 2 Accent 4" w:semiHidden="0" w:uiPriority="68" w:unhideWhenUsed="0"/>
-    <w:lsdException w:name="Medium Grid 3 Accent 4" w:semiHidden="0" w:uiPriority="69" w:unhideWhenUsed="0"/>
-    <w:lsdException w:name="Dark List Accent 4" w:semiHidden="0" w:uiPriority="70" w:unhideWhenUsed="0"/>
-    <w:lsdException w:name="Colorful Shading Accent 4" w:semiHidden="0" w:uiPriority="71" w:unhideWhenUsed="0"/>
-    <w:lsdException w:name="Colorful List Accent 4" w:semiHidden="0" w:uiPriority="72" w:unhideWhenUsed="0"/>
-    <w:lsdException w:name="Colorful Grid Accent 4" w:semiHidden="0" w:uiPriority="73" w:unhideWhenUsed="0"/>
-    <w:lsdException w:name="Light Shading Accent 5" w:semiHidden="0" w:uiPriority="60" w:unhideWhenUsed="0"/>
-    <w:lsdException w:name="Light List Accent 5" w:semiHidden="0" w:uiPriority="61" w:unhideWhenUsed="0"/>
-    <w:lsdException w:name="Light Grid Accent 5" w:semiHidden="0" w:uiPriority="62" w:unhideWhenUsed="0"/>
-    <w:lsdException w:name="Medium Shading 1 Accent 5" w:semiHidden="0" w:uiPriority="63" w:unhideWhenUsed="0"/>
-    <w:lsdException w:name="Medium Shading 2 Accent 5" w:semiHidden="0" w:uiPriority="64" w:unhideWhenUsed="0"/>
-    <w:lsdException w:name="Medium List 1 Accent 5" w:semiHidden="0" w:uiPriority="65" w:unhideWhenUsed="0"/>
-    <w:lsdException w:name="Medium List 2 Accent 5" w:semiHidden="0" w:uiPriority="66" w:unhideWhenUsed="0"/>
-    <w:lsdException w:name="Medium Grid 1 Accent 5" w:semiHidden="0" w:uiPriority="67" w:unhideWhenUsed="0"/>
-    <w:lsdException w:name="Medium Grid 2 Accent 5" w:semiHidden="0" w:uiPriority="68" w:unhideWhenUsed="0"/>
-    <w:lsdException w:name="Medium Grid 3 Accent 5" w:semiHidden="0" w:uiPriority="69" w:unhideWhenUsed="0"/>
-    <w:lsdException w:name="Dark List Accent 5" w:semiHidden="0" w:uiPriority="70" w:unhideWhenUsed="0"/>
-    <w:lsdException w:name="Colorful Shading Accent 5" w:semiHidden="0" w:uiPriority="71" w:unhideWhenUsed="0"/>
-    <w:lsdException w:name="Colorful List Accent 5" w:semiHidden="0" w:uiPriority="72" w:unhideWhenUsed="0"/>
-    <w:lsdException w:name="Colorful Grid Accent 5" w:semiHidden="0" w:uiPriority="73" w:unhideWhenUsed="0"/>
-    <w:lsdException w:name="Light Shading Accent 6" w:semiHidden="0" w:uiPriority="60" w:unhideWhenUsed="0"/>
-    <w:lsdException w:name="Light List Accent 6" w:semiHidden="0" w:uiPriority="61" w:unhideWhenUsed="0"/>
-    <w:lsdException w:name="Light Grid Accent 6" w:semiHidden="0" w:uiPriority="62" w:unhideWhenUsed="0"/>
-    <w:lsdException w:name="Medium Shading 1 Accent 6" w:semiHidden="0" w:uiPriority="63" w:unhideWhenUsed="0"/>
-    <w:lsdException w:name="Medium Shading 2 Accent 6" w:semiHidden="0" w:uiPriority="64" w:unhideWhenUsed="0"/>
-    <w:lsdException w:name="Medium List 1 Accent 6" w:semiHidden="0" w:uiPriority="65" w:unhideWhenUsed="0"/>
-    <w:lsdException w:name="Medium List 2 Accent 6" w:semiHidden="0" w:uiPriority="66" w:unhideWhenUsed="0"/>
-    <w:lsdException w:name="Medium Grid 1 Accent 6" w:semiHidden="0" w:uiPriority="67" w:unhideWhenUsed="0"/>
-    <w:lsdException w:name="Medium Grid 2 Accent 6" w:semiHidden="0" w:uiPriority="68" w:unhideWhenUsed="0"/>
-    <w:lsdException w:name="Medium Grid 3 Accent 6" w:semiHidden="0" w:uiPriority="69" w:unhideWhenUsed="0"/>
-    <w:lsdException w:name="Dark List Accent 6" w:semiHidden="0" w:uiPriority="70" w:unhideWhenUsed="0"/>
-    <w:lsdException w:name="Colorful Shading Accent 6" w:semiHidden="0" w:uiPriority="71" w:unhideWhenUsed="0"/>
-    <w:lsdException w:name="Colorful List Accent 6" w:semiHidden="0" w:uiPriority="72" w:unhideWhenUsed="0"/>
-    <w:lsdException w:name="Colorful Grid Accent 6" w:semiHidden="0" w:uiPriority="73" w:unhideWhenUsed="0"/>
-    <w:lsdException w:name="Subtle Emphasis" w:semiHidden="0" w:uiPriority="19" w:unhideWhenUsed="0" w:qFormat="1"/>
-    <w:lsdException w:name="Intense Emphasis" w:semiHidden="0" w:uiPriority="21" w:unhideWhenUsed="0" w:qFormat="1"/>
-    <w:lsdException w:name="Subtle Reference" w:semiHidden="0" w:uiPriority="31" w:unhideWhenUsed="0" w:qFormat="1"/>
-    <w:lsdException w:name="Intense Reference" w:semiHidden="0" w:uiPriority="32" w:unhideWhenUsed="0" w:qFormat="1"/>
-    <w:lsdException w:name="Book Title" w:semiHidden="0" w:uiPriority="33" w:unhideWhenUsed="0" w:qFormat="1"/>
-    <w:lsdException w:name="Bibliography" w:uiPriority="37"/>
-    <w:lsdException w:name="TOC Heading" w:uiPriority="39" w:qFormat="1"/>
-  </w:latentStyles>
-  <w:style w:type="paragraph" w:default="1" w:styleId="Normalny">
-    <w:name w:val="Normal"/>
-    <w:qFormat/>
-    <w:rsid w:val="00476EBC"/>
-  </w:style>
-  <w:style w:type="character" w:default="1" w:styleId="Domylnaczcionkaakapitu">
-    <w:name w:val="Default Paragraph Font"/>
-    <w:uiPriority w:val="1"/>
-    <w:semiHidden/>
-    <w:unhideWhenUsed/>
-  </w:style>
-  <w:style w:type="table" w:default="1" w:styleId="Standardowy">
-    <w:name w:val="Normal Table"/>
-    <w:uiPriority w:val="99"/>
-    <w:semiHidden/>
-    <w:unhideWhenUsed/>
-    <w:tblPr>
-      <w:tblInd w:w="0" w:type="dxa"/>
-      <w:tblCellMar>
-        <w:top w:w="0" w:type="dxa"/>
-        <w:left w:w="108" w:type="dxa"/>
-        <w:bottom w:w="0" w:type="dxa"/>
-        <w:right w:w="108" w:type="dxa"/>
-      </w:tblCellMar>
-    </w:tblPr>
-  </w:style>
-  <w:style w:type="numbering" w:default="1" w:styleId="Bezlisty">
-    <w:name w:val="No List"/>
-    <w:uiPriority w:val="99"/>
-    <w:semiHidden/>
-    <w:unhideWhenUsed/>
-  </w:style>
-  <w:style w:type="paragraph" w:styleId="Nagwek">
-    <w:name w:val="header"/>
-    <w:basedOn w:val="Normalny"/>
-    <w:link w:val="NagwekZnak"/>
-    <w:uiPriority w:val="99"/>
-    <w:unhideWhenUsed/>
-    <w:rsid w:val="005E2144"/>
-    <w:pPr>
-      <w:tabs>
-        <w:tab w:val="center" w:pos="4536"/>
-        <w:tab w:val="right" w:pos="9072"/>
-      </w:tabs>
-      <w:spacing w:after="0" w:line="240" w:lineRule="auto"/>
-    </w:pPr>
-  </w:style>
-  <w:style w:type="character" w:customStyle="1" w:styleId="NagwekZnak">
-    <w:name w:val="Nagłówek Znak"/>
-    <w:basedOn w:val="Domylnaczcionkaakapitu"/>
-    <w:link w:val="Nagwek"/>
-    <w:uiPriority w:val="99"/>
-    <w:rsid w:val="005E2144"/>
-  </w:style>
-  <w:style w:type="paragraph" w:styleId="Stopka">
-    <w:name w:val="footer"/>
-    <w:basedOn w:val="Normalny"/>
-    <w:link w:val="StopkaZnak"/>
-    <w:uiPriority w:val="99"/>
-    <w:unhideWhenUsed/>
-    <w:rsid w:val="005E2144"/>
-    <w:pPr>
-      <w:tabs>
-        <w:tab w:val="center" w:pos="4536"/>
-        <w:tab w:val="right" w:pos="9072"/>
-      </w:tabs>
-      <w:spacing w:after="0" w:line="240" w:lineRule="auto"/>
-    </w:pPr>
-  </w:style>
-  <w:style w:type="character" w:customStyle="1" w:styleId="StopkaZnak">
-    <w:name w:val="Stopka Znak"/>
-    <w:basedOn w:val="Domylnaczcionkaakapitu"/>
-    <w:link w:val="Stopka"/>
-    <w:uiPriority w:val="99"/>
-    <w:rsid w:val="005E2144"/>
-  </w:style>
-  <w:style w:type="paragraph" w:styleId="Tekstprzypisudolnego">
-    <w:name w:val="footnote text"/>
-    <w:basedOn w:val="Normalny"/>
-    <w:link w:val="TekstprzypisudolnegoZnak"/>
-    <w:uiPriority w:val="99"/>
-    <w:semiHidden/>
-    <w:unhideWhenUsed/>
-    <w:rsid w:val="00480821"/>
-    <w:pPr>
-      <w:spacing w:after="0" w:line="240" w:lineRule="auto"/>
-    </w:pPr>
-    <w:rPr>
-      <w:sz w:val="20"/>
-      <w:szCs w:val="20"/>
-    </w:rPr>
-  </w:style>
-  <w:style w:type="character" w:customStyle="1" w:styleId="TekstprzypisudolnegoZnak">
-    <w:name w:val="Tekst przypisu dolnego Znak"/>
-    <w:basedOn w:val="Domylnaczcionkaakapitu"/>
-    <w:link w:val="Tekstprzypisudolnego"/>
-    <w:uiPriority w:val="99"/>
-    <w:semiHidden/>
-    <w:rsid w:val="00480821"/>
-    <w:rPr>
-      <w:sz w:val="20"/>
-      <w:szCs w:val="20"/>
-    </w:rPr>
-  </w:style>
-  <w:style w:type="character" w:styleId="Odwoanieprzypisudolnego">
-    <w:name w:val="footnote reference"/>
-    <w:basedOn w:val="Domylnaczcionkaakapitu"/>
-    <w:uiPriority w:val="99"/>
-    <w:semiHidden/>
-    <w:unhideWhenUsed/>
-    <w:rsid w:val="00480821"/>
-    <w:rPr>
-      <w:vertAlign w:val="superscript"/>
-    </w:rPr>
-  </w:style>
-  <w:style w:type="paragraph" w:styleId="Akapitzlist">
-    <w:name w:val="List Paragraph"/>
-    <w:basedOn w:val="Normalny"/>
-    <w:uiPriority w:val="34"/>
-    <w:qFormat/>
-    <w:rsid w:val="00480821"/>
-    <w:pPr>
-      <w:ind w:left="720"/>
-      <w:contextualSpacing/>
-    </w:pPr>
-  </w:style>
-  <w:style w:type="paragraph" w:styleId="Tekstprzypisukocowego">
-    <w:name w:val="endnote text"/>
-    <w:basedOn w:val="Normalny"/>
-    <w:link w:val="TekstprzypisukocowegoZnak"/>
-    <w:uiPriority w:val="99"/>
-    <w:semiHidden/>
-    <w:unhideWhenUsed/>
-    <w:rsid w:val="00381FA7"/>
-    <w:pPr>
-      <w:spacing w:after="0" w:line="240" w:lineRule="auto"/>
-    </w:pPr>
-    <w:rPr>
-      <w:sz w:val="20"/>
-      <w:szCs w:val="20"/>
-    </w:rPr>
-  </w:style>
-  <w:style w:type="character" w:customStyle="1" w:styleId="TekstprzypisukocowegoZnak">
-    <w:name w:val="Tekst przypisu końcowego Znak"/>
-    <w:basedOn w:val="Domylnaczcionkaakapitu"/>
-    <w:link w:val="Tekstprzypisukocowego"/>
-    <w:uiPriority w:val="99"/>
-    <w:semiHidden/>
-    <w:rsid w:val="00381FA7"/>
-    <w:rPr>
-      <w:sz w:val="20"/>
-      <w:szCs w:val="20"/>
-    </w:rPr>
-  </w:style>
-  <w:style w:type="character" w:styleId="Odwoanieprzypisukocowego">
-    <w:name w:val="endnote reference"/>
-    <w:basedOn w:val="Domylnaczcionkaakapitu"/>
-    <w:uiPriority w:val="99"/>
-    <w:semiHidden/>
-    <w:unhideWhenUsed/>
-    <w:rsid w:val="00381FA7"/>
-    <w:rPr>
-      <w:vertAlign w:val="superscript"/>
-    </w:rPr>
-  </w:style>
-  <w:style w:type="table" w:styleId="Tabela-Siatka">
-    <w:name w:val="Table Grid"/>
-    <w:basedOn w:val="Standardowy"/>
-    <w:uiPriority w:val="59"/>
-    <w:rsid w:val="00DF43A5"/>
-    <w:pPr>
-      <w:spacing w:after="0" w:line="240" w:lineRule="auto"/>
-    </w:pPr>
-    <w:tblPr>
-      <w:tblInd w:w="0" w:type="dxa"/>
-      <w:tblBorders>
-        <w:top w:val="single" w:sz="4" w:space="0" w:color="auto"/>
-        <w:left w:val="single" w:sz="4" w:space="0" w:color="auto"/>
-        <w:bottom w:val="single" w:sz="4" w:space="0" w:color="auto"/>
-        <w:right w:val="single" w:sz="4" w:space="0" w:color="auto"/>
-        <w:insideH w:val="single" w:sz="4" w:space="0" w:color="auto"/>
-        <w:insideV w:val="single" w:sz="4" w:space="0" w:color="auto"/>
-      </w:tblBorders>
-      <w:tblCellMar>
-        <w:top w:w="0" w:type="dxa"/>
-        <w:left w:w="108" w:type="dxa"/>
-        <w:bottom w:w="0" w:type="dxa"/>
-        <w:right w:w="108" w:type="dxa"/>
-      </w:tblCellMar>
-    </w:tblPr>
-  </w:style>
-  <w:style w:type="paragraph" w:styleId="Tekstdymka">
-    <w:name w:val="Balloon Text"/>
-    <w:basedOn w:val="Normalny"/>
-    <w:link w:val="TekstdymkaZnak"/>
-    <w:uiPriority w:val="99"/>
-    <w:semiHidden/>
-    <w:unhideWhenUsed/>
-    <w:rsid w:val="009D2A81"/>
-    <w:pPr>
-      <w:spacing w:after="0" w:line="240" w:lineRule="auto"/>
-    </w:pPr>
-    <w:rPr>
-      <w:rFonts w:ascii="Tahoma" w:hAnsi="Tahoma" w:cs="Tahoma"/>
-      <w:sz w:val="16"/>
-      <w:szCs w:val="16"/>
-    </w:rPr>
-  </w:style>
-  <w:style w:type="character" w:customStyle="1" w:styleId="TekstdymkaZnak">
-    <w:name w:val="Tekst dymka Znak"/>
-    <w:basedOn w:val="Domylnaczcionkaakapitu"/>
-    <w:link w:val="Tekstdymka"/>
+  <w:style w:type="character" w:customStyle="1" w:styleId="BalloonTextChar">
+    <w:name w:val="Balloon Text Char"/>
+    <w:basedOn w:val="DefaultParagraphFont"/>
+    <w:link w:val="BalloonText"/>
     <w:uiPriority w:val="99"/>
     <w:semiHidden/>
     <w:rsid w:val="009D2A81"/>
@@ -41481,7 +41257,7 @@
 </file>
 
 <file path=customXml/itemProps1.xml><?xml version="1.0" encoding="utf-8"?>
-<ds:datastoreItem xmlns:ds="http://schemas.openxmlformats.org/officeDocument/2006/customXml" ds:itemID="{7F6732DD-544C-43FB-A5CE-948A3F7B28B9}">
+<ds:datastoreItem xmlns:ds="http://schemas.openxmlformats.org/officeDocument/2006/customXml" ds:itemID="{FA804509-6F1E-4276-B278-1BDEEE086E89}">
   <ds:schemaRefs>
     <ds:schemaRef ds:uri="http://schemas.openxmlformats.org/officeDocument/2006/bibliography"/>
   </ds:schemaRefs>

</xml_diff>